<commit_message>
CLASE 12 .. ESTRUCTURAS CONDICIONALES
</commit_message>
<xml_diff>
--- a/Funciones principales en Turtle Graphics.docx
+++ b/Funciones principales en Turtle Graphics.docx
@@ -579,8 +579,6 @@
         </w:rPr>
         <w:t>Por último, puede que queramos cambiar el color o tamaño del lápiz. En ese caso utilizaremos las siguientes funciones gráficas:</w:t>
       </w:r>
-      <w:bookmarkStart w:id="0" w:name="_GoBack"/>
-      <w:bookmarkEnd w:id="0"/>
     </w:p>
     <w:p>
       <w:pPr>
@@ -1059,6 +1057,31 @@
         </w:drawing>
       </w:r>
     </w:p>
+    <w:p>
+      <w:pPr>
+        <w:pStyle w:val="Prrafodelista"/>
+        <w:numPr>
+          <w:ilvl w:val="0"/>
+          <w:numId w:val="1"/>
+        </w:numPr>
+        <w:rPr>
+          <w:b/>
+        </w:rPr>
+      </w:pPr>
+      <w:bookmarkStart w:id="0" w:name="_GoBack"/>
+      <w:r>
+        <w:rPr>
+          <w:b/>
+        </w:rPr>
+        <w:t>FUNCIONES IMPORTANTES</w:t>
+      </w:r>
+    </w:p>
+    <w:bookmarkEnd w:id="0"/>
+    <w:p>
+      <w:r>
+        <w:t>https://docs.python.org/3/library/functions.html#any</w:t>
+      </w:r>
+    </w:p>
     <w:p/>
     <w:sectPr>
       <w:pgSz w:w="11906" w:h="16838"/>
@@ -1075,7 +1098,7 @@
   <w:abstractNum w:abstractNumId="0">
     <w:nsid w:val="01B64832"/>
     <w:multiLevelType w:val="hybridMultilevel"/>
-    <w:tmpl w:val="D4E00EDA"/>
+    <w:tmpl w:val="930812BA"/>
     <w:lvl w:ilvl="0" w:tplc="0C0A0001">
       <w:start w:val="1"/>
       <w:numFmt w:val="bullet"/>

</xml_diff>

<commit_message>
SE USA UN FOR clase 18
</commit_message>
<xml_diff>
--- a/Funciones principales en Turtle Graphics.docx
+++ b/Funciones principales en Turtle Graphics.docx
@@ -11,7 +11,7 @@
           <w:rStyle w:val="Textoennegrita"/>
           <w:rFonts w:ascii="Arial" w:hAnsi="Arial" w:cs="Arial"/>
           <w:color w:val="1C3643"/>
-          <w:sz w:val="21"/>
+          <w:sz w:val="32"/>
           <w:szCs w:val="21"/>
         </w:rPr>
       </w:pPr>
@@ -20,7 +20,7 @@
           <w:rStyle w:val="Textoennegrita"/>
           <w:rFonts w:ascii="Arial" w:hAnsi="Arial" w:cs="Arial"/>
           <w:color w:val="1C3643"/>
-          <w:sz w:val="21"/>
+          <w:sz w:val="32"/>
           <w:szCs w:val="21"/>
         </w:rPr>
         <w:t xml:space="preserve">Funciones principales en </w:t>
@@ -31,7 +31,7 @@
           <w:rStyle w:val="Textoennegrita"/>
           <w:rFonts w:ascii="Arial" w:hAnsi="Arial" w:cs="Arial"/>
           <w:color w:val="1C3643"/>
-          <w:sz w:val="21"/>
+          <w:sz w:val="32"/>
           <w:szCs w:val="21"/>
         </w:rPr>
         <w:t>Turtle</w:t>
@@ -42,7 +42,7 @@
           <w:rStyle w:val="Textoennegrita"/>
           <w:rFonts w:ascii="Arial" w:hAnsi="Arial" w:cs="Arial"/>
           <w:color w:val="1C3643"/>
-          <w:sz w:val="21"/>
+          <w:sz w:val="32"/>
           <w:szCs w:val="21"/>
         </w:rPr>
         <w:t xml:space="preserve"> </w:t>
@@ -53,7 +53,7 @@
           <w:rStyle w:val="Textoennegrita"/>
           <w:rFonts w:ascii="Arial" w:hAnsi="Arial" w:cs="Arial"/>
           <w:color w:val="1C3643"/>
-          <w:sz w:val="21"/>
+          <w:sz w:val="32"/>
           <w:szCs w:val="21"/>
         </w:rPr>
         <w:t>Graphics</w:t>
@@ -1068,7 +1068,6 @@
           <w:b/>
         </w:rPr>
       </w:pPr>
-      <w:bookmarkStart w:id="0" w:name="_GoBack"/>
       <w:r>
         <w:rPr>
           <w:b/>
@@ -1076,13 +1075,3907 @@
         <w:t>FUNCIONES IMPORTANTES</w:t>
       </w:r>
     </w:p>
-    <w:bookmarkEnd w:id="0"/>
     <w:p>
-      <w:r>
-        <w:t>https://docs.python.org/3/library/functions.html#any</w:t>
+      <w:hyperlink r:id="rId10" w:anchor="any" w:history="1">
+        <w:r>
+          <w:rPr>
+            <w:rStyle w:val="Hipervnculo"/>
+          </w:rPr>
+          <w:t>https://docs.python.org/3/library/functions.html#any</w:t>
+        </w:r>
+      </w:hyperlink>
+    </w:p>
+    <w:p>
+      <w:r>
+        <w:rPr>
+          <w:rFonts w:ascii="cooper_hewittmedium" w:hAnsi="cooper_hewittmedium"/>
+          <w:b/>
+          <w:bCs/>
+          <w:color w:val="000000"/>
+          <w:spacing w:val="-2"/>
+          <w:sz w:val="36"/>
+          <w:szCs w:val="36"/>
+          <w:shd w:val="clear" w:color="auto" w:fill="FFFFFF"/>
+        </w:rPr>
+        <w:t xml:space="preserve">Operaciones con </w:t>
+      </w:r>
+      <w:proofErr w:type="spellStart"/>
+      <w:r>
+        <w:rPr>
+          <w:rFonts w:ascii="cooper_hewittmedium" w:hAnsi="cooper_hewittmedium"/>
+          <w:b/>
+          <w:bCs/>
+          <w:color w:val="000000"/>
+          <w:spacing w:val="-2"/>
+          <w:sz w:val="36"/>
+          <w:szCs w:val="36"/>
+          <w:shd w:val="clear" w:color="auto" w:fill="FFFFFF"/>
+        </w:rPr>
+        <w:t>Strings</w:t>
+      </w:r>
+      <w:proofErr w:type="spellEnd"/>
+      <w:r>
+        <w:rPr>
+          <w:rFonts w:ascii="cooper_hewittmedium" w:hAnsi="cooper_hewittmedium"/>
+          <w:b/>
+          <w:bCs/>
+          <w:color w:val="000000"/>
+          <w:spacing w:val="-2"/>
+          <w:sz w:val="36"/>
+          <w:szCs w:val="36"/>
+          <w:shd w:val="clear" w:color="auto" w:fill="FFFFFF"/>
+        </w:rPr>
+        <w:t xml:space="preserve"> en </w:t>
+      </w:r>
+      <w:proofErr w:type="spellStart"/>
+      <w:r>
+        <w:rPr>
+          <w:rFonts w:ascii="cooper_hewittmedium" w:hAnsi="cooper_hewittmedium"/>
+          <w:b/>
+          <w:bCs/>
+          <w:color w:val="000000"/>
+          <w:spacing w:val="-2"/>
+          <w:sz w:val="36"/>
+          <w:szCs w:val="36"/>
+          <w:shd w:val="clear" w:color="auto" w:fill="FFFFFF"/>
+        </w:rPr>
+        <w:t>Python</w:t>
+      </w:r>
+      <w:proofErr w:type="spellEnd"/>
+    </w:p>
+    <w:p>
+      <w:pPr>
+        <w:shd w:val="clear" w:color="auto" w:fill="FFFFFF"/>
+        <w:spacing w:before="113" w:after="113" w:line="240" w:lineRule="auto"/>
+        <w:rPr>
+          <w:rFonts w:ascii="Arial" w:eastAsia="Times New Roman" w:hAnsi="Arial" w:cs="Arial"/>
+          <w:color w:val="273B47"/>
+          <w:sz w:val="24"/>
+          <w:szCs w:val="24"/>
+          <w:lang w:eastAsia="es-ES"/>
+        </w:rPr>
+      </w:pPr>
+      <w:r>
+        <w:rPr>
+          <w:rFonts w:ascii="Arial" w:eastAsia="Times New Roman" w:hAnsi="Arial" w:cs="Arial"/>
+          <w:color w:val="273B47"/>
+          <w:sz w:val="24"/>
+          <w:szCs w:val="24"/>
+          <w:lang w:eastAsia="es-ES"/>
+        </w:rPr>
+        <w:t xml:space="preserve">Los </w:t>
+      </w:r>
+      <w:proofErr w:type="spellStart"/>
+      <w:r>
+        <w:rPr>
+          <w:rFonts w:ascii="Arial" w:eastAsia="Times New Roman" w:hAnsi="Arial" w:cs="Arial"/>
+          <w:color w:val="273B47"/>
+          <w:sz w:val="24"/>
+          <w:szCs w:val="24"/>
+          <w:lang w:eastAsia="es-ES"/>
+        </w:rPr>
+        <w:t>strings</w:t>
+      </w:r>
+      <w:proofErr w:type="spellEnd"/>
+      <w:r>
+        <w:rPr>
+          <w:rFonts w:ascii="Arial" w:eastAsia="Times New Roman" w:hAnsi="Arial" w:cs="Arial"/>
+          <w:color w:val="273B47"/>
+          <w:sz w:val="24"/>
+          <w:szCs w:val="24"/>
+          <w:lang w:eastAsia="es-ES"/>
+        </w:rPr>
+        <w:t xml:space="preserve"> tienen varios métodos que nosotros podemos utilizar.</w:t>
+      </w:r>
+    </w:p>
+    <w:p>
+      <w:pPr>
+        <w:numPr>
+          <w:ilvl w:val="0"/>
+          <w:numId w:val="3"/>
+        </w:numPr>
+        <w:shd w:val="clear" w:color="auto" w:fill="FFFFFF"/>
+        <w:spacing w:after="0" w:line="240" w:lineRule="auto"/>
+        <w:ind w:left="113" w:right="113"/>
+        <w:rPr>
+          <w:rFonts w:ascii="Arial" w:eastAsia="Times New Roman" w:hAnsi="Arial" w:cs="Arial"/>
+          <w:color w:val="273B47"/>
+          <w:sz w:val="24"/>
+          <w:szCs w:val="24"/>
+          <w:lang w:eastAsia="es-ES"/>
+        </w:rPr>
+      </w:pPr>
+      <w:proofErr w:type="spellStart"/>
+      <w:r>
+        <w:rPr>
+          <w:rFonts w:ascii="Courier New" w:eastAsia="Times New Roman" w:hAnsi="Courier New" w:cs="Courier New"/>
+          <w:b/>
+          <w:color w:val="273B47"/>
+          <w:sz w:val="24"/>
+          <w:szCs w:val="20"/>
+          <w:lang w:eastAsia="es-ES"/>
+        </w:rPr>
+        <w:t>upper</w:t>
+      </w:r>
+      <w:proofErr w:type="spellEnd"/>
+      <w:r>
+        <w:rPr>
+          <w:rFonts w:ascii="Arial" w:eastAsia="Times New Roman" w:hAnsi="Arial" w:cs="Arial"/>
+          <w:color w:val="273B47"/>
+          <w:sz w:val="32"/>
+          <w:szCs w:val="24"/>
+          <w:lang w:eastAsia="es-ES"/>
+        </w:rPr>
+        <w:t>:</w:t>
+      </w:r>
+      <w:r>
+        <w:rPr>
+          <w:rFonts w:ascii="Arial" w:eastAsia="Times New Roman" w:hAnsi="Arial" w:cs="Arial"/>
+          <w:color w:val="273B47"/>
+          <w:sz w:val="24"/>
+          <w:szCs w:val="24"/>
+          <w:lang w:eastAsia="es-ES"/>
+        </w:rPr>
+        <w:t xml:space="preserve"> convierte todo el </w:t>
+      </w:r>
+      <w:proofErr w:type="spellStart"/>
+      <w:r>
+        <w:rPr>
+          <w:rFonts w:ascii="Arial" w:eastAsia="Times New Roman" w:hAnsi="Arial" w:cs="Arial"/>
+          <w:b/>
+          <w:bCs/>
+          <w:color w:val="273B47"/>
+          <w:sz w:val="24"/>
+          <w:szCs w:val="24"/>
+          <w:lang w:eastAsia="es-ES"/>
+        </w:rPr>
+        <w:t>string</w:t>
+      </w:r>
+      <w:proofErr w:type="spellEnd"/>
+      <w:r>
+        <w:rPr>
+          <w:rFonts w:ascii="Arial" w:eastAsia="Times New Roman" w:hAnsi="Arial" w:cs="Arial"/>
+          <w:color w:val="273B47"/>
+          <w:sz w:val="24"/>
+          <w:szCs w:val="24"/>
+          <w:lang w:eastAsia="es-ES"/>
+        </w:rPr>
+        <w:t> a mayúsculas</w:t>
+      </w:r>
+    </w:p>
+    <w:p>
+      <w:pPr>
+        <w:numPr>
+          <w:ilvl w:val="0"/>
+          <w:numId w:val="3"/>
+        </w:numPr>
+        <w:shd w:val="clear" w:color="auto" w:fill="FFFFFF"/>
+        <w:spacing w:after="0" w:line="240" w:lineRule="auto"/>
+        <w:ind w:left="113" w:right="113"/>
+        <w:rPr>
+          <w:rFonts w:ascii="Arial" w:eastAsia="Times New Roman" w:hAnsi="Arial" w:cs="Arial"/>
+          <w:color w:val="273B47"/>
+          <w:sz w:val="24"/>
+          <w:szCs w:val="24"/>
+          <w:lang w:eastAsia="es-ES"/>
+        </w:rPr>
+      </w:pPr>
+      <w:proofErr w:type="spellStart"/>
+      <w:r>
+        <w:rPr>
+          <w:rFonts w:ascii="Courier New" w:eastAsia="Times New Roman" w:hAnsi="Courier New" w:cs="Courier New"/>
+          <w:b/>
+          <w:color w:val="273B47"/>
+          <w:sz w:val="24"/>
+          <w:szCs w:val="20"/>
+          <w:lang w:eastAsia="es-ES"/>
+        </w:rPr>
+        <w:t>lower</w:t>
+      </w:r>
+      <w:proofErr w:type="spellEnd"/>
+      <w:r>
+        <w:rPr>
+          <w:rFonts w:ascii="Courier New" w:eastAsia="Times New Roman" w:hAnsi="Courier New" w:cs="Courier New"/>
+          <w:b/>
+          <w:color w:val="273B47"/>
+          <w:sz w:val="24"/>
+          <w:szCs w:val="20"/>
+          <w:lang w:eastAsia="es-ES"/>
+        </w:rPr>
+        <w:t>:</w:t>
+      </w:r>
+      <w:r>
+        <w:rPr>
+          <w:rFonts w:ascii="Arial" w:eastAsia="Times New Roman" w:hAnsi="Arial" w:cs="Arial"/>
+          <w:color w:val="273B47"/>
+          <w:sz w:val="24"/>
+          <w:szCs w:val="24"/>
+          <w:lang w:eastAsia="es-ES"/>
+        </w:rPr>
+        <w:t xml:space="preserve"> convierte todo el </w:t>
+      </w:r>
+      <w:proofErr w:type="spellStart"/>
+      <w:r>
+        <w:rPr>
+          <w:rFonts w:ascii="Arial" w:eastAsia="Times New Roman" w:hAnsi="Arial" w:cs="Arial"/>
+          <w:b/>
+          <w:bCs/>
+          <w:color w:val="273B47"/>
+          <w:sz w:val="24"/>
+          <w:szCs w:val="24"/>
+          <w:lang w:eastAsia="es-ES"/>
+        </w:rPr>
+        <w:t>string</w:t>
+      </w:r>
+      <w:proofErr w:type="spellEnd"/>
+      <w:r>
+        <w:rPr>
+          <w:rFonts w:ascii="Arial" w:eastAsia="Times New Roman" w:hAnsi="Arial" w:cs="Arial"/>
+          <w:color w:val="273B47"/>
+          <w:sz w:val="24"/>
+          <w:szCs w:val="24"/>
+          <w:lang w:eastAsia="es-ES"/>
+        </w:rPr>
+        <w:t> a minúsculas</w:t>
+      </w:r>
+    </w:p>
+    <w:p>
+      <w:pPr>
+        <w:numPr>
+          <w:ilvl w:val="0"/>
+          <w:numId w:val="3"/>
+        </w:numPr>
+        <w:shd w:val="clear" w:color="auto" w:fill="FFFFFF"/>
+        <w:spacing w:after="0" w:line="240" w:lineRule="auto"/>
+        <w:ind w:left="113" w:right="113"/>
+        <w:rPr>
+          <w:rFonts w:ascii="Arial" w:eastAsia="Times New Roman" w:hAnsi="Arial" w:cs="Arial"/>
+          <w:color w:val="273B47"/>
+          <w:sz w:val="24"/>
+          <w:szCs w:val="24"/>
+          <w:lang w:eastAsia="es-ES"/>
+        </w:rPr>
+      </w:pPr>
+      <w:proofErr w:type="spellStart"/>
+      <w:r>
+        <w:rPr>
+          <w:rFonts w:ascii="Courier New" w:eastAsia="Times New Roman" w:hAnsi="Courier New" w:cs="Courier New"/>
+          <w:b/>
+          <w:color w:val="273B47"/>
+          <w:sz w:val="24"/>
+          <w:szCs w:val="20"/>
+          <w:lang w:eastAsia="es-ES"/>
+        </w:rPr>
+        <w:t>find</w:t>
+      </w:r>
+      <w:proofErr w:type="spellEnd"/>
+      <w:r>
+        <w:rPr>
+          <w:rFonts w:ascii="Courier New" w:eastAsia="Times New Roman" w:hAnsi="Courier New" w:cs="Courier New"/>
+          <w:b/>
+          <w:color w:val="273B47"/>
+          <w:sz w:val="24"/>
+          <w:szCs w:val="20"/>
+          <w:lang w:eastAsia="es-ES"/>
+        </w:rPr>
+        <w:t>:</w:t>
+      </w:r>
+      <w:r>
+        <w:rPr>
+          <w:rFonts w:ascii="Arial" w:eastAsia="Times New Roman" w:hAnsi="Arial" w:cs="Arial"/>
+          <w:color w:val="273B47"/>
+          <w:sz w:val="24"/>
+          <w:szCs w:val="24"/>
+          <w:lang w:eastAsia="es-ES"/>
+        </w:rPr>
+        <w:t xml:space="preserve"> encuentra el </w:t>
+      </w:r>
+      <w:proofErr w:type="spellStart"/>
+      <w:r>
+        <w:rPr>
+          <w:rFonts w:ascii="Arial" w:eastAsia="Times New Roman" w:hAnsi="Arial" w:cs="Arial"/>
+          <w:color w:val="273B47"/>
+          <w:sz w:val="24"/>
+          <w:szCs w:val="24"/>
+          <w:lang w:eastAsia="es-ES"/>
+        </w:rPr>
+        <w:t>indice</w:t>
+      </w:r>
+      <w:proofErr w:type="spellEnd"/>
+      <w:r>
+        <w:rPr>
+          <w:rFonts w:ascii="Arial" w:eastAsia="Times New Roman" w:hAnsi="Arial" w:cs="Arial"/>
+          <w:color w:val="273B47"/>
+          <w:sz w:val="24"/>
+          <w:szCs w:val="24"/>
+          <w:lang w:eastAsia="es-ES"/>
+        </w:rPr>
+        <w:t xml:space="preserve"> en donde existe un patrón que nosotros definimos</w:t>
+      </w:r>
+    </w:p>
+    <w:p>
+      <w:pPr>
+        <w:numPr>
+          <w:ilvl w:val="0"/>
+          <w:numId w:val="3"/>
+        </w:numPr>
+        <w:shd w:val="clear" w:color="auto" w:fill="FFFFFF"/>
+        <w:spacing w:after="0" w:line="240" w:lineRule="auto"/>
+        <w:ind w:left="113" w:right="113"/>
+        <w:rPr>
+          <w:rFonts w:ascii="Arial" w:eastAsia="Times New Roman" w:hAnsi="Arial" w:cs="Arial"/>
+          <w:color w:val="273B47"/>
+          <w:sz w:val="24"/>
+          <w:szCs w:val="24"/>
+          <w:lang w:eastAsia="es-ES"/>
+        </w:rPr>
+      </w:pPr>
+      <w:proofErr w:type="spellStart"/>
+      <w:r>
+        <w:rPr>
+          <w:rFonts w:ascii="Courier New" w:eastAsia="Times New Roman" w:hAnsi="Courier New" w:cs="Courier New"/>
+          <w:b/>
+          <w:color w:val="273B47"/>
+          <w:sz w:val="24"/>
+          <w:szCs w:val="20"/>
+          <w:lang w:eastAsia="es-ES"/>
+        </w:rPr>
+        <w:t>startswith</w:t>
+      </w:r>
+      <w:proofErr w:type="spellEnd"/>
+      <w:r>
+        <w:rPr>
+          <w:rFonts w:ascii="Courier New" w:eastAsia="Times New Roman" w:hAnsi="Courier New" w:cs="Courier New"/>
+          <w:b/>
+          <w:color w:val="273B47"/>
+          <w:sz w:val="24"/>
+          <w:szCs w:val="20"/>
+          <w:lang w:eastAsia="es-ES"/>
+        </w:rPr>
+        <w:t>:</w:t>
+      </w:r>
+      <w:r>
+        <w:rPr>
+          <w:rFonts w:ascii="Arial" w:eastAsia="Times New Roman" w:hAnsi="Arial" w:cs="Arial"/>
+          <w:color w:val="273B47"/>
+          <w:sz w:val="24"/>
+          <w:szCs w:val="24"/>
+          <w:lang w:eastAsia="es-ES"/>
+        </w:rPr>
+        <w:t xml:space="preserve"> significa que empieza con algún patrón.</w:t>
+      </w:r>
+    </w:p>
+    <w:p>
+      <w:pPr>
+        <w:numPr>
+          <w:ilvl w:val="0"/>
+          <w:numId w:val="3"/>
+        </w:numPr>
+        <w:shd w:val="clear" w:color="auto" w:fill="FFFFFF"/>
+        <w:spacing w:after="0" w:line="240" w:lineRule="auto"/>
+        <w:ind w:left="113" w:right="113"/>
+        <w:rPr>
+          <w:rFonts w:ascii="Arial" w:eastAsia="Times New Roman" w:hAnsi="Arial" w:cs="Arial"/>
+          <w:color w:val="273B47"/>
+          <w:sz w:val="24"/>
+          <w:szCs w:val="24"/>
+          <w:lang w:eastAsia="es-ES"/>
+        </w:rPr>
+      </w:pPr>
+      <w:proofErr w:type="spellStart"/>
+      <w:r>
+        <w:rPr>
+          <w:rFonts w:ascii="Courier New" w:eastAsia="Times New Roman" w:hAnsi="Courier New" w:cs="Courier New"/>
+          <w:b/>
+          <w:color w:val="273B47"/>
+          <w:sz w:val="24"/>
+          <w:szCs w:val="20"/>
+          <w:lang w:eastAsia="es-ES"/>
+        </w:rPr>
+        <w:t>endswith</w:t>
+      </w:r>
+      <w:proofErr w:type="spellEnd"/>
+      <w:r>
+        <w:rPr>
+          <w:rFonts w:ascii="Courier New" w:eastAsia="Times New Roman" w:hAnsi="Courier New" w:cs="Courier New"/>
+          <w:b/>
+          <w:color w:val="273B47"/>
+          <w:sz w:val="24"/>
+          <w:szCs w:val="20"/>
+          <w:lang w:eastAsia="es-ES"/>
+        </w:rPr>
+        <w:t>:</w:t>
+      </w:r>
+      <w:r>
+        <w:rPr>
+          <w:rFonts w:ascii="Arial" w:eastAsia="Times New Roman" w:hAnsi="Arial" w:cs="Arial"/>
+          <w:color w:val="273B47"/>
+          <w:sz w:val="24"/>
+          <w:szCs w:val="24"/>
+          <w:lang w:eastAsia="es-ES"/>
+        </w:rPr>
+        <w:t xml:space="preserve"> significa que termina con algún patrón</w:t>
+      </w:r>
+    </w:p>
+    <w:p>
+      <w:pPr>
+        <w:numPr>
+          <w:ilvl w:val="0"/>
+          <w:numId w:val="3"/>
+        </w:numPr>
+        <w:shd w:val="clear" w:color="auto" w:fill="FFFFFF"/>
+        <w:spacing w:after="0" w:line="240" w:lineRule="auto"/>
+        <w:ind w:left="113" w:right="113"/>
+        <w:rPr>
+          <w:rFonts w:ascii="Arial" w:eastAsia="Times New Roman" w:hAnsi="Arial" w:cs="Arial"/>
+          <w:color w:val="273B47"/>
+          <w:sz w:val="24"/>
+          <w:szCs w:val="24"/>
+          <w:lang w:eastAsia="es-ES"/>
+        </w:rPr>
+      </w:pPr>
+      <w:proofErr w:type="spellStart"/>
+      <w:r>
+        <w:rPr>
+          <w:rFonts w:ascii="Courier New" w:eastAsia="Times New Roman" w:hAnsi="Courier New" w:cs="Courier New"/>
+          <w:b/>
+          <w:color w:val="273B47"/>
+          <w:sz w:val="24"/>
+          <w:szCs w:val="20"/>
+          <w:lang w:eastAsia="es-ES"/>
+        </w:rPr>
+        <w:t>capitalize</w:t>
+      </w:r>
+      <w:proofErr w:type="spellEnd"/>
+      <w:r>
+        <w:rPr>
+          <w:rFonts w:ascii="Courier New" w:eastAsia="Times New Roman" w:hAnsi="Courier New" w:cs="Courier New"/>
+          <w:b/>
+          <w:color w:val="273B47"/>
+          <w:sz w:val="24"/>
+          <w:szCs w:val="20"/>
+          <w:lang w:eastAsia="es-ES"/>
+        </w:rPr>
+        <w:t>:</w:t>
+      </w:r>
+      <w:r>
+        <w:rPr>
+          <w:rFonts w:ascii="Arial" w:eastAsia="Times New Roman" w:hAnsi="Arial" w:cs="Arial"/>
+          <w:color w:val="273B47"/>
+          <w:sz w:val="24"/>
+          <w:szCs w:val="24"/>
+          <w:lang w:eastAsia="es-ES"/>
+        </w:rPr>
+        <w:t xml:space="preserve"> coloca la primera letra en mayúscula y el resto en minúscula</w:t>
+      </w:r>
+    </w:p>
+    <w:p>
+      <w:pPr>
+        <w:numPr>
+          <w:ilvl w:val="0"/>
+          <w:numId w:val="3"/>
+        </w:numPr>
+        <w:shd w:val="clear" w:color="auto" w:fill="FFFFFF"/>
+        <w:spacing w:after="0" w:line="240" w:lineRule="auto"/>
+        <w:ind w:left="113" w:right="113"/>
+        <w:rPr>
+          <w:rFonts w:ascii="Arial" w:eastAsia="Times New Roman" w:hAnsi="Arial" w:cs="Arial"/>
+          <w:color w:val="273B47"/>
+          <w:sz w:val="24"/>
+          <w:szCs w:val="24"/>
+          <w:lang w:eastAsia="es-ES"/>
+        </w:rPr>
+      </w:pPr>
+      <w:r>
+        <w:rPr>
+          <w:rFonts w:ascii="Courier New" w:eastAsia="Times New Roman" w:hAnsi="Courier New" w:cs="Courier New"/>
+          <w:b/>
+          <w:color w:val="273B47"/>
+          <w:sz w:val="24"/>
+          <w:szCs w:val="20"/>
+          <w:lang w:eastAsia="es-ES"/>
+        </w:rPr>
+        <w:t>in y </w:t>
+      </w:r>
+      <w:proofErr w:type="spellStart"/>
+      <w:r>
+        <w:rPr>
+          <w:rFonts w:ascii="Courier New" w:eastAsia="Times New Roman" w:hAnsi="Courier New" w:cs="Courier New"/>
+          <w:b/>
+          <w:color w:val="273B47"/>
+          <w:sz w:val="24"/>
+          <w:szCs w:val="20"/>
+          <w:lang w:eastAsia="es-ES"/>
+        </w:rPr>
+        <w:t>not</w:t>
+      </w:r>
+      <w:proofErr w:type="spellEnd"/>
+      <w:r>
+        <w:rPr>
+          <w:rFonts w:ascii="Courier New" w:eastAsia="Times New Roman" w:hAnsi="Courier New" w:cs="Courier New"/>
+          <w:b/>
+          <w:color w:val="273B47"/>
+          <w:sz w:val="20"/>
+          <w:szCs w:val="20"/>
+          <w:lang w:eastAsia="es-ES"/>
+        </w:rPr>
+        <w:t xml:space="preserve"> in</w:t>
+      </w:r>
+      <w:r>
+        <w:rPr>
+          <w:rFonts w:ascii="Arial" w:eastAsia="Times New Roman" w:hAnsi="Arial" w:cs="Arial"/>
+          <w:color w:val="273B47"/>
+          <w:sz w:val="24"/>
+          <w:szCs w:val="24"/>
+          <w:lang w:eastAsia="es-ES"/>
+        </w:rPr>
+        <w:t xml:space="preserve"> nos permite saber con cualquier secuencia sin una </w:t>
+      </w:r>
+    </w:p>
+    <w:p>
+      <w:pPr>
+        <w:shd w:val="clear" w:color="auto" w:fill="FFFFFF"/>
+        <w:spacing w:after="0" w:line="240" w:lineRule="auto"/>
+        <w:ind w:left="113" w:right="113"/>
+        <w:rPr>
+          <w:rFonts w:ascii="Arial" w:eastAsia="Times New Roman" w:hAnsi="Arial" w:cs="Arial"/>
+          <w:color w:val="273B47"/>
+          <w:sz w:val="24"/>
+          <w:szCs w:val="24"/>
+          <w:lang w:eastAsia="es-ES"/>
+        </w:rPr>
+      </w:pPr>
+      <w:proofErr w:type="spellStart"/>
+      <w:proofErr w:type="gramStart"/>
+      <w:r>
+        <w:rPr>
+          <w:rFonts w:ascii="Arial" w:eastAsia="Times New Roman" w:hAnsi="Arial" w:cs="Arial"/>
+          <w:color w:val="273B47"/>
+          <w:sz w:val="24"/>
+          <w:szCs w:val="24"/>
+          <w:lang w:eastAsia="es-ES"/>
+        </w:rPr>
+        <w:t>subsecuencia</w:t>
+      </w:r>
+      <w:proofErr w:type="spellEnd"/>
+      <w:proofErr w:type="gramEnd"/>
+      <w:r>
+        <w:rPr>
+          <w:rFonts w:ascii="Arial" w:eastAsia="Times New Roman" w:hAnsi="Arial" w:cs="Arial"/>
+          <w:color w:val="273B47"/>
+          <w:sz w:val="24"/>
+          <w:szCs w:val="24"/>
+          <w:lang w:eastAsia="es-ES"/>
+        </w:rPr>
+        <w:t xml:space="preserve"> o </w:t>
+      </w:r>
+      <w:proofErr w:type="spellStart"/>
+      <w:r>
+        <w:rPr>
+          <w:rFonts w:ascii="Arial" w:eastAsia="Times New Roman" w:hAnsi="Arial" w:cs="Arial"/>
+          <w:color w:val="273B47"/>
+          <w:sz w:val="24"/>
+          <w:szCs w:val="24"/>
+          <w:lang w:eastAsia="es-ES"/>
+        </w:rPr>
+        <w:t>substrings</w:t>
+      </w:r>
+      <w:proofErr w:type="spellEnd"/>
+      <w:r>
+        <w:rPr>
+          <w:rFonts w:ascii="Arial" w:eastAsia="Times New Roman" w:hAnsi="Arial" w:cs="Arial"/>
+          <w:color w:val="273B47"/>
+          <w:sz w:val="24"/>
+          <w:szCs w:val="24"/>
+          <w:lang w:eastAsia="es-ES"/>
+        </w:rPr>
+        <w:t xml:space="preserve"> se encuentra adentro de la secuencia mayor.</w:t>
+      </w:r>
+    </w:p>
+    <w:p>
+      <w:pPr>
+        <w:shd w:val="clear" w:color="auto" w:fill="FFFFFF"/>
+        <w:spacing w:after="0" w:line="240" w:lineRule="auto"/>
+        <w:ind w:left="113" w:right="113"/>
+        <w:rPr>
+          <w:rFonts w:ascii="Arial" w:eastAsia="Times New Roman" w:hAnsi="Arial" w:cs="Arial"/>
+          <w:color w:val="273B47"/>
+          <w:sz w:val="24"/>
+          <w:szCs w:val="24"/>
+          <w:lang w:eastAsia="es-ES"/>
+        </w:rPr>
+      </w:pPr>
+    </w:p>
+    <w:p>
+      <w:pPr>
+        <w:pStyle w:val="Prrafodelista"/>
+        <w:numPr>
+          <w:ilvl w:val="0"/>
+          <w:numId w:val="1"/>
+        </w:numPr>
+        <w:shd w:val="clear" w:color="auto" w:fill="FFFFFF"/>
+        <w:spacing w:after="0" w:line="240" w:lineRule="auto"/>
+        <w:rPr>
+          <w:rFonts w:ascii="Arial" w:eastAsia="Times New Roman" w:hAnsi="Arial" w:cs="Arial"/>
+          <w:color w:val="273B47"/>
+          <w:sz w:val="24"/>
+          <w:szCs w:val="24"/>
+          <w:lang w:eastAsia="es-ES"/>
+        </w:rPr>
+      </w:pPr>
+      <w:proofErr w:type="spellStart"/>
+      <w:r>
+        <w:rPr>
+          <w:rFonts w:ascii="Courier New" w:eastAsia="Times New Roman" w:hAnsi="Courier New" w:cs="Courier New"/>
+          <w:b/>
+          <w:color w:val="273B47"/>
+          <w:sz w:val="20"/>
+          <w:szCs w:val="20"/>
+          <w:lang w:eastAsia="es-ES"/>
+        </w:rPr>
+        <w:t>dir</w:t>
+      </w:r>
+      <w:proofErr w:type="spellEnd"/>
+      <w:r>
+        <w:rPr>
+          <w:rFonts w:ascii="Arial" w:eastAsia="Times New Roman" w:hAnsi="Arial" w:cs="Arial"/>
+          <w:b/>
+          <w:color w:val="273B47"/>
+          <w:sz w:val="24"/>
+          <w:szCs w:val="24"/>
+          <w:lang w:eastAsia="es-ES"/>
+        </w:rPr>
+        <w:t>:</w:t>
+      </w:r>
+      <w:r>
+        <w:rPr>
+          <w:rFonts w:ascii="Arial" w:eastAsia="Times New Roman" w:hAnsi="Arial" w:cs="Arial"/>
+          <w:color w:val="273B47"/>
+          <w:sz w:val="24"/>
+          <w:szCs w:val="24"/>
+          <w:lang w:eastAsia="es-ES"/>
+        </w:rPr>
+        <w:t xml:space="preserve"> Nos dice todos los métodos que podemos utilizar dentro de un objeto.</w:t>
+      </w:r>
+    </w:p>
+    <w:p>
+      <w:pPr>
+        <w:pStyle w:val="Prrafodelista"/>
+        <w:numPr>
+          <w:ilvl w:val="0"/>
+          <w:numId w:val="1"/>
+        </w:numPr>
+        <w:shd w:val="clear" w:color="auto" w:fill="FFFFFF"/>
+        <w:spacing w:after="0" w:line="240" w:lineRule="auto"/>
+        <w:rPr>
+          <w:rFonts w:ascii="Arial" w:eastAsia="Times New Roman" w:hAnsi="Arial" w:cs="Arial"/>
+          <w:color w:val="273B47"/>
+          <w:sz w:val="24"/>
+          <w:szCs w:val="24"/>
+          <w:lang w:eastAsia="es-ES"/>
+        </w:rPr>
+      </w:pPr>
+      <w:r>
+        <w:rPr>
+          <w:rFonts w:ascii="Arial" w:eastAsia="Times New Roman" w:hAnsi="Arial" w:cs="Arial"/>
+          <w:color w:val="273B47"/>
+          <w:sz w:val="24"/>
+          <w:szCs w:val="24"/>
+          <w:lang w:eastAsia="es-ES"/>
+        </w:rPr>
+        <w:br/>
+      </w:r>
+      <w:proofErr w:type="spellStart"/>
+      <w:r>
+        <w:rPr>
+          <w:rFonts w:ascii="Courier New" w:eastAsia="Times New Roman" w:hAnsi="Courier New" w:cs="Courier New"/>
+          <w:b/>
+          <w:color w:val="273B47"/>
+          <w:sz w:val="20"/>
+          <w:szCs w:val="20"/>
+          <w:lang w:eastAsia="es-ES"/>
+        </w:rPr>
+        <w:t>help</w:t>
+      </w:r>
+      <w:proofErr w:type="spellEnd"/>
+      <w:r>
+        <w:rPr>
+          <w:rFonts w:ascii="Arial" w:eastAsia="Times New Roman" w:hAnsi="Arial" w:cs="Arial"/>
+          <w:b/>
+          <w:color w:val="273B47"/>
+          <w:sz w:val="24"/>
+          <w:szCs w:val="24"/>
+          <w:lang w:eastAsia="es-ES"/>
+        </w:rPr>
+        <w:t>:</w:t>
+      </w:r>
+      <w:r>
+        <w:rPr>
+          <w:rFonts w:ascii="Arial" w:eastAsia="Times New Roman" w:hAnsi="Arial" w:cs="Arial"/>
+          <w:color w:val="273B47"/>
+          <w:sz w:val="24"/>
+          <w:szCs w:val="24"/>
+          <w:lang w:eastAsia="es-ES"/>
+        </w:rPr>
+        <w:t xml:space="preserve"> nos imprime en pantalla el </w:t>
+      </w:r>
+      <w:proofErr w:type="spellStart"/>
+      <w:r>
+        <w:rPr>
+          <w:rFonts w:ascii="Arial" w:eastAsia="Times New Roman" w:hAnsi="Arial" w:cs="Arial"/>
+          <w:i/>
+          <w:iCs/>
+          <w:color w:val="273B47"/>
+          <w:sz w:val="24"/>
+          <w:szCs w:val="24"/>
+          <w:lang w:eastAsia="es-ES"/>
+        </w:rPr>
+        <w:t>docstrings</w:t>
+      </w:r>
+      <w:proofErr w:type="spellEnd"/>
+      <w:r>
+        <w:rPr>
+          <w:rFonts w:ascii="Arial" w:eastAsia="Times New Roman" w:hAnsi="Arial" w:cs="Arial"/>
+          <w:color w:val="273B47"/>
+          <w:sz w:val="24"/>
+          <w:szCs w:val="24"/>
+          <w:lang w:eastAsia="es-ES"/>
+        </w:rPr>
+        <w:t xml:space="preserve"> o comentario de ayuda o instrucciones que posee la función. Casi todas las funciones en </w:t>
+      </w:r>
+      <w:proofErr w:type="spellStart"/>
+      <w:r>
+        <w:rPr>
+          <w:rFonts w:ascii="Arial" w:eastAsia="Times New Roman" w:hAnsi="Arial" w:cs="Arial"/>
+          <w:color w:val="273B47"/>
+          <w:sz w:val="24"/>
+          <w:szCs w:val="24"/>
+          <w:lang w:eastAsia="es-ES"/>
+        </w:rPr>
+        <w:t>Python</w:t>
+      </w:r>
+      <w:proofErr w:type="spellEnd"/>
+      <w:r>
+        <w:rPr>
+          <w:rFonts w:ascii="Arial" w:eastAsia="Times New Roman" w:hAnsi="Arial" w:cs="Arial"/>
+          <w:color w:val="273B47"/>
+          <w:sz w:val="24"/>
+          <w:szCs w:val="24"/>
+          <w:lang w:eastAsia="es-ES"/>
+        </w:rPr>
+        <w:t xml:space="preserve"> las tienen.</w:t>
+      </w:r>
+    </w:p>
+    <w:p>
+      <w:proofErr w:type="spellStart"/>
+      <w:r>
+        <w:t>Ej</w:t>
+      </w:r>
+      <w:proofErr w:type="spellEnd"/>
+      <w:r>
+        <w:t>:</w:t>
+      </w:r>
+    </w:p>
+    <w:p>
+      <w:r>
+        <w:rPr>
+          <w:noProof/>
+          <w:lang w:eastAsia="es-ES"/>
+        </w:rPr>
+        <w:lastRenderedPageBreak/>
+        <w:drawing>
+          <wp:inline distT="0" distB="0" distL="0" distR="0" wp14:anchorId="2A194E17" wp14:editId="36F1F9C9">
+            <wp:extent cx="5400040" cy="3008630"/>
+            <wp:effectExtent l="0" t="0" r="0" b="1270"/>
+            <wp:docPr id="4" name="Imagen 4"/>
+            <wp:cNvGraphicFramePr>
+              <a:graphicFrameLocks xmlns:a="http://schemas.openxmlformats.org/drawingml/2006/main" noChangeAspect="1"/>
+            </wp:cNvGraphicFramePr>
+            <a:graphic xmlns:a="http://schemas.openxmlformats.org/drawingml/2006/main">
+              <a:graphicData uri="http://schemas.openxmlformats.org/drawingml/2006/picture">
+                <pic:pic xmlns:pic="http://schemas.openxmlformats.org/drawingml/2006/picture">
+                  <pic:nvPicPr>
+                    <pic:cNvPr id="1" name=""/>
+                    <pic:cNvPicPr/>
+                  </pic:nvPicPr>
+                  <pic:blipFill>
+                    <a:blip r:embed="rId11"/>
+                    <a:stretch>
+                      <a:fillRect/>
+                    </a:stretch>
+                  </pic:blipFill>
+                  <pic:spPr>
+                    <a:xfrm>
+                      <a:off x="0" y="0"/>
+                      <a:ext cx="5400040" cy="3008630"/>
+                    </a:xfrm>
+                    <a:prstGeom prst="rect">
+                      <a:avLst/>
+                    </a:prstGeom>
+                  </pic:spPr>
+                </pic:pic>
+              </a:graphicData>
+            </a:graphic>
+          </wp:inline>
+        </w:drawing>
+      </w:r>
+    </w:p>
+    <w:p>
+      <w:pPr>
+        <w:shd w:val="clear" w:color="auto" w:fill="FFFFFF"/>
+        <w:spacing w:before="48" w:after="240" w:line="240" w:lineRule="auto"/>
+        <w:rPr>
+          <w:rFonts w:ascii="Arial" w:eastAsia="Times New Roman" w:hAnsi="Arial" w:cs="Arial"/>
+          <w:color w:val="1C3643"/>
+          <w:sz w:val="21"/>
+          <w:szCs w:val="21"/>
+          <w:lang w:eastAsia="es-ES"/>
+        </w:rPr>
+      </w:pPr>
+      <w:r>
+        <w:rPr>
+          <w:rFonts w:ascii="Arial" w:eastAsia="Times New Roman" w:hAnsi="Arial" w:cs="Arial"/>
+          <w:color w:val="1C3643"/>
+          <w:sz w:val="21"/>
+          <w:szCs w:val="21"/>
+          <w:lang w:eastAsia="es-ES"/>
+        </w:rPr>
+        <w:t xml:space="preserve">Para limpiar en el </w:t>
+      </w:r>
+      <w:proofErr w:type="spellStart"/>
+      <w:r>
+        <w:rPr>
+          <w:rFonts w:ascii="Arial" w:eastAsia="Times New Roman" w:hAnsi="Arial" w:cs="Arial"/>
+          <w:color w:val="1C3643"/>
+          <w:sz w:val="21"/>
+          <w:szCs w:val="21"/>
+          <w:lang w:eastAsia="es-ES"/>
+        </w:rPr>
+        <w:t>cmd</w:t>
+      </w:r>
+      <w:proofErr w:type="spellEnd"/>
+      <w:r>
+        <w:rPr>
+          <w:rFonts w:ascii="Arial" w:eastAsia="Times New Roman" w:hAnsi="Arial" w:cs="Arial"/>
+          <w:color w:val="1C3643"/>
+          <w:sz w:val="21"/>
+          <w:szCs w:val="21"/>
+          <w:lang w:eastAsia="es-ES"/>
+        </w:rPr>
+        <w:t xml:space="preserve"> de </w:t>
+      </w:r>
+      <w:proofErr w:type="spellStart"/>
+      <w:r>
+        <w:rPr>
+          <w:rFonts w:ascii="Arial" w:eastAsia="Times New Roman" w:hAnsi="Arial" w:cs="Arial"/>
+          <w:color w:val="1C3643"/>
+          <w:sz w:val="21"/>
+          <w:szCs w:val="21"/>
+          <w:lang w:eastAsia="es-ES"/>
+        </w:rPr>
+        <w:t>windows</w:t>
+      </w:r>
+      <w:proofErr w:type="spellEnd"/>
+      <w:r>
+        <w:rPr>
+          <w:rFonts w:ascii="Arial" w:eastAsia="Times New Roman" w:hAnsi="Arial" w:cs="Arial"/>
+          <w:color w:val="1C3643"/>
+          <w:sz w:val="21"/>
+          <w:szCs w:val="21"/>
+          <w:lang w:eastAsia="es-ES"/>
+        </w:rPr>
+        <w:t xml:space="preserve"> usa:</w:t>
+      </w:r>
+    </w:p>
+    <w:p>
+      <w:pPr>
+        <w:shd w:val="clear" w:color="auto" w:fill="272822"/>
+        <w:tabs>
+          <w:tab w:val="left" w:pos="916"/>
+          <w:tab w:val="left" w:pos="1832"/>
+          <w:tab w:val="left" w:pos="2748"/>
+          <w:tab w:val="left" w:pos="3664"/>
+          <w:tab w:val="left" w:pos="4580"/>
+          <w:tab w:val="left" w:pos="5496"/>
+          <w:tab w:val="left" w:pos="6412"/>
+          <w:tab w:val="left" w:pos="7328"/>
+          <w:tab w:val="left" w:pos="8244"/>
+          <w:tab w:val="left" w:pos="9160"/>
+          <w:tab w:val="left" w:pos="10076"/>
+          <w:tab w:val="left" w:pos="10992"/>
+          <w:tab w:val="left" w:pos="11908"/>
+          <w:tab w:val="left" w:pos="12824"/>
+          <w:tab w:val="left" w:pos="13740"/>
+          <w:tab w:val="left" w:pos="14656"/>
+        </w:tabs>
+        <w:spacing w:after="0" w:line="240" w:lineRule="auto"/>
+        <w:rPr>
+          <w:rFonts w:ascii="Consolas" w:eastAsia="Times New Roman" w:hAnsi="Consolas" w:cs="Consolas"/>
+          <w:color w:val="DDDDDD"/>
+          <w:sz w:val="20"/>
+          <w:szCs w:val="20"/>
+          <w:lang w:val="en-US" w:eastAsia="es-ES"/>
+        </w:rPr>
+      </w:pPr>
+      <w:r>
+        <w:rPr>
+          <w:rFonts w:ascii="Consolas" w:eastAsia="Times New Roman" w:hAnsi="Consolas" w:cs="Consolas"/>
+          <w:color w:val="75715E"/>
+          <w:sz w:val="20"/>
+          <w:szCs w:val="20"/>
+          <w:lang w:val="en-US" w:eastAsia="es-ES"/>
+        </w:rPr>
+        <w:t>&gt;&gt;</w:t>
+      </w:r>
+      <w:r>
+        <w:rPr>
+          <w:rFonts w:ascii="Consolas" w:eastAsia="Times New Roman" w:hAnsi="Consolas" w:cs="Consolas"/>
+          <w:color w:val="DDDDDD"/>
+          <w:sz w:val="20"/>
+          <w:szCs w:val="20"/>
+          <w:lang w:val="en-US" w:eastAsia="es-ES"/>
+        </w:rPr>
+        <w:t xml:space="preserve">&gt; import </w:t>
+      </w:r>
+      <w:proofErr w:type="spellStart"/>
+      <w:r>
+        <w:rPr>
+          <w:rFonts w:ascii="Consolas" w:eastAsia="Times New Roman" w:hAnsi="Consolas" w:cs="Consolas"/>
+          <w:color w:val="DDDDDD"/>
+          <w:sz w:val="20"/>
+          <w:szCs w:val="20"/>
+          <w:lang w:val="en-US" w:eastAsia="es-ES"/>
+        </w:rPr>
+        <w:t>os</w:t>
+      </w:r>
+      <w:proofErr w:type="spellEnd"/>
+    </w:p>
+    <w:p>
+      <w:pPr>
+        <w:shd w:val="clear" w:color="auto" w:fill="272822"/>
+        <w:tabs>
+          <w:tab w:val="left" w:pos="916"/>
+          <w:tab w:val="left" w:pos="1832"/>
+          <w:tab w:val="left" w:pos="2748"/>
+          <w:tab w:val="left" w:pos="3664"/>
+          <w:tab w:val="left" w:pos="4580"/>
+          <w:tab w:val="left" w:pos="5496"/>
+          <w:tab w:val="left" w:pos="6412"/>
+          <w:tab w:val="left" w:pos="7328"/>
+          <w:tab w:val="left" w:pos="8244"/>
+          <w:tab w:val="left" w:pos="9160"/>
+          <w:tab w:val="left" w:pos="10076"/>
+          <w:tab w:val="left" w:pos="10992"/>
+          <w:tab w:val="left" w:pos="11908"/>
+          <w:tab w:val="left" w:pos="12824"/>
+          <w:tab w:val="left" w:pos="13740"/>
+          <w:tab w:val="left" w:pos="14656"/>
+        </w:tabs>
+        <w:spacing w:after="0" w:line="240" w:lineRule="auto"/>
+        <w:rPr>
+          <w:rFonts w:ascii="Consolas" w:eastAsia="Times New Roman" w:hAnsi="Consolas" w:cs="Consolas"/>
+          <w:color w:val="DDDDDD"/>
+          <w:sz w:val="20"/>
+          <w:szCs w:val="20"/>
+          <w:lang w:val="en-US" w:eastAsia="es-ES"/>
+        </w:rPr>
+      </w:pPr>
+      <w:r>
+        <w:rPr>
+          <w:rFonts w:ascii="Consolas" w:eastAsia="Times New Roman" w:hAnsi="Consolas" w:cs="Consolas"/>
+          <w:color w:val="75715E"/>
+          <w:sz w:val="20"/>
+          <w:szCs w:val="20"/>
+          <w:lang w:val="en-US" w:eastAsia="es-ES"/>
+        </w:rPr>
+        <w:t>&gt;&gt;</w:t>
+      </w:r>
+      <w:r>
+        <w:rPr>
+          <w:rFonts w:ascii="Consolas" w:eastAsia="Times New Roman" w:hAnsi="Consolas" w:cs="Consolas"/>
+          <w:color w:val="DDDDDD"/>
+          <w:sz w:val="20"/>
+          <w:szCs w:val="20"/>
+          <w:lang w:val="en-US" w:eastAsia="es-ES"/>
+        </w:rPr>
+        <w:t xml:space="preserve">&gt; </w:t>
+      </w:r>
+      <w:proofErr w:type="gramStart"/>
+      <w:r>
+        <w:rPr>
+          <w:rFonts w:ascii="Consolas" w:eastAsia="Times New Roman" w:hAnsi="Consolas" w:cs="Consolas"/>
+          <w:color w:val="DDDDDD"/>
+          <w:sz w:val="20"/>
+          <w:szCs w:val="20"/>
+          <w:lang w:val="en-US" w:eastAsia="es-ES"/>
+        </w:rPr>
+        <w:t>clear</w:t>
+      </w:r>
+      <w:proofErr w:type="gramEnd"/>
+      <w:r>
+        <w:rPr>
+          <w:rFonts w:ascii="Consolas" w:eastAsia="Times New Roman" w:hAnsi="Consolas" w:cs="Consolas"/>
+          <w:color w:val="DDDDDD"/>
+          <w:sz w:val="20"/>
+          <w:szCs w:val="20"/>
+          <w:lang w:val="en-US" w:eastAsia="es-ES"/>
+        </w:rPr>
+        <w:t xml:space="preserve"> = </w:t>
+      </w:r>
+      <w:r>
+        <w:rPr>
+          <w:rFonts w:ascii="Consolas" w:eastAsia="Times New Roman" w:hAnsi="Consolas" w:cs="Consolas"/>
+          <w:color w:val="BF79DB"/>
+          <w:sz w:val="20"/>
+          <w:szCs w:val="20"/>
+          <w:lang w:val="en-US" w:eastAsia="es-ES"/>
+        </w:rPr>
+        <w:t>lambda:</w:t>
+      </w:r>
+      <w:r>
+        <w:rPr>
+          <w:rFonts w:ascii="Consolas" w:eastAsia="Times New Roman" w:hAnsi="Consolas" w:cs="Consolas"/>
+          <w:color w:val="DDDDDD"/>
+          <w:sz w:val="20"/>
+          <w:szCs w:val="20"/>
+          <w:lang w:val="en-US" w:eastAsia="es-ES"/>
+        </w:rPr>
+        <w:t xml:space="preserve"> </w:t>
+      </w:r>
+      <w:proofErr w:type="spellStart"/>
+      <w:r>
+        <w:rPr>
+          <w:rFonts w:ascii="Consolas" w:eastAsia="Times New Roman" w:hAnsi="Consolas" w:cs="Consolas"/>
+          <w:color w:val="DDDDDD"/>
+          <w:sz w:val="20"/>
+          <w:szCs w:val="20"/>
+          <w:lang w:val="en-US" w:eastAsia="es-ES"/>
+        </w:rPr>
+        <w:t>os.system</w:t>
+      </w:r>
+      <w:proofErr w:type="spellEnd"/>
+      <w:r>
+        <w:rPr>
+          <w:rFonts w:ascii="Consolas" w:eastAsia="Times New Roman" w:hAnsi="Consolas" w:cs="Consolas"/>
+          <w:color w:val="DDDDDD"/>
+          <w:sz w:val="20"/>
+          <w:szCs w:val="20"/>
+          <w:lang w:val="en-US" w:eastAsia="es-ES"/>
+        </w:rPr>
+        <w:t>(</w:t>
+      </w:r>
+      <w:r>
+        <w:rPr>
+          <w:rFonts w:ascii="Consolas" w:eastAsia="Times New Roman" w:hAnsi="Consolas" w:cs="Consolas"/>
+          <w:color w:val="A6E22E"/>
+          <w:sz w:val="20"/>
+          <w:szCs w:val="20"/>
+          <w:lang w:val="en-US" w:eastAsia="es-ES"/>
+        </w:rPr>
+        <w:t>'</w:t>
+      </w:r>
+      <w:proofErr w:type="spellStart"/>
+      <w:r>
+        <w:rPr>
+          <w:rFonts w:ascii="Consolas" w:eastAsia="Times New Roman" w:hAnsi="Consolas" w:cs="Consolas"/>
+          <w:color w:val="A6E22E"/>
+          <w:sz w:val="20"/>
+          <w:szCs w:val="20"/>
+          <w:lang w:val="en-US" w:eastAsia="es-ES"/>
+        </w:rPr>
+        <w:t>cls</w:t>
+      </w:r>
+      <w:proofErr w:type="spellEnd"/>
+      <w:r>
+        <w:rPr>
+          <w:rFonts w:ascii="Consolas" w:eastAsia="Times New Roman" w:hAnsi="Consolas" w:cs="Consolas"/>
+          <w:color w:val="A6E22E"/>
+          <w:sz w:val="20"/>
+          <w:szCs w:val="20"/>
+          <w:lang w:val="en-US" w:eastAsia="es-ES"/>
+        </w:rPr>
+        <w:t>'</w:t>
+      </w:r>
+      <w:r>
+        <w:rPr>
+          <w:rFonts w:ascii="Consolas" w:eastAsia="Times New Roman" w:hAnsi="Consolas" w:cs="Consolas"/>
+          <w:color w:val="DDDDDD"/>
+          <w:sz w:val="20"/>
+          <w:szCs w:val="20"/>
+          <w:lang w:val="en-US" w:eastAsia="es-ES"/>
+        </w:rPr>
+        <w:t>)</w:t>
+      </w:r>
+    </w:p>
+    <w:p>
+      <w:pPr>
+        <w:shd w:val="clear" w:color="auto" w:fill="272822"/>
+        <w:tabs>
+          <w:tab w:val="left" w:pos="916"/>
+          <w:tab w:val="left" w:pos="1832"/>
+          <w:tab w:val="left" w:pos="2748"/>
+          <w:tab w:val="left" w:pos="3664"/>
+          <w:tab w:val="left" w:pos="4580"/>
+          <w:tab w:val="left" w:pos="5496"/>
+          <w:tab w:val="left" w:pos="6412"/>
+          <w:tab w:val="left" w:pos="7328"/>
+          <w:tab w:val="left" w:pos="8244"/>
+          <w:tab w:val="left" w:pos="9160"/>
+          <w:tab w:val="left" w:pos="10076"/>
+          <w:tab w:val="left" w:pos="10992"/>
+          <w:tab w:val="left" w:pos="11908"/>
+          <w:tab w:val="left" w:pos="12824"/>
+          <w:tab w:val="left" w:pos="13740"/>
+          <w:tab w:val="left" w:pos="14656"/>
+        </w:tabs>
+        <w:spacing w:after="0" w:line="240" w:lineRule="auto"/>
+        <w:rPr>
+          <w:rFonts w:ascii="Consolas" w:eastAsia="Times New Roman" w:hAnsi="Consolas" w:cs="Consolas"/>
+          <w:color w:val="DDDDDD"/>
+          <w:sz w:val="20"/>
+          <w:szCs w:val="20"/>
+          <w:lang w:eastAsia="es-ES"/>
+        </w:rPr>
+      </w:pPr>
+      <w:r>
+        <w:rPr>
+          <w:rFonts w:ascii="Consolas" w:eastAsia="Times New Roman" w:hAnsi="Consolas" w:cs="Consolas"/>
+          <w:color w:val="75715E"/>
+          <w:sz w:val="20"/>
+          <w:szCs w:val="20"/>
+          <w:lang w:eastAsia="es-ES"/>
+        </w:rPr>
+        <w:t>&gt;&gt;</w:t>
+      </w:r>
+      <w:r>
+        <w:rPr>
+          <w:rFonts w:ascii="Consolas" w:eastAsia="Times New Roman" w:hAnsi="Consolas" w:cs="Consolas"/>
+          <w:color w:val="DDDDDD"/>
+          <w:sz w:val="20"/>
+          <w:szCs w:val="20"/>
+          <w:lang w:eastAsia="es-ES"/>
+        </w:rPr>
+        <w:t xml:space="preserve">&gt; </w:t>
+      </w:r>
+      <w:proofErr w:type="spellStart"/>
+      <w:proofErr w:type="gramStart"/>
+      <w:r>
+        <w:rPr>
+          <w:rFonts w:ascii="Consolas" w:eastAsia="Times New Roman" w:hAnsi="Consolas" w:cs="Consolas"/>
+          <w:color w:val="DDDDDD"/>
+          <w:sz w:val="20"/>
+          <w:szCs w:val="20"/>
+          <w:lang w:eastAsia="es-ES"/>
+        </w:rPr>
+        <w:t>clear</w:t>
+      </w:r>
+      <w:proofErr w:type="spellEnd"/>
+      <w:proofErr w:type="gramEnd"/>
+      <w:r>
+        <w:rPr>
+          <w:rFonts w:ascii="Consolas" w:eastAsia="Times New Roman" w:hAnsi="Consolas" w:cs="Consolas"/>
+          <w:color w:val="DDDDDD"/>
+          <w:sz w:val="20"/>
+          <w:szCs w:val="20"/>
+          <w:lang w:eastAsia="es-ES"/>
+        </w:rPr>
+        <w:t>()</w:t>
+      </w:r>
+    </w:p>
+    <w:p>
+      <w:pPr>
+        <w:shd w:val="clear" w:color="auto" w:fill="FFFFFF"/>
+        <w:spacing w:before="240" w:after="240" w:line="240" w:lineRule="auto"/>
+        <w:rPr>
+          <w:rFonts w:ascii="Arial" w:eastAsia="Times New Roman" w:hAnsi="Arial" w:cs="Arial"/>
+          <w:color w:val="1C3643"/>
+          <w:sz w:val="21"/>
+          <w:szCs w:val="21"/>
+          <w:lang w:eastAsia="es-ES"/>
+        </w:rPr>
+      </w:pPr>
+      <w:proofErr w:type="gramStart"/>
+      <w:r>
+        <w:rPr>
+          <w:rFonts w:ascii="Arial" w:eastAsia="Times New Roman" w:hAnsi="Arial" w:cs="Arial"/>
+          <w:color w:val="1C3643"/>
+          <w:sz w:val="21"/>
+          <w:szCs w:val="21"/>
+          <w:lang w:eastAsia="es-ES"/>
+        </w:rPr>
+        <w:t>y</w:t>
+      </w:r>
+      <w:proofErr w:type="gramEnd"/>
+      <w:r>
+        <w:rPr>
+          <w:rFonts w:ascii="Arial" w:eastAsia="Times New Roman" w:hAnsi="Arial" w:cs="Arial"/>
+          <w:color w:val="1C3643"/>
+          <w:sz w:val="21"/>
+          <w:szCs w:val="21"/>
+          <w:lang w:eastAsia="es-ES"/>
+        </w:rPr>
+        <w:t xml:space="preserve"> </w:t>
+      </w:r>
+      <w:proofErr w:type="spellStart"/>
+      <w:r>
+        <w:rPr>
+          <w:rFonts w:ascii="Arial" w:eastAsia="Times New Roman" w:hAnsi="Arial" w:cs="Arial"/>
+          <w:color w:val="1C3643"/>
+          <w:sz w:val="21"/>
+          <w:szCs w:val="21"/>
+          <w:lang w:eastAsia="es-ES"/>
+        </w:rPr>
+        <w:t>despues</w:t>
+      </w:r>
+      <w:proofErr w:type="spellEnd"/>
+      <w:r>
+        <w:rPr>
+          <w:rFonts w:ascii="Arial" w:eastAsia="Times New Roman" w:hAnsi="Arial" w:cs="Arial"/>
+          <w:color w:val="1C3643"/>
+          <w:sz w:val="21"/>
+          <w:szCs w:val="21"/>
+          <w:lang w:eastAsia="es-ES"/>
+        </w:rPr>
+        <w:t xml:space="preserve"> ya puedes usar solo</w:t>
+      </w:r>
+    </w:p>
+    <w:p>
+      <w:pPr>
+        <w:shd w:val="clear" w:color="auto" w:fill="272822"/>
+        <w:tabs>
+          <w:tab w:val="left" w:pos="916"/>
+          <w:tab w:val="left" w:pos="1832"/>
+          <w:tab w:val="left" w:pos="2748"/>
+          <w:tab w:val="left" w:pos="3664"/>
+          <w:tab w:val="left" w:pos="4580"/>
+          <w:tab w:val="left" w:pos="5496"/>
+          <w:tab w:val="left" w:pos="6412"/>
+          <w:tab w:val="left" w:pos="7328"/>
+          <w:tab w:val="left" w:pos="8244"/>
+          <w:tab w:val="left" w:pos="9160"/>
+          <w:tab w:val="left" w:pos="10076"/>
+          <w:tab w:val="left" w:pos="10992"/>
+          <w:tab w:val="left" w:pos="11908"/>
+          <w:tab w:val="left" w:pos="12824"/>
+          <w:tab w:val="left" w:pos="13740"/>
+          <w:tab w:val="left" w:pos="14656"/>
+        </w:tabs>
+        <w:spacing w:after="0" w:line="240" w:lineRule="auto"/>
+        <w:rPr>
+          <w:rFonts w:ascii="Consolas" w:eastAsia="Times New Roman" w:hAnsi="Consolas" w:cs="Consolas"/>
+          <w:color w:val="DDDDDD"/>
+          <w:sz w:val="20"/>
+          <w:szCs w:val="20"/>
+          <w:lang w:eastAsia="es-ES"/>
+        </w:rPr>
+      </w:pPr>
+      <w:r>
+        <w:rPr>
+          <w:rFonts w:ascii="Consolas" w:eastAsia="Times New Roman" w:hAnsi="Consolas" w:cs="Consolas"/>
+          <w:color w:val="75715E"/>
+          <w:sz w:val="20"/>
+          <w:szCs w:val="20"/>
+          <w:lang w:eastAsia="es-ES"/>
+        </w:rPr>
+        <w:t>&gt;&gt;</w:t>
+      </w:r>
+      <w:r>
+        <w:rPr>
+          <w:rFonts w:ascii="Consolas" w:eastAsia="Times New Roman" w:hAnsi="Consolas" w:cs="Consolas"/>
+          <w:color w:val="DDDDDD"/>
+          <w:sz w:val="20"/>
+          <w:szCs w:val="20"/>
+          <w:lang w:eastAsia="es-ES"/>
+        </w:rPr>
+        <w:t xml:space="preserve">&gt; </w:t>
+      </w:r>
+      <w:proofErr w:type="spellStart"/>
+      <w:proofErr w:type="gramStart"/>
+      <w:r>
+        <w:rPr>
+          <w:rFonts w:ascii="Consolas" w:eastAsia="Times New Roman" w:hAnsi="Consolas" w:cs="Consolas"/>
+          <w:color w:val="DDDDDD"/>
+          <w:sz w:val="20"/>
+          <w:szCs w:val="20"/>
+          <w:lang w:eastAsia="es-ES"/>
+        </w:rPr>
+        <w:t>clear</w:t>
+      </w:r>
+      <w:proofErr w:type="spellEnd"/>
+      <w:proofErr w:type="gramEnd"/>
+      <w:r>
+        <w:rPr>
+          <w:rFonts w:ascii="Consolas" w:eastAsia="Times New Roman" w:hAnsi="Consolas" w:cs="Consolas"/>
+          <w:color w:val="DDDDDD"/>
+          <w:sz w:val="20"/>
+          <w:szCs w:val="20"/>
+          <w:lang w:eastAsia="es-ES"/>
+        </w:rPr>
+        <w:t>()</w:t>
       </w:r>
     </w:p>
     <w:p/>
+    <w:p>
+      <w:pPr>
+        <w:pStyle w:val="Prrafodelista"/>
+        <w:numPr>
+          <w:ilvl w:val="0"/>
+          <w:numId w:val="4"/>
+        </w:numPr>
+        <w:rPr>
+          <w:b/>
+          <w:sz w:val="32"/>
+        </w:rPr>
+      </w:pPr>
+      <w:r>
+        <w:rPr>
+          <w:b/>
+          <w:sz w:val="32"/>
+        </w:rPr>
+        <w:t>METODOS STRING</w:t>
+      </w:r>
+    </w:p>
+    <w:tbl>
+      <w:tblPr>
+        <w:tblStyle w:val="Tablaconcuadrcula"/>
+        <w:tblW w:w="0" w:type="auto"/>
+        <w:tblLook w:val="04A0" w:firstRow="1" w:lastRow="0" w:firstColumn="1" w:lastColumn="0" w:noHBand="0" w:noVBand="1"/>
+      </w:tblPr>
+      <w:tblGrid>
+        <w:gridCol w:w="4247"/>
+        <w:gridCol w:w="4247"/>
+      </w:tblGrid>
+      <w:tr>
+        <w:tc>
+          <w:tcPr>
+            <w:tcW w:w="4247" w:type="dxa"/>
+          </w:tcPr>
+          <w:p>
+            <w:pPr>
+              <w:pStyle w:val="Prrafodelista"/>
+              <w:numPr>
+                <w:ilvl w:val="0"/>
+                <w:numId w:val="4"/>
+              </w:numPr>
+              <w:rPr>
+                <w:rFonts w:ascii="Arial" w:hAnsi="Arial" w:cs="Arial"/>
+                <w:color w:val="1C3643"/>
+                <w:sz w:val="21"/>
+                <w:szCs w:val="21"/>
+                <w:shd w:val="clear" w:color="auto" w:fill="FFFFFF"/>
+                <w:lang w:val="en-US"/>
+              </w:rPr>
+            </w:pPr>
+            <w:r>
+              <w:rPr>
+                <w:rFonts w:ascii="Arial" w:hAnsi="Arial" w:cs="Arial"/>
+                <w:color w:val="1C3643"/>
+                <w:sz w:val="21"/>
+                <w:szCs w:val="21"/>
+                <w:shd w:val="clear" w:color="auto" w:fill="FFFFFF"/>
+                <w:lang w:val="en-US"/>
+              </w:rPr>
+              <w:t>help(</w:t>
+            </w:r>
+            <w:proofErr w:type="spellStart"/>
+            <w:r>
+              <w:rPr>
+                <w:rFonts w:ascii="Arial" w:hAnsi="Arial" w:cs="Arial"/>
+                <w:color w:val="1C3643"/>
+                <w:sz w:val="21"/>
+                <w:szCs w:val="21"/>
+                <w:shd w:val="clear" w:color="auto" w:fill="FFFFFF"/>
+                <w:lang w:val="en-US"/>
+              </w:rPr>
+              <w:t>str</w:t>
+            </w:r>
+            <w:proofErr w:type="spellEnd"/>
+            <w:r>
+              <w:rPr>
+                <w:rFonts w:ascii="Arial" w:hAnsi="Arial" w:cs="Arial"/>
+                <w:color w:val="1C3643"/>
+                <w:sz w:val="21"/>
+                <w:szCs w:val="21"/>
+                <w:shd w:val="clear" w:color="auto" w:fill="FFFFFF"/>
+                <w:lang w:val="en-US"/>
+              </w:rPr>
+              <w:t>)</w:t>
+            </w:r>
+            <w:r>
+              <w:rPr>
+                <w:rFonts w:ascii="Arial" w:hAnsi="Arial" w:cs="Arial"/>
+                <w:color w:val="1C3643"/>
+                <w:sz w:val="21"/>
+                <w:szCs w:val="21"/>
+                <w:lang w:val="en-US"/>
+              </w:rPr>
+              <w:br/>
+            </w:r>
+            <w:proofErr w:type="spellStart"/>
+            <w:r>
+              <w:rPr>
+                <w:rFonts w:ascii="Arial" w:hAnsi="Arial" w:cs="Arial"/>
+                <w:color w:val="1C3643"/>
+                <w:sz w:val="21"/>
+                <w:szCs w:val="21"/>
+                <w:shd w:val="clear" w:color="auto" w:fill="FFFFFF"/>
+                <w:lang w:val="en-US"/>
+              </w:rPr>
+              <w:t>dir</w:t>
+            </w:r>
+            <w:proofErr w:type="spellEnd"/>
+            <w:r>
+              <w:rPr>
+                <w:rFonts w:ascii="Arial" w:hAnsi="Arial" w:cs="Arial"/>
+                <w:color w:val="1C3643"/>
+                <w:sz w:val="21"/>
+                <w:szCs w:val="21"/>
+                <w:shd w:val="clear" w:color="auto" w:fill="FFFFFF"/>
+                <w:lang w:val="en-US"/>
+              </w:rPr>
+              <w:t>(</w:t>
+            </w:r>
+            <w:proofErr w:type="spellStart"/>
+            <w:r>
+              <w:rPr>
+                <w:rFonts w:ascii="Arial" w:hAnsi="Arial" w:cs="Arial"/>
+                <w:color w:val="1C3643"/>
+                <w:sz w:val="21"/>
+                <w:szCs w:val="21"/>
+                <w:shd w:val="clear" w:color="auto" w:fill="FFFFFF"/>
+                <w:lang w:val="en-US"/>
+              </w:rPr>
+              <w:t>str</w:t>
+            </w:r>
+            <w:proofErr w:type="spellEnd"/>
+            <w:r>
+              <w:rPr>
+                <w:rFonts w:ascii="Arial" w:hAnsi="Arial" w:cs="Arial"/>
+                <w:color w:val="1C3643"/>
+                <w:sz w:val="21"/>
+                <w:szCs w:val="21"/>
+                <w:shd w:val="clear" w:color="auto" w:fill="FFFFFF"/>
+                <w:lang w:val="en-US"/>
+              </w:rPr>
+              <w:t>)</w:t>
+            </w:r>
+            <w:r>
+              <w:rPr>
+                <w:rFonts w:ascii="Arial" w:hAnsi="Arial" w:cs="Arial"/>
+                <w:color w:val="1C3643"/>
+                <w:sz w:val="21"/>
+                <w:szCs w:val="21"/>
+                <w:lang w:val="en-US"/>
+              </w:rPr>
+              <w:br/>
+            </w:r>
+            <w:r>
+              <w:rPr>
+                <w:rFonts w:ascii="Arial" w:hAnsi="Arial" w:cs="Arial"/>
+                <w:color w:val="1C3643"/>
+                <w:sz w:val="21"/>
+                <w:szCs w:val="21"/>
+                <w:shd w:val="clear" w:color="auto" w:fill="FFFFFF"/>
+                <w:lang w:val="en-US"/>
+              </w:rPr>
+              <w:t>help(</w:t>
+            </w:r>
+            <w:proofErr w:type="spellStart"/>
+            <w:r>
+              <w:rPr>
+                <w:rFonts w:ascii="Arial" w:hAnsi="Arial" w:cs="Arial"/>
+                <w:color w:val="1C3643"/>
+                <w:sz w:val="21"/>
+                <w:szCs w:val="21"/>
+                <w:shd w:val="clear" w:color="auto" w:fill="FFFFFF"/>
+                <w:lang w:val="en-US"/>
+              </w:rPr>
+              <w:t>str.splitlines</w:t>
+            </w:r>
+            <w:proofErr w:type="spellEnd"/>
+            <w:r>
+              <w:rPr>
+                <w:rFonts w:ascii="Arial" w:hAnsi="Arial" w:cs="Arial"/>
+                <w:color w:val="1C3643"/>
+                <w:sz w:val="21"/>
+                <w:szCs w:val="21"/>
+                <w:shd w:val="clear" w:color="auto" w:fill="FFFFFF"/>
+                <w:lang w:val="en-US"/>
+              </w:rPr>
+              <w:t>)</w:t>
+            </w:r>
+            <w:r>
+              <w:rPr>
+                <w:rFonts w:ascii="Arial" w:hAnsi="Arial" w:cs="Arial"/>
+                <w:color w:val="1C3643"/>
+                <w:sz w:val="21"/>
+                <w:szCs w:val="21"/>
+                <w:lang w:val="en-US"/>
+              </w:rPr>
+              <w:br/>
+            </w:r>
+            <w:r>
+              <w:rPr>
+                <w:rFonts w:ascii="Arial" w:hAnsi="Arial" w:cs="Arial"/>
+                <w:color w:val="1C3643"/>
+                <w:sz w:val="21"/>
+                <w:szCs w:val="21"/>
+                <w:shd w:val="clear" w:color="auto" w:fill="FFFFFF"/>
+                <w:lang w:val="en-US"/>
+              </w:rPr>
+              <w:t>import time</w:t>
+            </w:r>
+            <w:r>
+              <w:rPr>
+                <w:rFonts w:ascii="Arial" w:hAnsi="Arial" w:cs="Arial"/>
+                <w:color w:val="1C3643"/>
+                <w:sz w:val="21"/>
+                <w:szCs w:val="21"/>
+                <w:lang w:val="en-US"/>
+              </w:rPr>
+              <w:br/>
+            </w:r>
+            <w:r>
+              <w:rPr>
+                <w:rFonts w:ascii="Arial" w:hAnsi="Arial" w:cs="Arial"/>
+                <w:color w:val="1C3643"/>
+                <w:sz w:val="21"/>
+                <w:szCs w:val="21"/>
+                <w:shd w:val="clear" w:color="auto" w:fill="FFFFFF"/>
+                <w:lang w:val="en-US"/>
+              </w:rPr>
+              <w:t>help(time)</w:t>
+            </w:r>
+          </w:p>
+          <w:p>
+            <w:pPr>
+              <w:pStyle w:val="Prrafodelista"/>
+              <w:rPr>
+                <w:b/>
+                <w:sz w:val="32"/>
+                <w:lang w:val="en-US"/>
+              </w:rPr>
+            </w:pPr>
+            <w:r>
+              <w:rPr>
+                <w:rFonts w:ascii="Arial" w:hAnsi="Arial" w:cs="Arial"/>
+                <w:color w:val="1C3643"/>
+                <w:sz w:val="21"/>
+                <w:szCs w:val="21"/>
+                <w:shd w:val="clear" w:color="auto" w:fill="FFFFFF"/>
+                <w:lang w:val="en-US"/>
+              </w:rPr>
+              <w:t>capitalize()</w:t>
+            </w:r>
+            <w:r>
+              <w:rPr>
+                <w:rFonts w:ascii="Arial" w:hAnsi="Arial" w:cs="Arial"/>
+                <w:color w:val="1C3643"/>
+                <w:sz w:val="21"/>
+                <w:szCs w:val="21"/>
+                <w:lang w:val="en-US"/>
+              </w:rPr>
+              <w:br/>
+            </w:r>
+            <w:proofErr w:type="spellStart"/>
+            <w:r>
+              <w:rPr>
+                <w:rFonts w:ascii="Arial" w:hAnsi="Arial" w:cs="Arial"/>
+                <w:color w:val="1C3643"/>
+                <w:sz w:val="21"/>
+                <w:szCs w:val="21"/>
+                <w:shd w:val="clear" w:color="auto" w:fill="FFFFFF"/>
+                <w:lang w:val="en-US"/>
+              </w:rPr>
+              <w:t>casefold</w:t>
+            </w:r>
+            <w:proofErr w:type="spellEnd"/>
+            <w:r>
+              <w:rPr>
+                <w:rFonts w:ascii="Arial" w:hAnsi="Arial" w:cs="Arial"/>
+                <w:color w:val="1C3643"/>
+                <w:sz w:val="21"/>
+                <w:szCs w:val="21"/>
+                <w:shd w:val="clear" w:color="auto" w:fill="FFFFFF"/>
+                <w:lang w:val="en-US"/>
+              </w:rPr>
+              <w:t>()</w:t>
+            </w:r>
+            <w:r>
+              <w:rPr>
+                <w:rFonts w:ascii="Arial" w:hAnsi="Arial" w:cs="Arial"/>
+                <w:color w:val="1C3643"/>
+                <w:sz w:val="21"/>
+                <w:szCs w:val="21"/>
+                <w:lang w:val="en-US"/>
+              </w:rPr>
+              <w:br/>
+            </w:r>
+            <w:r>
+              <w:rPr>
+                <w:rFonts w:ascii="Arial" w:hAnsi="Arial" w:cs="Arial"/>
+                <w:color w:val="1C3643"/>
+                <w:sz w:val="21"/>
+                <w:szCs w:val="21"/>
+                <w:shd w:val="clear" w:color="auto" w:fill="FFFFFF"/>
+                <w:lang w:val="en-US"/>
+              </w:rPr>
+              <w:t>center(width[, </w:t>
+            </w:r>
+            <w:proofErr w:type="spellStart"/>
+            <w:r>
+              <w:rPr>
+                <w:rFonts w:ascii="Arial" w:hAnsi="Arial" w:cs="Arial"/>
+                <w:color w:val="1C3643"/>
+                <w:sz w:val="21"/>
+                <w:szCs w:val="21"/>
+                <w:shd w:val="clear" w:color="auto" w:fill="FFFFFF"/>
+                <w:lang w:val="en-US"/>
+              </w:rPr>
+              <w:t>fillchar</w:t>
+            </w:r>
+            <w:proofErr w:type="spellEnd"/>
+            <w:r>
+              <w:rPr>
+                <w:rFonts w:ascii="Arial" w:hAnsi="Arial" w:cs="Arial"/>
+                <w:color w:val="1C3643"/>
+                <w:sz w:val="21"/>
+                <w:szCs w:val="21"/>
+                <w:shd w:val="clear" w:color="auto" w:fill="FFFFFF"/>
+                <w:lang w:val="en-US"/>
+              </w:rPr>
+              <w:t>])</w:t>
+            </w:r>
+            <w:r>
+              <w:rPr>
+                <w:rFonts w:ascii="Arial" w:hAnsi="Arial" w:cs="Arial"/>
+                <w:color w:val="1C3643"/>
+                <w:sz w:val="21"/>
+                <w:szCs w:val="21"/>
+                <w:lang w:val="en-US"/>
+              </w:rPr>
+              <w:br/>
+            </w:r>
+            <w:r>
+              <w:rPr>
+                <w:rFonts w:ascii="Arial" w:hAnsi="Arial" w:cs="Arial"/>
+                <w:color w:val="1C3643"/>
+                <w:sz w:val="21"/>
+                <w:szCs w:val="21"/>
+                <w:shd w:val="clear" w:color="auto" w:fill="FFFFFF"/>
+                <w:lang w:val="en-US"/>
+              </w:rPr>
+              <w:t>count(sub[, start[, end]])</w:t>
+            </w:r>
+            <w:r>
+              <w:rPr>
+                <w:rFonts w:ascii="Arial" w:hAnsi="Arial" w:cs="Arial"/>
+                <w:color w:val="1C3643"/>
+                <w:sz w:val="21"/>
+                <w:szCs w:val="21"/>
+                <w:lang w:val="en-US"/>
+              </w:rPr>
+              <w:br/>
+            </w:r>
+            <w:r>
+              <w:rPr>
+                <w:rFonts w:ascii="Arial" w:hAnsi="Arial" w:cs="Arial"/>
+                <w:color w:val="1C3643"/>
+                <w:sz w:val="21"/>
+                <w:szCs w:val="21"/>
+                <w:shd w:val="clear" w:color="auto" w:fill="FFFFFF"/>
+                <w:lang w:val="en-US"/>
+              </w:rPr>
+              <w:t>encode(encoding=“utf-8”, errors=“strict”)</w:t>
+            </w:r>
+            <w:r>
+              <w:rPr>
+                <w:rFonts w:ascii="Arial" w:hAnsi="Arial" w:cs="Arial"/>
+                <w:color w:val="1C3643"/>
+                <w:sz w:val="21"/>
+                <w:szCs w:val="21"/>
+                <w:lang w:val="en-US"/>
+              </w:rPr>
+              <w:br/>
+            </w:r>
+            <w:proofErr w:type="spellStart"/>
+            <w:r>
+              <w:rPr>
+                <w:rFonts w:ascii="Arial" w:hAnsi="Arial" w:cs="Arial"/>
+                <w:color w:val="1C3643"/>
+                <w:sz w:val="21"/>
+                <w:szCs w:val="21"/>
+                <w:shd w:val="clear" w:color="auto" w:fill="FFFFFF"/>
+                <w:lang w:val="en-US"/>
+              </w:rPr>
+              <w:t>endswith</w:t>
+            </w:r>
+            <w:proofErr w:type="spellEnd"/>
+            <w:r>
+              <w:rPr>
+                <w:rFonts w:ascii="Arial" w:hAnsi="Arial" w:cs="Arial"/>
+                <w:color w:val="1C3643"/>
+                <w:sz w:val="21"/>
+                <w:szCs w:val="21"/>
+                <w:shd w:val="clear" w:color="auto" w:fill="FFFFFF"/>
+                <w:lang w:val="en-US"/>
+              </w:rPr>
+              <w:t>(suffix[, start[, end]])</w:t>
+            </w:r>
+            <w:r>
+              <w:rPr>
+                <w:rFonts w:ascii="Arial" w:hAnsi="Arial" w:cs="Arial"/>
+                <w:color w:val="1C3643"/>
+                <w:sz w:val="21"/>
+                <w:szCs w:val="21"/>
+                <w:lang w:val="en-US"/>
+              </w:rPr>
+              <w:br/>
+            </w:r>
+            <w:proofErr w:type="spellStart"/>
+            <w:r>
+              <w:rPr>
+                <w:rFonts w:ascii="Arial" w:hAnsi="Arial" w:cs="Arial"/>
+                <w:color w:val="1C3643"/>
+                <w:sz w:val="21"/>
+                <w:szCs w:val="21"/>
+                <w:shd w:val="clear" w:color="auto" w:fill="FFFFFF"/>
+                <w:lang w:val="en-US"/>
+              </w:rPr>
+              <w:t>expandtabs</w:t>
+            </w:r>
+            <w:proofErr w:type="spellEnd"/>
+            <w:r>
+              <w:rPr>
+                <w:rFonts w:ascii="Arial" w:hAnsi="Arial" w:cs="Arial"/>
+                <w:color w:val="1C3643"/>
+                <w:sz w:val="21"/>
+                <w:szCs w:val="21"/>
+                <w:shd w:val="clear" w:color="auto" w:fill="FFFFFF"/>
+                <w:lang w:val="en-US"/>
+              </w:rPr>
+              <w:t>(</w:t>
+            </w:r>
+            <w:proofErr w:type="spellStart"/>
+            <w:r>
+              <w:rPr>
+                <w:rFonts w:ascii="Arial" w:hAnsi="Arial" w:cs="Arial"/>
+                <w:color w:val="1C3643"/>
+                <w:sz w:val="21"/>
+                <w:szCs w:val="21"/>
+                <w:shd w:val="clear" w:color="auto" w:fill="FFFFFF"/>
+                <w:lang w:val="en-US"/>
+              </w:rPr>
+              <w:t>tabsize</w:t>
+            </w:r>
+            <w:proofErr w:type="spellEnd"/>
+            <w:r>
+              <w:rPr>
+                <w:rFonts w:ascii="Arial" w:hAnsi="Arial" w:cs="Arial"/>
+                <w:color w:val="1C3643"/>
+                <w:sz w:val="21"/>
+                <w:szCs w:val="21"/>
+                <w:shd w:val="clear" w:color="auto" w:fill="FFFFFF"/>
+                <w:lang w:val="en-US"/>
+              </w:rPr>
+              <w:t>=8)</w:t>
+            </w:r>
+            <w:r>
+              <w:rPr>
+                <w:rFonts w:ascii="Arial" w:hAnsi="Arial" w:cs="Arial"/>
+                <w:color w:val="1C3643"/>
+                <w:sz w:val="21"/>
+                <w:szCs w:val="21"/>
+                <w:lang w:val="en-US"/>
+              </w:rPr>
+              <w:br/>
+            </w:r>
+            <w:r>
+              <w:rPr>
+                <w:rFonts w:ascii="Arial" w:hAnsi="Arial" w:cs="Arial"/>
+                <w:color w:val="1C3643"/>
+                <w:sz w:val="21"/>
+                <w:szCs w:val="21"/>
+                <w:shd w:val="clear" w:color="auto" w:fill="FFFFFF"/>
+                <w:lang w:val="en-US"/>
+              </w:rPr>
+              <w:t>find(sub[, start[, end]])</w:t>
+            </w:r>
+            <w:r>
+              <w:rPr>
+                <w:rFonts w:ascii="Arial" w:hAnsi="Arial" w:cs="Arial"/>
+                <w:color w:val="1C3643"/>
+                <w:sz w:val="21"/>
+                <w:szCs w:val="21"/>
+                <w:lang w:val="en-US"/>
+              </w:rPr>
+              <w:br/>
+            </w:r>
+            <w:r>
+              <w:rPr>
+                <w:rFonts w:ascii="Arial" w:hAnsi="Arial" w:cs="Arial"/>
+                <w:color w:val="1C3643"/>
+                <w:sz w:val="21"/>
+                <w:szCs w:val="21"/>
+                <w:shd w:val="clear" w:color="auto" w:fill="FFFFFF"/>
+                <w:lang w:val="en-US"/>
+              </w:rPr>
+              <w:t>format(*</w:t>
+            </w:r>
+            <w:proofErr w:type="spellStart"/>
+            <w:r>
+              <w:rPr>
+                <w:rFonts w:ascii="Arial" w:hAnsi="Arial" w:cs="Arial"/>
+                <w:color w:val="1C3643"/>
+                <w:sz w:val="21"/>
+                <w:szCs w:val="21"/>
+                <w:shd w:val="clear" w:color="auto" w:fill="FFFFFF"/>
+                <w:lang w:val="en-US"/>
+              </w:rPr>
+              <w:t>args</w:t>
+            </w:r>
+            <w:proofErr w:type="spellEnd"/>
+            <w:r>
+              <w:rPr>
+                <w:rFonts w:ascii="Arial" w:hAnsi="Arial" w:cs="Arial"/>
+                <w:color w:val="1C3643"/>
+                <w:sz w:val="21"/>
+                <w:szCs w:val="21"/>
+                <w:shd w:val="clear" w:color="auto" w:fill="FFFFFF"/>
+                <w:lang w:val="en-US"/>
+              </w:rPr>
+              <w:t>, **</w:t>
+            </w:r>
+            <w:proofErr w:type="spellStart"/>
+            <w:r>
+              <w:rPr>
+                <w:rFonts w:ascii="Arial" w:hAnsi="Arial" w:cs="Arial"/>
+                <w:color w:val="1C3643"/>
+                <w:sz w:val="21"/>
+                <w:szCs w:val="21"/>
+                <w:shd w:val="clear" w:color="auto" w:fill="FFFFFF"/>
+                <w:lang w:val="en-US"/>
+              </w:rPr>
+              <w:t>kwargs</w:t>
+            </w:r>
+            <w:proofErr w:type="spellEnd"/>
+            <w:r>
+              <w:rPr>
+                <w:rFonts w:ascii="Arial" w:hAnsi="Arial" w:cs="Arial"/>
+                <w:color w:val="1C3643"/>
+                <w:sz w:val="21"/>
+                <w:szCs w:val="21"/>
+                <w:shd w:val="clear" w:color="auto" w:fill="FFFFFF"/>
+                <w:lang w:val="en-US"/>
+              </w:rPr>
+              <w:t>)</w:t>
+            </w:r>
+            <w:r>
+              <w:rPr>
+                <w:rFonts w:ascii="Arial" w:hAnsi="Arial" w:cs="Arial"/>
+                <w:color w:val="1C3643"/>
+                <w:sz w:val="21"/>
+                <w:szCs w:val="21"/>
+                <w:lang w:val="en-US"/>
+              </w:rPr>
+              <w:br/>
+            </w:r>
+            <w:proofErr w:type="spellStart"/>
+            <w:r>
+              <w:rPr>
+                <w:rFonts w:ascii="Arial" w:hAnsi="Arial" w:cs="Arial"/>
+                <w:color w:val="1C3643"/>
+                <w:sz w:val="21"/>
+                <w:szCs w:val="21"/>
+                <w:shd w:val="clear" w:color="auto" w:fill="FFFFFF"/>
+                <w:lang w:val="en-US"/>
+              </w:rPr>
+              <w:t>format_map</w:t>
+            </w:r>
+            <w:proofErr w:type="spellEnd"/>
+            <w:r>
+              <w:rPr>
+                <w:rFonts w:ascii="Arial" w:hAnsi="Arial" w:cs="Arial"/>
+                <w:color w:val="1C3643"/>
+                <w:sz w:val="21"/>
+                <w:szCs w:val="21"/>
+                <w:shd w:val="clear" w:color="auto" w:fill="FFFFFF"/>
+                <w:lang w:val="en-US"/>
+              </w:rPr>
+              <w:t>(mapping)</w:t>
+            </w:r>
+            <w:r>
+              <w:rPr>
+                <w:rFonts w:ascii="Arial" w:hAnsi="Arial" w:cs="Arial"/>
+                <w:color w:val="1C3643"/>
+                <w:sz w:val="21"/>
+                <w:szCs w:val="21"/>
+                <w:lang w:val="en-US"/>
+              </w:rPr>
+              <w:br/>
+            </w:r>
+            <w:r>
+              <w:rPr>
+                <w:rFonts w:ascii="Arial" w:hAnsi="Arial" w:cs="Arial"/>
+                <w:color w:val="1C3643"/>
+                <w:sz w:val="21"/>
+                <w:szCs w:val="21"/>
+                <w:shd w:val="clear" w:color="auto" w:fill="FFFFFF"/>
+                <w:lang w:val="en-US"/>
+              </w:rPr>
+              <w:t>index(sub[, start[, end]])</w:t>
+            </w:r>
+            <w:r>
+              <w:rPr>
+                <w:rFonts w:ascii="Arial" w:hAnsi="Arial" w:cs="Arial"/>
+                <w:color w:val="1C3643"/>
+                <w:sz w:val="21"/>
+                <w:szCs w:val="21"/>
+                <w:lang w:val="en-US"/>
+              </w:rPr>
+              <w:br/>
+            </w:r>
+            <w:proofErr w:type="spellStart"/>
+            <w:r>
+              <w:rPr>
+                <w:rFonts w:ascii="Arial" w:hAnsi="Arial" w:cs="Arial"/>
+                <w:color w:val="1C3643"/>
+                <w:sz w:val="21"/>
+                <w:szCs w:val="21"/>
+                <w:shd w:val="clear" w:color="auto" w:fill="FFFFFF"/>
+                <w:lang w:val="en-US"/>
+              </w:rPr>
+              <w:t>isalnum</w:t>
+            </w:r>
+            <w:proofErr w:type="spellEnd"/>
+            <w:r>
+              <w:rPr>
+                <w:rFonts w:ascii="Arial" w:hAnsi="Arial" w:cs="Arial"/>
+                <w:color w:val="1C3643"/>
+                <w:sz w:val="21"/>
+                <w:szCs w:val="21"/>
+                <w:shd w:val="clear" w:color="auto" w:fill="FFFFFF"/>
+                <w:lang w:val="en-US"/>
+              </w:rPr>
+              <w:t>()</w:t>
+            </w:r>
+            <w:r>
+              <w:rPr>
+                <w:rFonts w:ascii="Arial" w:hAnsi="Arial" w:cs="Arial"/>
+                <w:color w:val="1C3643"/>
+                <w:sz w:val="21"/>
+                <w:szCs w:val="21"/>
+                <w:lang w:val="en-US"/>
+              </w:rPr>
+              <w:br/>
+            </w:r>
+            <w:proofErr w:type="spellStart"/>
+            <w:r>
+              <w:rPr>
+                <w:rFonts w:ascii="Arial" w:hAnsi="Arial" w:cs="Arial"/>
+                <w:color w:val="1C3643"/>
+                <w:sz w:val="21"/>
+                <w:szCs w:val="21"/>
+                <w:shd w:val="clear" w:color="auto" w:fill="FFFFFF"/>
+                <w:lang w:val="en-US"/>
+              </w:rPr>
+              <w:t>isalpha</w:t>
+            </w:r>
+            <w:proofErr w:type="spellEnd"/>
+            <w:r>
+              <w:rPr>
+                <w:rFonts w:ascii="Arial" w:hAnsi="Arial" w:cs="Arial"/>
+                <w:color w:val="1C3643"/>
+                <w:sz w:val="21"/>
+                <w:szCs w:val="21"/>
+                <w:shd w:val="clear" w:color="auto" w:fill="FFFFFF"/>
+                <w:lang w:val="en-US"/>
+              </w:rPr>
+              <w:t>()</w:t>
+            </w:r>
+            <w:r>
+              <w:rPr>
+                <w:rFonts w:ascii="Arial" w:hAnsi="Arial" w:cs="Arial"/>
+                <w:color w:val="1C3643"/>
+                <w:sz w:val="21"/>
+                <w:szCs w:val="21"/>
+                <w:lang w:val="en-US"/>
+              </w:rPr>
+              <w:br/>
+            </w:r>
+            <w:proofErr w:type="spellStart"/>
+            <w:r>
+              <w:rPr>
+                <w:rFonts w:ascii="Arial" w:hAnsi="Arial" w:cs="Arial"/>
+                <w:color w:val="1C3643"/>
+                <w:sz w:val="21"/>
+                <w:szCs w:val="21"/>
+                <w:shd w:val="clear" w:color="auto" w:fill="FFFFFF"/>
+                <w:lang w:val="en-US"/>
+              </w:rPr>
+              <w:t>isdecimal</w:t>
+            </w:r>
+            <w:proofErr w:type="spellEnd"/>
+            <w:r>
+              <w:rPr>
+                <w:rFonts w:ascii="Arial" w:hAnsi="Arial" w:cs="Arial"/>
+                <w:color w:val="1C3643"/>
+                <w:sz w:val="21"/>
+                <w:szCs w:val="21"/>
+                <w:shd w:val="clear" w:color="auto" w:fill="FFFFFF"/>
+                <w:lang w:val="en-US"/>
+              </w:rPr>
+              <w:t>()</w:t>
+            </w:r>
+            <w:r>
+              <w:rPr>
+                <w:rFonts w:ascii="Arial" w:hAnsi="Arial" w:cs="Arial"/>
+                <w:color w:val="1C3643"/>
+                <w:sz w:val="21"/>
+                <w:szCs w:val="21"/>
+                <w:lang w:val="en-US"/>
+              </w:rPr>
+              <w:br/>
+            </w:r>
+            <w:proofErr w:type="spellStart"/>
+            <w:r>
+              <w:rPr>
+                <w:rFonts w:ascii="Arial" w:hAnsi="Arial" w:cs="Arial"/>
+                <w:color w:val="1C3643"/>
+                <w:sz w:val="21"/>
+                <w:szCs w:val="21"/>
+                <w:shd w:val="clear" w:color="auto" w:fill="FFFFFF"/>
+                <w:lang w:val="en-US"/>
+              </w:rPr>
+              <w:t>isdigit</w:t>
+            </w:r>
+            <w:proofErr w:type="spellEnd"/>
+            <w:r>
+              <w:rPr>
+                <w:rFonts w:ascii="Arial" w:hAnsi="Arial" w:cs="Arial"/>
+                <w:color w:val="1C3643"/>
+                <w:sz w:val="21"/>
+                <w:szCs w:val="21"/>
+                <w:shd w:val="clear" w:color="auto" w:fill="FFFFFF"/>
+                <w:lang w:val="en-US"/>
+              </w:rPr>
+              <w:t>()</w:t>
+            </w:r>
+            <w:r>
+              <w:rPr>
+                <w:rFonts w:ascii="Arial" w:hAnsi="Arial" w:cs="Arial"/>
+                <w:color w:val="1C3643"/>
+                <w:sz w:val="21"/>
+                <w:szCs w:val="21"/>
+                <w:lang w:val="en-US"/>
+              </w:rPr>
+              <w:br/>
+            </w:r>
+            <w:proofErr w:type="spellStart"/>
+            <w:r>
+              <w:rPr>
+                <w:rFonts w:ascii="Arial" w:hAnsi="Arial" w:cs="Arial"/>
+                <w:color w:val="1C3643"/>
+                <w:sz w:val="21"/>
+                <w:szCs w:val="21"/>
+                <w:shd w:val="clear" w:color="auto" w:fill="FFFFFF"/>
+                <w:lang w:val="en-US"/>
+              </w:rPr>
+              <w:t>isidentifier</w:t>
+            </w:r>
+            <w:proofErr w:type="spellEnd"/>
+            <w:r>
+              <w:rPr>
+                <w:rFonts w:ascii="Arial" w:hAnsi="Arial" w:cs="Arial"/>
+                <w:color w:val="1C3643"/>
+                <w:sz w:val="21"/>
+                <w:szCs w:val="21"/>
+                <w:shd w:val="clear" w:color="auto" w:fill="FFFFFF"/>
+                <w:lang w:val="en-US"/>
+              </w:rPr>
+              <w:t>()</w:t>
+            </w:r>
+            <w:r>
+              <w:rPr>
+                <w:rFonts w:ascii="Arial" w:hAnsi="Arial" w:cs="Arial"/>
+                <w:color w:val="1C3643"/>
+                <w:sz w:val="21"/>
+                <w:szCs w:val="21"/>
+                <w:lang w:val="en-US"/>
+              </w:rPr>
+              <w:br/>
+            </w:r>
+            <w:proofErr w:type="spellStart"/>
+            <w:r>
+              <w:rPr>
+                <w:rFonts w:ascii="Arial" w:hAnsi="Arial" w:cs="Arial"/>
+                <w:color w:val="1C3643"/>
+                <w:sz w:val="21"/>
+                <w:szCs w:val="21"/>
+                <w:shd w:val="clear" w:color="auto" w:fill="FFFFFF"/>
+                <w:lang w:val="en-US"/>
+              </w:rPr>
+              <w:t>islower</w:t>
+            </w:r>
+            <w:proofErr w:type="spellEnd"/>
+            <w:r>
+              <w:rPr>
+                <w:rFonts w:ascii="Arial" w:hAnsi="Arial" w:cs="Arial"/>
+                <w:color w:val="1C3643"/>
+                <w:sz w:val="21"/>
+                <w:szCs w:val="21"/>
+                <w:shd w:val="clear" w:color="auto" w:fill="FFFFFF"/>
+                <w:lang w:val="en-US"/>
+              </w:rPr>
+              <w:t>()</w:t>
+            </w:r>
+            <w:r>
+              <w:rPr>
+                <w:rFonts w:ascii="Arial" w:hAnsi="Arial" w:cs="Arial"/>
+                <w:color w:val="1C3643"/>
+                <w:sz w:val="21"/>
+                <w:szCs w:val="21"/>
+                <w:lang w:val="en-US"/>
+              </w:rPr>
+              <w:br/>
+            </w:r>
+            <w:r>
+              <w:rPr>
+                <w:rFonts w:ascii="Arial" w:hAnsi="Arial" w:cs="Arial"/>
+                <w:color w:val="1C3643"/>
+                <w:sz w:val="21"/>
+                <w:szCs w:val="21"/>
+                <w:shd w:val="clear" w:color="auto" w:fill="FFFFFF"/>
+                <w:lang w:val="en-US"/>
+              </w:rPr>
+              <w:t>translate(table)</w:t>
+            </w:r>
+            <w:r>
+              <w:rPr>
+                <w:rFonts w:ascii="Arial" w:hAnsi="Arial" w:cs="Arial"/>
+                <w:color w:val="1C3643"/>
+                <w:sz w:val="21"/>
+                <w:szCs w:val="21"/>
+                <w:lang w:val="en-US"/>
+              </w:rPr>
+              <w:br/>
+            </w:r>
+            <w:r>
+              <w:rPr>
+                <w:rFonts w:ascii="Arial" w:hAnsi="Arial" w:cs="Arial"/>
+                <w:color w:val="1C3643"/>
+                <w:sz w:val="21"/>
+                <w:szCs w:val="21"/>
+                <w:shd w:val="clear" w:color="auto" w:fill="FFFFFF"/>
+                <w:lang w:val="en-US"/>
+              </w:rPr>
+              <w:lastRenderedPageBreak/>
+              <w:t>upper()</w:t>
+            </w:r>
+            <w:r>
+              <w:rPr>
+                <w:rFonts w:ascii="Arial" w:hAnsi="Arial" w:cs="Arial"/>
+                <w:color w:val="1C3643"/>
+                <w:sz w:val="21"/>
+                <w:szCs w:val="21"/>
+                <w:lang w:val="en-US"/>
+              </w:rPr>
+              <w:br/>
+            </w:r>
+            <w:proofErr w:type="spellStart"/>
+            <w:r>
+              <w:rPr>
+                <w:rFonts w:ascii="Arial" w:hAnsi="Arial" w:cs="Arial"/>
+                <w:color w:val="1C3643"/>
+                <w:sz w:val="21"/>
+                <w:szCs w:val="21"/>
+                <w:shd w:val="clear" w:color="auto" w:fill="FFFFFF"/>
+                <w:lang w:val="en-US"/>
+              </w:rPr>
+              <w:t>zfill</w:t>
+            </w:r>
+            <w:proofErr w:type="spellEnd"/>
+            <w:r>
+              <w:rPr>
+                <w:rFonts w:ascii="Arial" w:hAnsi="Arial" w:cs="Arial"/>
+                <w:color w:val="1C3643"/>
+                <w:sz w:val="21"/>
+                <w:szCs w:val="21"/>
+                <w:shd w:val="clear" w:color="auto" w:fill="FFFFFF"/>
+                <w:lang w:val="en-US"/>
+              </w:rPr>
+              <w:t>(width)</w:t>
+            </w:r>
+          </w:p>
+        </w:tc>
+        <w:tc>
+          <w:tcPr>
+            <w:tcW w:w="4247" w:type="dxa"/>
+          </w:tcPr>
+          <w:p>
+            <w:pPr>
+              <w:rPr>
+                <w:rFonts w:ascii="Arial" w:hAnsi="Arial" w:cs="Arial"/>
+                <w:color w:val="1C3643"/>
+                <w:sz w:val="21"/>
+                <w:szCs w:val="21"/>
+                <w:u w:val="single"/>
+                <w:shd w:val="clear" w:color="auto" w:fill="FFFFFF"/>
+                <w:lang w:val="en-US"/>
+              </w:rPr>
+            </w:pPr>
+            <w:proofErr w:type="spellStart"/>
+            <w:r>
+              <w:rPr>
+                <w:rFonts w:ascii="Arial" w:hAnsi="Arial" w:cs="Arial"/>
+                <w:color w:val="1C3643"/>
+                <w:sz w:val="21"/>
+                <w:szCs w:val="21"/>
+                <w:shd w:val="clear" w:color="auto" w:fill="FFFFFF"/>
+                <w:lang w:val="en-US"/>
+              </w:rPr>
+              <w:lastRenderedPageBreak/>
+              <w:t>isnumeric</w:t>
+            </w:r>
+            <w:proofErr w:type="spellEnd"/>
+            <w:r>
+              <w:rPr>
+                <w:rFonts w:ascii="Arial" w:hAnsi="Arial" w:cs="Arial"/>
+                <w:color w:val="1C3643"/>
+                <w:sz w:val="21"/>
+                <w:szCs w:val="21"/>
+                <w:shd w:val="clear" w:color="auto" w:fill="FFFFFF"/>
+                <w:lang w:val="en-US"/>
+              </w:rPr>
+              <w:t>()</w:t>
+            </w:r>
+            <w:r>
+              <w:rPr>
+                <w:rFonts w:ascii="Arial" w:hAnsi="Arial" w:cs="Arial"/>
+                <w:color w:val="1C3643"/>
+                <w:sz w:val="21"/>
+                <w:szCs w:val="21"/>
+                <w:lang w:val="en-US"/>
+              </w:rPr>
+              <w:br/>
+            </w:r>
+            <w:proofErr w:type="spellStart"/>
+            <w:r>
+              <w:rPr>
+                <w:rFonts w:ascii="Arial" w:hAnsi="Arial" w:cs="Arial"/>
+                <w:color w:val="1C3643"/>
+                <w:sz w:val="21"/>
+                <w:szCs w:val="21"/>
+                <w:shd w:val="clear" w:color="auto" w:fill="FFFFFF"/>
+                <w:lang w:val="en-US"/>
+              </w:rPr>
+              <w:t>isprintable</w:t>
+            </w:r>
+            <w:proofErr w:type="spellEnd"/>
+            <w:r>
+              <w:rPr>
+                <w:rFonts w:ascii="Arial" w:hAnsi="Arial" w:cs="Arial"/>
+                <w:color w:val="1C3643"/>
+                <w:sz w:val="21"/>
+                <w:szCs w:val="21"/>
+                <w:shd w:val="clear" w:color="auto" w:fill="FFFFFF"/>
+                <w:lang w:val="en-US"/>
+              </w:rPr>
+              <w:t>()</w:t>
+            </w:r>
+            <w:r>
+              <w:rPr>
+                <w:rFonts w:ascii="Arial" w:hAnsi="Arial" w:cs="Arial"/>
+                <w:color w:val="1C3643"/>
+                <w:sz w:val="21"/>
+                <w:szCs w:val="21"/>
+                <w:lang w:val="en-US"/>
+              </w:rPr>
+              <w:br/>
+            </w:r>
+            <w:proofErr w:type="spellStart"/>
+            <w:r>
+              <w:rPr>
+                <w:rFonts w:ascii="Arial" w:hAnsi="Arial" w:cs="Arial"/>
+                <w:color w:val="1C3643"/>
+                <w:sz w:val="21"/>
+                <w:szCs w:val="21"/>
+                <w:shd w:val="clear" w:color="auto" w:fill="FFFFFF"/>
+                <w:lang w:val="en-US"/>
+              </w:rPr>
+              <w:t>isspace</w:t>
+            </w:r>
+            <w:proofErr w:type="spellEnd"/>
+            <w:r>
+              <w:rPr>
+                <w:rFonts w:ascii="Arial" w:hAnsi="Arial" w:cs="Arial"/>
+                <w:color w:val="1C3643"/>
+                <w:sz w:val="21"/>
+                <w:szCs w:val="21"/>
+                <w:shd w:val="clear" w:color="auto" w:fill="FFFFFF"/>
+                <w:lang w:val="en-US"/>
+              </w:rPr>
+              <w:t>()</w:t>
+            </w:r>
+            <w:r>
+              <w:rPr>
+                <w:rFonts w:ascii="Arial" w:hAnsi="Arial" w:cs="Arial"/>
+                <w:color w:val="1C3643"/>
+                <w:sz w:val="21"/>
+                <w:szCs w:val="21"/>
+                <w:lang w:val="en-US"/>
+              </w:rPr>
+              <w:br/>
+            </w:r>
+            <w:proofErr w:type="spellStart"/>
+            <w:r>
+              <w:rPr>
+                <w:rFonts w:ascii="Arial" w:hAnsi="Arial" w:cs="Arial"/>
+                <w:color w:val="1C3643"/>
+                <w:sz w:val="21"/>
+                <w:szCs w:val="21"/>
+                <w:shd w:val="clear" w:color="auto" w:fill="FFFFFF"/>
+                <w:lang w:val="en-US"/>
+              </w:rPr>
+              <w:t>istitle</w:t>
+            </w:r>
+            <w:proofErr w:type="spellEnd"/>
+            <w:r>
+              <w:rPr>
+                <w:rFonts w:ascii="Arial" w:hAnsi="Arial" w:cs="Arial"/>
+                <w:color w:val="1C3643"/>
+                <w:sz w:val="21"/>
+                <w:szCs w:val="21"/>
+                <w:shd w:val="clear" w:color="auto" w:fill="FFFFFF"/>
+                <w:lang w:val="en-US"/>
+              </w:rPr>
+              <w:t>()</w:t>
+            </w:r>
+            <w:r>
+              <w:rPr>
+                <w:rFonts w:ascii="Arial" w:hAnsi="Arial" w:cs="Arial"/>
+                <w:color w:val="1C3643"/>
+                <w:sz w:val="21"/>
+                <w:szCs w:val="21"/>
+                <w:lang w:val="en-US"/>
+              </w:rPr>
+              <w:br/>
+            </w:r>
+            <w:proofErr w:type="spellStart"/>
+            <w:r>
+              <w:rPr>
+                <w:rFonts w:ascii="Arial" w:hAnsi="Arial" w:cs="Arial"/>
+                <w:color w:val="1C3643"/>
+                <w:sz w:val="21"/>
+                <w:szCs w:val="21"/>
+                <w:shd w:val="clear" w:color="auto" w:fill="FFFFFF"/>
+                <w:lang w:val="en-US"/>
+              </w:rPr>
+              <w:t>isupper</w:t>
+            </w:r>
+            <w:proofErr w:type="spellEnd"/>
+            <w:r>
+              <w:rPr>
+                <w:rFonts w:ascii="Arial" w:hAnsi="Arial" w:cs="Arial"/>
+                <w:color w:val="1C3643"/>
+                <w:sz w:val="21"/>
+                <w:szCs w:val="21"/>
+                <w:shd w:val="clear" w:color="auto" w:fill="FFFFFF"/>
+                <w:lang w:val="en-US"/>
+              </w:rPr>
+              <w:t>()</w:t>
+            </w:r>
+            <w:r>
+              <w:rPr>
+                <w:rFonts w:ascii="Arial" w:hAnsi="Arial" w:cs="Arial"/>
+                <w:color w:val="1C3643"/>
+                <w:sz w:val="21"/>
+                <w:szCs w:val="21"/>
+                <w:lang w:val="en-US"/>
+              </w:rPr>
+              <w:br/>
+            </w:r>
+            <w:r>
+              <w:rPr>
+                <w:rFonts w:ascii="Arial" w:hAnsi="Arial" w:cs="Arial"/>
+                <w:color w:val="1C3643"/>
+                <w:sz w:val="21"/>
+                <w:szCs w:val="21"/>
+                <w:shd w:val="clear" w:color="auto" w:fill="FFFFFF"/>
+                <w:lang w:val="en-US"/>
+              </w:rPr>
+              <w:t>join(</w:t>
+            </w:r>
+            <w:proofErr w:type="spellStart"/>
+            <w:r>
+              <w:rPr>
+                <w:rFonts w:ascii="Arial" w:hAnsi="Arial" w:cs="Arial"/>
+                <w:color w:val="1C3643"/>
+                <w:sz w:val="21"/>
+                <w:szCs w:val="21"/>
+                <w:shd w:val="clear" w:color="auto" w:fill="FFFFFF"/>
+                <w:lang w:val="en-US"/>
+              </w:rPr>
+              <w:t>iterable</w:t>
+            </w:r>
+            <w:proofErr w:type="spellEnd"/>
+            <w:r>
+              <w:rPr>
+                <w:rFonts w:ascii="Arial" w:hAnsi="Arial" w:cs="Arial"/>
+                <w:color w:val="1C3643"/>
+                <w:sz w:val="21"/>
+                <w:szCs w:val="21"/>
+                <w:shd w:val="clear" w:color="auto" w:fill="FFFFFF"/>
+                <w:lang w:val="en-US"/>
+              </w:rPr>
+              <w:t>)</w:t>
+            </w:r>
+            <w:r>
+              <w:rPr>
+                <w:rFonts w:ascii="Arial" w:hAnsi="Arial" w:cs="Arial"/>
+                <w:color w:val="1C3643"/>
+                <w:sz w:val="21"/>
+                <w:szCs w:val="21"/>
+                <w:lang w:val="en-US"/>
+              </w:rPr>
+              <w:br/>
+            </w:r>
+            <w:proofErr w:type="spellStart"/>
+            <w:r>
+              <w:rPr>
+                <w:rFonts w:ascii="Arial" w:hAnsi="Arial" w:cs="Arial"/>
+                <w:color w:val="1C3643"/>
+                <w:sz w:val="21"/>
+                <w:szCs w:val="21"/>
+                <w:shd w:val="clear" w:color="auto" w:fill="FFFFFF"/>
+                <w:lang w:val="en-US"/>
+              </w:rPr>
+              <w:t>ljust</w:t>
+            </w:r>
+            <w:proofErr w:type="spellEnd"/>
+            <w:r>
+              <w:rPr>
+                <w:rFonts w:ascii="Arial" w:hAnsi="Arial" w:cs="Arial"/>
+                <w:color w:val="1C3643"/>
+                <w:sz w:val="21"/>
+                <w:szCs w:val="21"/>
+                <w:shd w:val="clear" w:color="auto" w:fill="FFFFFF"/>
+                <w:lang w:val="en-US"/>
+              </w:rPr>
+              <w:t>(width[, </w:t>
+            </w:r>
+            <w:proofErr w:type="spellStart"/>
+            <w:r>
+              <w:rPr>
+                <w:rFonts w:ascii="Arial" w:hAnsi="Arial" w:cs="Arial"/>
+                <w:color w:val="1C3643"/>
+                <w:sz w:val="21"/>
+                <w:szCs w:val="21"/>
+                <w:shd w:val="clear" w:color="auto" w:fill="FFFFFF"/>
+                <w:lang w:val="en-US"/>
+              </w:rPr>
+              <w:t>fillchar</w:t>
+            </w:r>
+            <w:proofErr w:type="spellEnd"/>
+            <w:r>
+              <w:rPr>
+                <w:rFonts w:ascii="Arial" w:hAnsi="Arial" w:cs="Arial"/>
+                <w:color w:val="1C3643"/>
+                <w:sz w:val="21"/>
+                <w:szCs w:val="21"/>
+                <w:shd w:val="clear" w:color="auto" w:fill="FFFFFF"/>
+                <w:lang w:val="en-US"/>
+              </w:rPr>
+              <w:t>])</w:t>
+            </w:r>
+            <w:r>
+              <w:rPr>
+                <w:rFonts w:ascii="Arial" w:hAnsi="Arial" w:cs="Arial"/>
+                <w:color w:val="1C3643"/>
+                <w:sz w:val="21"/>
+                <w:szCs w:val="21"/>
+                <w:lang w:val="en-US"/>
+              </w:rPr>
+              <w:br/>
+            </w:r>
+            <w:r>
+              <w:rPr>
+                <w:rFonts w:ascii="Arial" w:hAnsi="Arial" w:cs="Arial"/>
+                <w:color w:val="1C3643"/>
+                <w:sz w:val="21"/>
+                <w:szCs w:val="21"/>
+                <w:shd w:val="clear" w:color="auto" w:fill="FFFFFF"/>
+                <w:lang w:val="en-US"/>
+              </w:rPr>
+              <w:t>lower()</w:t>
+            </w:r>
+            <w:r>
+              <w:rPr>
+                <w:rFonts w:ascii="Arial" w:hAnsi="Arial" w:cs="Arial"/>
+                <w:color w:val="1C3643"/>
+                <w:sz w:val="21"/>
+                <w:szCs w:val="21"/>
+                <w:lang w:val="en-US"/>
+              </w:rPr>
+              <w:br/>
+            </w:r>
+            <w:proofErr w:type="spellStart"/>
+            <w:r>
+              <w:rPr>
+                <w:rFonts w:ascii="Arial" w:hAnsi="Arial" w:cs="Arial"/>
+                <w:color w:val="1C3643"/>
+                <w:sz w:val="21"/>
+                <w:szCs w:val="21"/>
+                <w:shd w:val="clear" w:color="auto" w:fill="FFFFFF"/>
+                <w:lang w:val="en-US"/>
+              </w:rPr>
+              <w:t>lstrip</w:t>
+            </w:r>
+            <w:proofErr w:type="spellEnd"/>
+            <w:r>
+              <w:rPr>
+                <w:rFonts w:ascii="Arial" w:hAnsi="Arial" w:cs="Arial"/>
+                <w:color w:val="1C3643"/>
+                <w:sz w:val="21"/>
+                <w:szCs w:val="21"/>
+                <w:shd w:val="clear" w:color="auto" w:fill="FFFFFF"/>
+                <w:lang w:val="en-US"/>
+              </w:rPr>
+              <w:t>([chars])</w:t>
+            </w:r>
+            <w:r>
+              <w:rPr>
+                <w:rFonts w:ascii="Arial" w:hAnsi="Arial" w:cs="Arial"/>
+                <w:color w:val="1C3643"/>
+                <w:sz w:val="21"/>
+                <w:szCs w:val="21"/>
+                <w:lang w:val="en-US"/>
+              </w:rPr>
+              <w:br/>
+            </w:r>
+            <w:proofErr w:type="spellStart"/>
+            <w:r>
+              <w:rPr>
+                <w:rFonts w:ascii="Arial" w:hAnsi="Arial" w:cs="Arial"/>
+                <w:color w:val="1C3643"/>
+                <w:sz w:val="21"/>
+                <w:szCs w:val="21"/>
+                <w:shd w:val="clear" w:color="auto" w:fill="FFFFFF"/>
+                <w:lang w:val="en-US"/>
+              </w:rPr>
+              <w:t>maketrans</w:t>
+            </w:r>
+            <w:proofErr w:type="spellEnd"/>
+            <w:r>
+              <w:rPr>
+                <w:rFonts w:ascii="Arial" w:hAnsi="Arial" w:cs="Arial"/>
+                <w:color w:val="1C3643"/>
+                <w:sz w:val="21"/>
+                <w:szCs w:val="21"/>
+                <w:shd w:val="clear" w:color="auto" w:fill="FFFFFF"/>
+                <w:lang w:val="en-US"/>
+              </w:rPr>
+              <w:t>(x[, y[, z]])</w:t>
+            </w:r>
+            <w:r>
+              <w:rPr>
+                <w:rFonts w:ascii="Arial" w:hAnsi="Arial" w:cs="Arial"/>
+                <w:color w:val="1C3643"/>
+                <w:sz w:val="21"/>
+                <w:szCs w:val="21"/>
+                <w:lang w:val="en-US"/>
+              </w:rPr>
+              <w:br/>
+            </w:r>
+            <w:r>
+              <w:rPr>
+                <w:rFonts w:ascii="Arial" w:hAnsi="Arial" w:cs="Arial"/>
+                <w:color w:val="1C3643"/>
+                <w:sz w:val="21"/>
+                <w:szCs w:val="21"/>
+                <w:shd w:val="clear" w:color="auto" w:fill="FFFFFF"/>
+                <w:lang w:val="en-US"/>
+              </w:rPr>
+              <w:t>partition(</w:t>
+            </w:r>
+            <w:proofErr w:type="spellStart"/>
+            <w:r>
+              <w:rPr>
+                <w:rFonts w:ascii="Arial" w:hAnsi="Arial" w:cs="Arial"/>
+                <w:color w:val="1C3643"/>
+                <w:sz w:val="21"/>
+                <w:szCs w:val="21"/>
+                <w:shd w:val="clear" w:color="auto" w:fill="FFFFFF"/>
+                <w:lang w:val="en-US"/>
+              </w:rPr>
+              <w:t>sep</w:t>
+            </w:r>
+            <w:proofErr w:type="spellEnd"/>
+            <w:r>
+              <w:rPr>
+                <w:rFonts w:ascii="Arial" w:hAnsi="Arial" w:cs="Arial"/>
+                <w:color w:val="1C3643"/>
+                <w:sz w:val="21"/>
+                <w:szCs w:val="21"/>
+                <w:shd w:val="clear" w:color="auto" w:fill="FFFFFF"/>
+                <w:lang w:val="en-US"/>
+              </w:rPr>
+              <w:t>)</w:t>
+            </w:r>
+            <w:r>
+              <w:rPr>
+                <w:rFonts w:ascii="Arial" w:hAnsi="Arial" w:cs="Arial"/>
+                <w:color w:val="1C3643"/>
+                <w:sz w:val="21"/>
+                <w:szCs w:val="21"/>
+                <w:lang w:val="en-US"/>
+              </w:rPr>
+              <w:br/>
+            </w:r>
+            <w:r>
+              <w:rPr>
+                <w:rFonts w:ascii="Arial" w:hAnsi="Arial" w:cs="Arial"/>
+                <w:color w:val="1C3643"/>
+                <w:sz w:val="21"/>
+                <w:szCs w:val="21"/>
+                <w:shd w:val="clear" w:color="auto" w:fill="FFFFFF"/>
+                <w:lang w:val="en-US"/>
+              </w:rPr>
+              <w:t>replace(old, new[, count])</w:t>
+            </w:r>
+            <w:r>
+              <w:rPr>
+                <w:rFonts w:ascii="Arial" w:hAnsi="Arial" w:cs="Arial"/>
+                <w:color w:val="1C3643"/>
+                <w:sz w:val="21"/>
+                <w:szCs w:val="21"/>
+                <w:lang w:val="en-US"/>
+              </w:rPr>
+              <w:br/>
+            </w:r>
+            <w:proofErr w:type="spellStart"/>
+            <w:r>
+              <w:rPr>
+                <w:rFonts w:ascii="Arial" w:hAnsi="Arial" w:cs="Arial"/>
+                <w:color w:val="1C3643"/>
+                <w:sz w:val="21"/>
+                <w:szCs w:val="21"/>
+                <w:shd w:val="clear" w:color="auto" w:fill="FFFFFF"/>
+                <w:lang w:val="en-US"/>
+              </w:rPr>
+              <w:t>rfind</w:t>
+            </w:r>
+            <w:proofErr w:type="spellEnd"/>
+            <w:r>
+              <w:rPr>
+                <w:rFonts w:ascii="Arial" w:hAnsi="Arial" w:cs="Arial"/>
+                <w:color w:val="1C3643"/>
+                <w:sz w:val="21"/>
+                <w:szCs w:val="21"/>
+                <w:shd w:val="clear" w:color="auto" w:fill="FFFFFF"/>
+                <w:lang w:val="en-US"/>
+              </w:rPr>
+              <w:t>(sub[, start[, end]])</w:t>
+            </w:r>
+            <w:r>
+              <w:rPr>
+                <w:rFonts w:ascii="Arial" w:hAnsi="Arial" w:cs="Arial"/>
+                <w:color w:val="1C3643"/>
+                <w:sz w:val="21"/>
+                <w:szCs w:val="21"/>
+                <w:lang w:val="en-US"/>
+              </w:rPr>
+              <w:br/>
+            </w:r>
+            <w:proofErr w:type="spellStart"/>
+            <w:r>
+              <w:rPr>
+                <w:rFonts w:ascii="Arial" w:hAnsi="Arial" w:cs="Arial"/>
+                <w:color w:val="1C3643"/>
+                <w:sz w:val="21"/>
+                <w:szCs w:val="21"/>
+                <w:shd w:val="clear" w:color="auto" w:fill="FFFFFF"/>
+                <w:lang w:val="en-US"/>
+              </w:rPr>
+              <w:t>rindex</w:t>
+            </w:r>
+            <w:proofErr w:type="spellEnd"/>
+            <w:r>
+              <w:rPr>
+                <w:rFonts w:ascii="Arial" w:hAnsi="Arial" w:cs="Arial"/>
+                <w:color w:val="1C3643"/>
+                <w:sz w:val="21"/>
+                <w:szCs w:val="21"/>
+                <w:shd w:val="clear" w:color="auto" w:fill="FFFFFF"/>
+                <w:lang w:val="en-US"/>
+              </w:rPr>
+              <w:t>(sub[, start[, end]])</w:t>
+            </w:r>
+            <w:r>
+              <w:rPr>
+                <w:rFonts w:ascii="Arial" w:hAnsi="Arial" w:cs="Arial"/>
+                <w:color w:val="1C3643"/>
+                <w:sz w:val="21"/>
+                <w:szCs w:val="21"/>
+                <w:lang w:val="en-US"/>
+              </w:rPr>
+              <w:br/>
+            </w:r>
+            <w:proofErr w:type="spellStart"/>
+            <w:r>
+              <w:rPr>
+                <w:rFonts w:ascii="Arial" w:hAnsi="Arial" w:cs="Arial"/>
+                <w:color w:val="1C3643"/>
+                <w:sz w:val="21"/>
+                <w:szCs w:val="21"/>
+                <w:shd w:val="clear" w:color="auto" w:fill="FFFFFF"/>
+                <w:lang w:val="en-US"/>
+              </w:rPr>
+              <w:t>rjust</w:t>
+            </w:r>
+            <w:proofErr w:type="spellEnd"/>
+            <w:r>
+              <w:rPr>
+                <w:rFonts w:ascii="Arial" w:hAnsi="Arial" w:cs="Arial"/>
+                <w:color w:val="1C3643"/>
+                <w:sz w:val="21"/>
+                <w:szCs w:val="21"/>
+                <w:shd w:val="clear" w:color="auto" w:fill="FFFFFF"/>
+                <w:lang w:val="en-US"/>
+              </w:rPr>
+              <w:t>(width[, </w:t>
+            </w:r>
+            <w:proofErr w:type="spellStart"/>
+            <w:r>
+              <w:rPr>
+                <w:rFonts w:ascii="Arial" w:hAnsi="Arial" w:cs="Arial"/>
+                <w:color w:val="1C3643"/>
+                <w:sz w:val="21"/>
+                <w:szCs w:val="21"/>
+                <w:shd w:val="clear" w:color="auto" w:fill="FFFFFF"/>
+                <w:lang w:val="en-US"/>
+              </w:rPr>
+              <w:t>fillchar</w:t>
+            </w:r>
+            <w:proofErr w:type="spellEnd"/>
+            <w:r>
+              <w:rPr>
+                <w:rFonts w:ascii="Arial" w:hAnsi="Arial" w:cs="Arial"/>
+                <w:color w:val="1C3643"/>
+                <w:sz w:val="21"/>
+                <w:szCs w:val="21"/>
+                <w:shd w:val="clear" w:color="auto" w:fill="FFFFFF"/>
+                <w:lang w:val="en-US"/>
+              </w:rPr>
+              <w:t>])</w:t>
+            </w:r>
+            <w:r>
+              <w:rPr>
+                <w:rFonts w:ascii="Arial" w:hAnsi="Arial" w:cs="Arial"/>
+                <w:color w:val="1C3643"/>
+                <w:sz w:val="21"/>
+                <w:szCs w:val="21"/>
+                <w:lang w:val="en-US"/>
+              </w:rPr>
+              <w:br/>
+            </w:r>
+            <w:proofErr w:type="spellStart"/>
+            <w:r>
+              <w:rPr>
+                <w:rFonts w:ascii="Arial" w:hAnsi="Arial" w:cs="Arial"/>
+                <w:color w:val="1C3643"/>
+                <w:sz w:val="21"/>
+                <w:szCs w:val="21"/>
+                <w:shd w:val="clear" w:color="auto" w:fill="FFFFFF"/>
+                <w:lang w:val="en-US"/>
+              </w:rPr>
+              <w:t>rpartition</w:t>
+            </w:r>
+            <w:proofErr w:type="spellEnd"/>
+            <w:r>
+              <w:rPr>
+                <w:rFonts w:ascii="Arial" w:hAnsi="Arial" w:cs="Arial"/>
+                <w:color w:val="1C3643"/>
+                <w:sz w:val="21"/>
+                <w:szCs w:val="21"/>
+                <w:shd w:val="clear" w:color="auto" w:fill="FFFFFF"/>
+                <w:lang w:val="en-US"/>
+              </w:rPr>
+              <w:t>(</w:t>
+            </w:r>
+            <w:proofErr w:type="spellStart"/>
+            <w:r>
+              <w:rPr>
+                <w:rFonts w:ascii="Arial" w:hAnsi="Arial" w:cs="Arial"/>
+                <w:color w:val="1C3643"/>
+                <w:sz w:val="21"/>
+                <w:szCs w:val="21"/>
+                <w:shd w:val="clear" w:color="auto" w:fill="FFFFFF"/>
+                <w:lang w:val="en-US"/>
+              </w:rPr>
+              <w:t>sep</w:t>
+            </w:r>
+            <w:proofErr w:type="spellEnd"/>
+            <w:r>
+              <w:rPr>
+                <w:rFonts w:ascii="Arial" w:hAnsi="Arial" w:cs="Arial"/>
+                <w:color w:val="1C3643"/>
+                <w:sz w:val="21"/>
+                <w:szCs w:val="21"/>
+                <w:shd w:val="clear" w:color="auto" w:fill="FFFFFF"/>
+                <w:lang w:val="en-US"/>
+              </w:rPr>
+              <w:t>)</w:t>
+            </w:r>
+            <w:r>
+              <w:rPr>
+                <w:rFonts w:ascii="Arial" w:hAnsi="Arial" w:cs="Arial"/>
+                <w:color w:val="1C3643"/>
+                <w:sz w:val="21"/>
+                <w:szCs w:val="21"/>
+                <w:lang w:val="en-US"/>
+              </w:rPr>
+              <w:br/>
+            </w:r>
+            <w:proofErr w:type="spellStart"/>
+            <w:r>
+              <w:rPr>
+                <w:rFonts w:ascii="Arial" w:hAnsi="Arial" w:cs="Arial"/>
+                <w:color w:val="1C3643"/>
+                <w:sz w:val="21"/>
+                <w:szCs w:val="21"/>
+                <w:shd w:val="clear" w:color="auto" w:fill="FFFFFF"/>
+                <w:lang w:val="en-US"/>
+              </w:rPr>
+              <w:t>rsplit</w:t>
+            </w:r>
+            <w:proofErr w:type="spellEnd"/>
+            <w:r>
+              <w:rPr>
+                <w:rFonts w:ascii="Arial" w:hAnsi="Arial" w:cs="Arial"/>
+                <w:color w:val="1C3643"/>
+                <w:sz w:val="21"/>
+                <w:szCs w:val="21"/>
+                <w:shd w:val="clear" w:color="auto" w:fill="FFFFFF"/>
+                <w:lang w:val="en-US"/>
+              </w:rPr>
+              <w:t>(</w:t>
+            </w:r>
+            <w:proofErr w:type="spellStart"/>
+            <w:r>
+              <w:rPr>
+                <w:rFonts w:ascii="Arial" w:hAnsi="Arial" w:cs="Arial"/>
+                <w:color w:val="1C3643"/>
+                <w:sz w:val="21"/>
+                <w:szCs w:val="21"/>
+                <w:shd w:val="clear" w:color="auto" w:fill="FFFFFF"/>
+                <w:lang w:val="en-US"/>
+              </w:rPr>
+              <w:t>sep</w:t>
+            </w:r>
+            <w:proofErr w:type="spellEnd"/>
+            <w:r>
+              <w:rPr>
+                <w:rFonts w:ascii="Arial" w:hAnsi="Arial" w:cs="Arial"/>
+                <w:color w:val="1C3643"/>
+                <w:sz w:val="21"/>
+                <w:szCs w:val="21"/>
+                <w:shd w:val="clear" w:color="auto" w:fill="FFFFFF"/>
+                <w:lang w:val="en-US"/>
+              </w:rPr>
+              <w:t>=None, </w:t>
+            </w:r>
+            <w:proofErr w:type="spellStart"/>
+            <w:r>
+              <w:rPr>
+                <w:rFonts w:ascii="Arial" w:hAnsi="Arial" w:cs="Arial"/>
+                <w:color w:val="1C3643"/>
+                <w:sz w:val="21"/>
+                <w:szCs w:val="21"/>
+                <w:shd w:val="clear" w:color="auto" w:fill="FFFFFF"/>
+                <w:lang w:val="en-US"/>
+              </w:rPr>
+              <w:t>maxsplit</w:t>
+            </w:r>
+            <w:proofErr w:type="spellEnd"/>
+            <w:r>
+              <w:rPr>
+                <w:rFonts w:ascii="Arial" w:hAnsi="Arial" w:cs="Arial"/>
+                <w:color w:val="1C3643"/>
+                <w:sz w:val="21"/>
+                <w:szCs w:val="21"/>
+                <w:shd w:val="clear" w:color="auto" w:fill="FFFFFF"/>
+                <w:lang w:val="en-US"/>
+              </w:rPr>
+              <w:t>=-1)</w:t>
+            </w:r>
+            <w:r>
+              <w:rPr>
+                <w:rFonts w:ascii="Arial" w:hAnsi="Arial" w:cs="Arial"/>
+                <w:color w:val="1C3643"/>
+                <w:sz w:val="21"/>
+                <w:szCs w:val="21"/>
+                <w:lang w:val="en-US"/>
+              </w:rPr>
+              <w:br/>
+            </w:r>
+            <w:proofErr w:type="spellStart"/>
+            <w:r>
+              <w:rPr>
+                <w:rFonts w:ascii="Arial" w:hAnsi="Arial" w:cs="Arial"/>
+                <w:color w:val="1C3643"/>
+                <w:sz w:val="21"/>
+                <w:szCs w:val="21"/>
+                <w:shd w:val="clear" w:color="auto" w:fill="FFFFFF"/>
+                <w:lang w:val="en-US"/>
+              </w:rPr>
+              <w:t>rstrip</w:t>
+            </w:r>
+            <w:proofErr w:type="spellEnd"/>
+            <w:r>
+              <w:rPr>
+                <w:rFonts w:ascii="Arial" w:hAnsi="Arial" w:cs="Arial"/>
+                <w:color w:val="1C3643"/>
+                <w:sz w:val="21"/>
+                <w:szCs w:val="21"/>
+                <w:shd w:val="clear" w:color="auto" w:fill="FFFFFF"/>
+                <w:lang w:val="en-US"/>
+              </w:rPr>
+              <w:t>([chars])</w:t>
+            </w:r>
+            <w:r>
+              <w:rPr>
+                <w:rFonts w:ascii="Arial" w:hAnsi="Arial" w:cs="Arial"/>
+                <w:color w:val="1C3643"/>
+                <w:sz w:val="21"/>
+                <w:szCs w:val="21"/>
+                <w:lang w:val="en-US"/>
+              </w:rPr>
+              <w:br/>
+            </w:r>
+            <w:r>
+              <w:rPr>
+                <w:rFonts w:ascii="Arial" w:hAnsi="Arial" w:cs="Arial"/>
+                <w:color w:val="1C3643"/>
+                <w:sz w:val="21"/>
+                <w:szCs w:val="21"/>
+                <w:shd w:val="clear" w:color="auto" w:fill="FFFFFF"/>
+                <w:lang w:val="en-US"/>
+              </w:rPr>
+              <w:t>split(</w:t>
+            </w:r>
+            <w:proofErr w:type="spellStart"/>
+            <w:r>
+              <w:rPr>
+                <w:rFonts w:ascii="Arial" w:hAnsi="Arial" w:cs="Arial"/>
+                <w:color w:val="1C3643"/>
+                <w:sz w:val="21"/>
+                <w:szCs w:val="21"/>
+                <w:shd w:val="clear" w:color="auto" w:fill="FFFFFF"/>
+                <w:lang w:val="en-US"/>
+              </w:rPr>
+              <w:t>sep</w:t>
+            </w:r>
+            <w:proofErr w:type="spellEnd"/>
+            <w:r>
+              <w:rPr>
+                <w:rFonts w:ascii="Arial" w:hAnsi="Arial" w:cs="Arial"/>
+                <w:color w:val="1C3643"/>
+                <w:sz w:val="21"/>
+                <w:szCs w:val="21"/>
+                <w:shd w:val="clear" w:color="auto" w:fill="FFFFFF"/>
+                <w:lang w:val="en-US"/>
+              </w:rPr>
+              <w:t>=None, </w:t>
+            </w:r>
+            <w:proofErr w:type="spellStart"/>
+            <w:r>
+              <w:rPr>
+                <w:rFonts w:ascii="Arial" w:hAnsi="Arial" w:cs="Arial"/>
+                <w:color w:val="1C3643"/>
+                <w:sz w:val="21"/>
+                <w:szCs w:val="21"/>
+                <w:shd w:val="clear" w:color="auto" w:fill="FFFFFF"/>
+                <w:lang w:val="en-US"/>
+              </w:rPr>
+              <w:t>maxsplit</w:t>
+            </w:r>
+            <w:proofErr w:type="spellEnd"/>
+            <w:r>
+              <w:rPr>
+                <w:rFonts w:ascii="Arial" w:hAnsi="Arial" w:cs="Arial"/>
+                <w:color w:val="1C3643"/>
+                <w:sz w:val="21"/>
+                <w:szCs w:val="21"/>
+                <w:shd w:val="clear" w:color="auto" w:fill="FFFFFF"/>
+                <w:lang w:val="en-US"/>
+              </w:rPr>
+              <w:t>=-1)</w:t>
+            </w:r>
+            <w:r>
+              <w:rPr>
+                <w:rFonts w:ascii="Arial" w:hAnsi="Arial" w:cs="Arial"/>
+                <w:color w:val="1C3643"/>
+                <w:sz w:val="21"/>
+                <w:szCs w:val="21"/>
+                <w:lang w:val="en-US"/>
+              </w:rPr>
+              <w:br/>
+            </w:r>
+            <w:proofErr w:type="spellStart"/>
+            <w:r>
+              <w:rPr>
+                <w:rFonts w:ascii="Arial" w:hAnsi="Arial" w:cs="Arial"/>
+                <w:color w:val="1C3643"/>
+                <w:sz w:val="21"/>
+                <w:szCs w:val="21"/>
+                <w:shd w:val="clear" w:color="auto" w:fill="FFFFFF"/>
+                <w:lang w:val="en-US"/>
+              </w:rPr>
+              <w:t>splitlines</w:t>
+            </w:r>
+            <w:proofErr w:type="spellEnd"/>
+            <w:r>
+              <w:rPr>
+                <w:rFonts w:ascii="Arial" w:hAnsi="Arial" w:cs="Arial"/>
+                <w:color w:val="1C3643"/>
+                <w:sz w:val="21"/>
+                <w:szCs w:val="21"/>
+                <w:shd w:val="clear" w:color="auto" w:fill="FFFFFF"/>
+                <w:lang w:val="en-US"/>
+              </w:rPr>
+              <w:t>([</w:t>
+            </w:r>
+            <w:proofErr w:type="spellStart"/>
+            <w:r>
+              <w:rPr>
+                <w:rFonts w:ascii="Arial" w:hAnsi="Arial" w:cs="Arial"/>
+                <w:color w:val="1C3643"/>
+                <w:sz w:val="21"/>
+                <w:szCs w:val="21"/>
+                <w:shd w:val="clear" w:color="auto" w:fill="FFFFFF"/>
+                <w:lang w:val="en-US"/>
+              </w:rPr>
+              <w:t>keepends</w:t>
+            </w:r>
+            <w:proofErr w:type="spellEnd"/>
+            <w:r>
+              <w:rPr>
+                <w:rFonts w:ascii="Arial" w:hAnsi="Arial" w:cs="Arial"/>
+                <w:color w:val="1C3643"/>
+                <w:sz w:val="21"/>
+                <w:szCs w:val="21"/>
+                <w:shd w:val="clear" w:color="auto" w:fill="FFFFFF"/>
+                <w:lang w:val="en-US"/>
+              </w:rPr>
+              <w:t>])</w:t>
+            </w:r>
+            <w:r>
+              <w:rPr>
+                <w:rFonts w:ascii="Arial" w:hAnsi="Arial" w:cs="Arial"/>
+                <w:color w:val="1C3643"/>
+                <w:sz w:val="21"/>
+                <w:szCs w:val="21"/>
+                <w:lang w:val="en-US"/>
+              </w:rPr>
+              <w:br/>
+            </w:r>
+            <w:proofErr w:type="spellStart"/>
+            <w:r>
+              <w:rPr>
+                <w:rFonts w:ascii="Arial" w:hAnsi="Arial" w:cs="Arial"/>
+                <w:color w:val="1C3643"/>
+                <w:sz w:val="21"/>
+                <w:szCs w:val="21"/>
+                <w:shd w:val="clear" w:color="auto" w:fill="FFFFFF"/>
+                <w:lang w:val="en-US"/>
+              </w:rPr>
+              <w:t>startswith</w:t>
+            </w:r>
+            <w:proofErr w:type="spellEnd"/>
+            <w:r>
+              <w:rPr>
+                <w:rFonts w:ascii="Arial" w:hAnsi="Arial" w:cs="Arial"/>
+                <w:color w:val="1C3643"/>
+                <w:sz w:val="21"/>
+                <w:szCs w:val="21"/>
+                <w:shd w:val="clear" w:color="auto" w:fill="FFFFFF"/>
+                <w:lang w:val="en-US"/>
+              </w:rPr>
+              <w:t>(prefix[, start[, end]])</w:t>
+            </w:r>
+            <w:r>
+              <w:rPr>
+                <w:rFonts w:ascii="Arial" w:hAnsi="Arial" w:cs="Arial"/>
+                <w:color w:val="1C3643"/>
+                <w:sz w:val="21"/>
+                <w:szCs w:val="21"/>
+                <w:lang w:val="en-US"/>
+              </w:rPr>
+              <w:br/>
+            </w:r>
+            <w:r>
+              <w:rPr>
+                <w:rFonts w:ascii="Arial" w:hAnsi="Arial" w:cs="Arial"/>
+                <w:color w:val="1C3643"/>
+                <w:sz w:val="21"/>
+                <w:szCs w:val="21"/>
+                <w:shd w:val="clear" w:color="auto" w:fill="FFFFFF"/>
+                <w:lang w:val="en-US"/>
+              </w:rPr>
+              <w:t>strip([chars])</w:t>
+            </w:r>
+            <w:r>
+              <w:rPr>
+                <w:rFonts w:ascii="Arial" w:hAnsi="Arial" w:cs="Arial"/>
+                <w:color w:val="1C3643"/>
+                <w:sz w:val="21"/>
+                <w:szCs w:val="21"/>
+                <w:lang w:val="en-US"/>
+              </w:rPr>
+              <w:br/>
+            </w:r>
+            <w:proofErr w:type="spellStart"/>
+            <w:r>
+              <w:rPr>
+                <w:rFonts w:ascii="Arial" w:hAnsi="Arial" w:cs="Arial"/>
+                <w:color w:val="1C3643"/>
+                <w:sz w:val="21"/>
+                <w:szCs w:val="21"/>
+                <w:shd w:val="clear" w:color="auto" w:fill="FFFFFF"/>
+                <w:lang w:val="en-US"/>
+              </w:rPr>
+              <w:t>swapcase</w:t>
+            </w:r>
+            <w:proofErr w:type="spellEnd"/>
+            <w:r>
+              <w:rPr>
+                <w:rFonts w:ascii="Arial" w:hAnsi="Arial" w:cs="Arial"/>
+                <w:color w:val="1C3643"/>
+                <w:sz w:val="21"/>
+                <w:szCs w:val="21"/>
+                <w:shd w:val="clear" w:color="auto" w:fill="FFFFFF"/>
+                <w:lang w:val="en-US"/>
+              </w:rPr>
+              <w:t>()</w:t>
+            </w:r>
+            <w:r>
+              <w:rPr>
+                <w:rFonts w:ascii="Arial" w:hAnsi="Arial" w:cs="Arial"/>
+                <w:color w:val="1C3643"/>
+                <w:sz w:val="21"/>
+                <w:szCs w:val="21"/>
+                <w:lang w:val="en-US"/>
+              </w:rPr>
+              <w:br/>
+            </w:r>
+            <w:r>
+              <w:rPr>
+                <w:rFonts w:ascii="Arial" w:hAnsi="Arial" w:cs="Arial"/>
+                <w:color w:val="1C3643"/>
+                <w:sz w:val="21"/>
+                <w:szCs w:val="21"/>
+                <w:shd w:val="clear" w:color="auto" w:fill="FFFFFF"/>
+                <w:lang w:val="en-US"/>
+              </w:rPr>
+              <w:lastRenderedPageBreak/>
+              <w:t>title()</w:t>
+            </w:r>
+            <w:r>
+              <w:rPr>
+                <w:rFonts w:ascii="Arial" w:hAnsi="Arial" w:cs="Arial"/>
+                <w:color w:val="1C3643"/>
+                <w:sz w:val="21"/>
+                <w:szCs w:val="21"/>
+                <w:lang w:val="en-US"/>
+              </w:rPr>
+              <w:br/>
+            </w:r>
+          </w:p>
+          <w:p>
+            <w:pPr>
+              <w:rPr>
+                <w:b/>
+                <w:sz w:val="32"/>
+                <w:lang w:val="en-US"/>
+              </w:rPr>
+            </w:pPr>
+          </w:p>
+        </w:tc>
+      </w:tr>
+    </w:tbl>
+    <w:p>
+      <w:pPr>
+        <w:rPr>
+          <w:b/>
+          <w:sz w:val="32"/>
+          <w:lang w:val="en-US"/>
+        </w:rPr>
+      </w:pPr>
+    </w:p>
+    <w:p>
+      <w:pPr>
+        <w:rPr>
+          <w:rFonts w:ascii="Arial" w:hAnsi="Arial" w:cs="Arial"/>
+          <w:color w:val="1C3643"/>
+          <w:sz w:val="21"/>
+          <w:szCs w:val="21"/>
+          <w:u w:val="single"/>
+          <w:shd w:val="clear" w:color="auto" w:fill="FFFFFF"/>
+          <w:lang w:val="en-US"/>
+        </w:rPr>
+      </w:pPr>
+    </w:p>
+    <w:p>
+      <w:pPr>
+        <w:pStyle w:val="NormalWeb"/>
+        <w:shd w:val="clear" w:color="auto" w:fill="FFFFFF"/>
+        <w:spacing w:before="48" w:beforeAutospacing="0" w:after="240" w:afterAutospacing="0"/>
+        <w:rPr>
+          <w:rFonts w:ascii="Arial" w:hAnsi="Arial" w:cs="Arial"/>
+          <w:b/>
+          <w:color w:val="1C3643"/>
+          <w:sz w:val="28"/>
+          <w:szCs w:val="21"/>
+          <w:lang w:val="en-US"/>
+        </w:rPr>
+      </w:pPr>
+      <w:r>
+        <w:rPr>
+          <w:rFonts w:ascii="Arial" w:hAnsi="Arial" w:cs="Arial"/>
+          <w:b/>
+          <w:color w:val="1C3643"/>
+          <w:sz w:val="28"/>
+          <w:szCs w:val="21"/>
+          <w:lang w:val="en-US"/>
+        </w:rPr>
+        <w:t>CRUD</w:t>
+      </w:r>
+    </w:p>
+    <w:p>
+      <w:pPr>
+        <w:pStyle w:val="HTMLconformatoprevio"/>
+        <w:shd w:val="clear" w:color="auto" w:fill="272822"/>
+        <w:rPr>
+          <w:rStyle w:val="CdigoHTML"/>
+          <w:rFonts w:ascii="Consolas" w:hAnsi="Consolas" w:cs="Consolas"/>
+          <w:color w:val="DDDDDD"/>
+          <w:lang w:val="en-US"/>
+        </w:rPr>
+      </w:pPr>
+      <w:r>
+        <w:rPr>
+          <w:rStyle w:val="CdigoHTML"/>
+          <w:rFonts w:ascii="Consolas" w:hAnsi="Consolas" w:cs="Consolas"/>
+          <w:color w:val="DDDDDD"/>
+          <w:lang w:val="en-US"/>
+        </w:rPr>
+        <w:t>(</w:t>
+      </w:r>
+      <w:r>
+        <w:rPr>
+          <w:rStyle w:val="hljs-name"/>
+          <w:rFonts w:ascii="Consolas" w:hAnsi="Consolas" w:cs="Consolas"/>
+          <w:color w:val="F92672"/>
+          <w:lang w:val="en-US"/>
+        </w:rPr>
+        <w:t>C</w:t>
+      </w:r>
+      <w:proofErr w:type="gramStart"/>
+      <w:r>
+        <w:rPr>
+          <w:rStyle w:val="CdigoHTML"/>
+          <w:rFonts w:ascii="Consolas" w:hAnsi="Consolas" w:cs="Consolas"/>
+          <w:color w:val="DDDDDD"/>
+          <w:lang w:val="en-US"/>
+        </w:rPr>
+        <w:t>)</w:t>
+      </w:r>
+      <w:proofErr w:type="spellStart"/>
+      <w:r>
+        <w:rPr>
+          <w:rStyle w:val="CdigoHTML"/>
+          <w:rFonts w:ascii="Consolas" w:hAnsi="Consolas" w:cs="Consolas"/>
+          <w:color w:val="DDDDDD"/>
+          <w:lang w:val="en-US"/>
+        </w:rPr>
+        <w:t>reate</w:t>
+      </w:r>
+      <w:proofErr w:type="spellEnd"/>
+      <w:proofErr w:type="gramEnd"/>
+    </w:p>
+    <w:p>
+      <w:pPr>
+        <w:pStyle w:val="HTMLconformatoprevio"/>
+        <w:shd w:val="clear" w:color="auto" w:fill="272822"/>
+        <w:rPr>
+          <w:rStyle w:val="CdigoHTML"/>
+          <w:rFonts w:ascii="Consolas" w:hAnsi="Consolas" w:cs="Consolas"/>
+          <w:color w:val="DDDDDD"/>
+          <w:lang w:val="en-US"/>
+        </w:rPr>
+      </w:pPr>
+      <w:r>
+        <w:rPr>
+          <w:rStyle w:val="CdigoHTML"/>
+          <w:rFonts w:ascii="Consolas" w:hAnsi="Consolas" w:cs="Consolas"/>
+          <w:color w:val="DDDDDD"/>
+          <w:lang w:val="en-US"/>
+        </w:rPr>
+        <w:t>(</w:t>
+      </w:r>
+      <w:r>
+        <w:rPr>
+          <w:rStyle w:val="hljs-name"/>
+          <w:rFonts w:ascii="Consolas" w:hAnsi="Consolas" w:cs="Consolas"/>
+          <w:color w:val="F92672"/>
+          <w:lang w:val="en-US"/>
+        </w:rPr>
+        <w:t>R</w:t>
+      </w:r>
+      <w:proofErr w:type="gramStart"/>
+      <w:r>
+        <w:rPr>
+          <w:rStyle w:val="CdigoHTML"/>
+          <w:rFonts w:ascii="Consolas" w:hAnsi="Consolas" w:cs="Consolas"/>
+          <w:color w:val="DDDDDD"/>
+          <w:lang w:val="en-US"/>
+        </w:rPr>
+        <w:t>)</w:t>
+      </w:r>
+      <w:proofErr w:type="spellStart"/>
+      <w:r>
+        <w:rPr>
+          <w:rStyle w:val="CdigoHTML"/>
+          <w:rFonts w:ascii="Consolas" w:hAnsi="Consolas" w:cs="Consolas"/>
+          <w:color w:val="DDDDDD"/>
+          <w:lang w:val="en-US"/>
+        </w:rPr>
+        <w:t>ead</w:t>
+      </w:r>
+      <w:proofErr w:type="spellEnd"/>
+      <w:proofErr w:type="gramEnd"/>
+      <w:r>
+        <w:rPr>
+          <w:rStyle w:val="CdigoHTML"/>
+          <w:rFonts w:ascii="Consolas" w:hAnsi="Consolas" w:cs="Consolas"/>
+          <w:color w:val="DDDDDD"/>
+          <w:lang w:val="en-US"/>
+        </w:rPr>
+        <w:t xml:space="preserve"> or </w:t>
+      </w:r>
+      <w:proofErr w:type="spellStart"/>
+      <w:r>
+        <w:rPr>
+          <w:rStyle w:val="CdigoHTML"/>
+          <w:rFonts w:ascii="Consolas" w:hAnsi="Consolas" w:cs="Consolas"/>
+          <w:color w:val="DDDDDD"/>
+          <w:lang w:val="en-US"/>
+        </w:rPr>
+        <w:t>retreive</w:t>
+      </w:r>
+      <w:proofErr w:type="spellEnd"/>
+    </w:p>
+    <w:p>
+      <w:pPr>
+        <w:pStyle w:val="HTMLconformatoprevio"/>
+        <w:shd w:val="clear" w:color="auto" w:fill="272822"/>
+        <w:rPr>
+          <w:rStyle w:val="CdigoHTML"/>
+          <w:rFonts w:ascii="Consolas" w:hAnsi="Consolas" w:cs="Consolas"/>
+          <w:color w:val="DDDDDD"/>
+        </w:rPr>
+      </w:pPr>
+      <w:r>
+        <w:rPr>
+          <w:rStyle w:val="CdigoHTML"/>
+          <w:rFonts w:ascii="Consolas" w:hAnsi="Consolas" w:cs="Consolas"/>
+          <w:color w:val="DDDDDD"/>
+        </w:rPr>
+        <w:t>(</w:t>
+      </w:r>
+      <w:r>
+        <w:rPr>
+          <w:rStyle w:val="hljs-name"/>
+          <w:rFonts w:ascii="Consolas" w:hAnsi="Consolas" w:cs="Consolas"/>
+          <w:color w:val="F92672"/>
+        </w:rPr>
+        <w:t>U</w:t>
+      </w:r>
+      <w:proofErr w:type="gramStart"/>
+      <w:r>
+        <w:rPr>
+          <w:rStyle w:val="CdigoHTML"/>
+          <w:rFonts w:ascii="Consolas" w:hAnsi="Consolas" w:cs="Consolas"/>
+          <w:color w:val="DDDDDD"/>
+        </w:rPr>
+        <w:t>)</w:t>
+      </w:r>
+      <w:proofErr w:type="spellStart"/>
+      <w:r>
+        <w:rPr>
+          <w:rStyle w:val="CdigoHTML"/>
+          <w:rFonts w:ascii="Consolas" w:hAnsi="Consolas" w:cs="Consolas"/>
+          <w:color w:val="DDDDDD"/>
+        </w:rPr>
+        <w:t>pdate</w:t>
+      </w:r>
+      <w:proofErr w:type="spellEnd"/>
+      <w:proofErr w:type="gramEnd"/>
+    </w:p>
+    <w:p>
+      <w:pPr>
+        <w:pStyle w:val="HTMLconformatoprevio"/>
+        <w:shd w:val="clear" w:color="auto" w:fill="272822"/>
+        <w:rPr>
+          <w:rFonts w:ascii="Consolas" w:hAnsi="Consolas" w:cs="Consolas"/>
+          <w:color w:val="DDDDDD"/>
+        </w:rPr>
+      </w:pPr>
+      <w:r>
+        <w:rPr>
+          <w:rStyle w:val="CdigoHTML"/>
+          <w:rFonts w:ascii="Consolas" w:hAnsi="Consolas" w:cs="Consolas"/>
+          <w:color w:val="DDDDDD"/>
+        </w:rPr>
+        <w:t>(</w:t>
+      </w:r>
+      <w:r>
+        <w:rPr>
+          <w:rStyle w:val="hljs-name"/>
+          <w:rFonts w:ascii="Consolas" w:hAnsi="Consolas" w:cs="Consolas"/>
+          <w:color w:val="F92672"/>
+        </w:rPr>
+        <w:t>D</w:t>
+      </w:r>
+      <w:proofErr w:type="gramStart"/>
+      <w:r>
+        <w:rPr>
+          <w:rStyle w:val="CdigoHTML"/>
+          <w:rFonts w:ascii="Consolas" w:hAnsi="Consolas" w:cs="Consolas"/>
+          <w:color w:val="DDDDDD"/>
+        </w:rPr>
+        <w:t>)</w:t>
+      </w:r>
+      <w:proofErr w:type="spellStart"/>
+      <w:r>
+        <w:rPr>
+          <w:rStyle w:val="CdigoHTML"/>
+          <w:rFonts w:ascii="Consolas" w:hAnsi="Consolas" w:cs="Consolas"/>
+          <w:color w:val="DDDDDD"/>
+        </w:rPr>
+        <w:t>elete</w:t>
+      </w:r>
+      <w:proofErr w:type="spellEnd"/>
+      <w:proofErr w:type="gramEnd"/>
+    </w:p>
+    <w:p>
+      <w:pPr>
+        <w:rPr>
+          <w:b/>
+          <w:sz w:val="32"/>
+        </w:rPr>
+      </w:pPr>
+    </w:p>
+    <w:p>
+      <w:pPr>
+        <w:spacing w:line="240" w:lineRule="auto"/>
+        <w:rPr>
+          <w:rFonts w:ascii="cooper_hewittmedium" w:eastAsia="Times New Roman" w:hAnsi="cooper_hewittmedium" w:cs="Times New Roman"/>
+          <w:b/>
+          <w:bCs/>
+          <w:color w:val="000000"/>
+          <w:spacing w:val="-2"/>
+          <w:sz w:val="36"/>
+          <w:szCs w:val="36"/>
+          <w:lang w:eastAsia="es-ES"/>
+        </w:rPr>
+      </w:pPr>
+      <w:r>
+        <w:rPr>
+          <w:rFonts w:ascii="cooper_hewittmedium" w:eastAsia="Times New Roman" w:hAnsi="cooper_hewittmedium" w:cs="Times New Roman"/>
+          <w:b/>
+          <w:bCs/>
+          <w:color w:val="000000"/>
+          <w:spacing w:val="-2"/>
+          <w:sz w:val="36"/>
+          <w:szCs w:val="36"/>
+          <w:lang w:eastAsia="es-ES"/>
+        </w:rPr>
+        <w:t xml:space="preserve">Operaciones con </w:t>
+      </w:r>
+      <w:proofErr w:type="spellStart"/>
+      <w:r>
+        <w:rPr>
+          <w:rFonts w:ascii="cooper_hewittmedium" w:eastAsia="Times New Roman" w:hAnsi="cooper_hewittmedium" w:cs="Times New Roman"/>
+          <w:b/>
+          <w:bCs/>
+          <w:color w:val="000000"/>
+          <w:spacing w:val="-2"/>
+          <w:sz w:val="36"/>
+          <w:szCs w:val="36"/>
+          <w:lang w:eastAsia="es-ES"/>
+        </w:rPr>
+        <w:t>strings</w:t>
+      </w:r>
+      <w:proofErr w:type="spellEnd"/>
+      <w:r>
+        <w:rPr>
+          <w:rFonts w:ascii="cooper_hewittmedium" w:eastAsia="Times New Roman" w:hAnsi="cooper_hewittmedium" w:cs="Times New Roman"/>
+          <w:b/>
+          <w:bCs/>
+          <w:color w:val="000000"/>
+          <w:spacing w:val="-2"/>
+          <w:sz w:val="36"/>
+          <w:szCs w:val="36"/>
+          <w:lang w:eastAsia="es-ES"/>
+        </w:rPr>
+        <w:t xml:space="preserve">: </w:t>
+      </w:r>
+      <w:proofErr w:type="spellStart"/>
+      <w:r>
+        <w:rPr>
+          <w:rFonts w:ascii="cooper_hewittmedium" w:eastAsia="Times New Roman" w:hAnsi="cooper_hewittmedium" w:cs="Times New Roman"/>
+          <w:b/>
+          <w:bCs/>
+          <w:color w:val="000000"/>
+          <w:spacing w:val="-2"/>
+          <w:sz w:val="36"/>
+          <w:szCs w:val="36"/>
+          <w:lang w:eastAsia="es-ES"/>
+        </w:rPr>
+        <w:t>Slices</w:t>
+      </w:r>
+      <w:proofErr w:type="spellEnd"/>
+      <w:r>
+        <w:rPr>
+          <w:rFonts w:ascii="cooper_hewittmedium" w:eastAsia="Times New Roman" w:hAnsi="cooper_hewittmedium" w:cs="Times New Roman"/>
+          <w:b/>
+          <w:bCs/>
+          <w:color w:val="000000"/>
+          <w:spacing w:val="-2"/>
+          <w:sz w:val="36"/>
+          <w:szCs w:val="36"/>
+          <w:lang w:eastAsia="es-ES"/>
+        </w:rPr>
+        <w:t xml:space="preserve"> en </w:t>
+      </w:r>
+      <w:proofErr w:type="spellStart"/>
+      <w:r>
+        <w:rPr>
+          <w:rFonts w:ascii="cooper_hewittmedium" w:eastAsia="Times New Roman" w:hAnsi="cooper_hewittmedium" w:cs="Times New Roman"/>
+          <w:b/>
+          <w:bCs/>
+          <w:color w:val="000000"/>
+          <w:spacing w:val="-2"/>
+          <w:sz w:val="36"/>
+          <w:szCs w:val="36"/>
+          <w:lang w:eastAsia="es-ES"/>
+        </w:rPr>
+        <w:t>python</w:t>
+      </w:r>
+      <w:proofErr w:type="spellEnd"/>
+    </w:p>
+    <w:p>
+      <w:pPr>
+        <w:spacing w:after="0" w:line="240" w:lineRule="auto"/>
+        <w:rPr>
+          <w:rFonts w:ascii="Arial" w:eastAsia="Times New Roman" w:hAnsi="Arial" w:cs="Arial"/>
+          <w:color w:val="273B47"/>
+          <w:sz w:val="24"/>
+          <w:szCs w:val="24"/>
+          <w:lang w:eastAsia="es-ES"/>
+        </w:rPr>
+      </w:pPr>
+      <w:r>
+        <w:rPr>
+          <w:rFonts w:ascii="Arial" w:eastAsia="Times New Roman" w:hAnsi="Arial" w:cs="Arial"/>
+          <w:color w:val="273B47"/>
+          <w:sz w:val="24"/>
+          <w:szCs w:val="24"/>
+          <w:lang w:eastAsia="es-ES"/>
+        </w:rPr>
+        <w:t>Los </w:t>
+      </w:r>
+      <w:proofErr w:type="spellStart"/>
+      <w:r>
+        <w:rPr>
+          <w:rFonts w:ascii="Arial" w:eastAsia="Times New Roman" w:hAnsi="Arial" w:cs="Arial"/>
+          <w:i/>
+          <w:iCs/>
+          <w:color w:val="273B47"/>
+          <w:sz w:val="24"/>
+          <w:szCs w:val="24"/>
+          <w:lang w:eastAsia="es-ES"/>
+        </w:rPr>
+        <w:t>slices</w:t>
+      </w:r>
+      <w:proofErr w:type="spellEnd"/>
+      <w:r>
+        <w:rPr>
+          <w:rFonts w:ascii="Arial" w:eastAsia="Times New Roman" w:hAnsi="Arial" w:cs="Arial"/>
+          <w:color w:val="273B47"/>
+          <w:sz w:val="24"/>
+          <w:szCs w:val="24"/>
+          <w:lang w:eastAsia="es-ES"/>
+        </w:rPr>
+        <w:t xml:space="preserve"> en </w:t>
+      </w:r>
+      <w:proofErr w:type="spellStart"/>
+      <w:r>
+        <w:rPr>
+          <w:rFonts w:ascii="Arial" w:eastAsia="Times New Roman" w:hAnsi="Arial" w:cs="Arial"/>
+          <w:color w:val="273B47"/>
+          <w:sz w:val="24"/>
+          <w:szCs w:val="24"/>
+          <w:lang w:eastAsia="es-ES"/>
+        </w:rPr>
+        <w:t>Python</w:t>
+      </w:r>
+      <w:proofErr w:type="spellEnd"/>
+      <w:r>
+        <w:rPr>
+          <w:rFonts w:ascii="Arial" w:eastAsia="Times New Roman" w:hAnsi="Arial" w:cs="Arial"/>
+          <w:color w:val="273B47"/>
+          <w:sz w:val="24"/>
+          <w:szCs w:val="24"/>
+          <w:lang w:eastAsia="es-ES"/>
+        </w:rPr>
+        <w:t xml:space="preserve"> nos permiten manejar secuencia de una manera poderosa.</w:t>
+      </w:r>
+    </w:p>
+    <w:p>
+      <w:pPr>
+        <w:spacing w:after="0" w:line="240" w:lineRule="auto"/>
+        <w:rPr>
+          <w:rFonts w:ascii="Arial" w:eastAsia="Times New Roman" w:hAnsi="Arial" w:cs="Arial"/>
+          <w:color w:val="273B47"/>
+          <w:sz w:val="24"/>
+          <w:szCs w:val="24"/>
+          <w:lang w:eastAsia="es-ES"/>
+        </w:rPr>
+      </w:pPr>
+      <w:proofErr w:type="spellStart"/>
+      <w:r>
+        <w:rPr>
+          <w:rFonts w:ascii="Arial" w:eastAsia="Times New Roman" w:hAnsi="Arial" w:cs="Arial"/>
+          <w:b/>
+          <w:bCs/>
+          <w:color w:val="273B47"/>
+          <w:sz w:val="24"/>
+          <w:szCs w:val="24"/>
+          <w:lang w:eastAsia="es-ES"/>
+        </w:rPr>
+        <w:t>Slices</w:t>
+      </w:r>
+      <w:proofErr w:type="spellEnd"/>
+      <w:r>
+        <w:rPr>
+          <w:rFonts w:ascii="Arial" w:eastAsia="Times New Roman" w:hAnsi="Arial" w:cs="Arial"/>
+          <w:color w:val="273B47"/>
+          <w:sz w:val="24"/>
+          <w:szCs w:val="24"/>
+          <w:lang w:eastAsia="es-ES"/>
+        </w:rPr>
+        <w:t> en español significa ““rebanada””, si tenemos una secuencia de elementos y queremos una rebanada tenemos una sintaxis para definir que pedazos queremos de esa secuencia.</w:t>
+      </w:r>
+    </w:p>
+    <w:p>
+      <w:pPr>
+        <w:spacing w:after="0" w:line="240" w:lineRule="auto"/>
+        <w:rPr>
+          <w:rFonts w:ascii="Arial" w:eastAsia="Times New Roman" w:hAnsi="Arial" w:cs="Arial"/>
+          <w:color w:val="273B47"/>
+          <w:sz w:val="24"/>
+          <w:szCs w:val="24"/>
+          <w:lang w:eastAsia="es-ES"/>
+        </w:rPr>
+      </w:pPr>
+    </w:p>
+    <w:p>
+      <w:pPr>
+        <w:tabs>
+          <w:tab w:val="left" w:pos="916"/>
+          <w:tab w:val="left" w:pos="1832"/>
+          <w:tab w:val="left" w:pos="2748"/>
+          <w:tab w:val="left" w:pos="3664"/>
+          <w:tab w:val="left" w:pos="4580"/>
+          <w:tab w:val="left" w:pos="5496"/>
+          <w:tab w:val="left" w:pos="6412"/>
+          <w:tab w:val="left" w:pos="7328"/>
+          <w:tab w:val="left" w:pos="8244"/>
+          <w:tab w:val="left" w:pos="9160"/>
+          <w:tab w:val="left" w:pos="10076"/>
+          <w:tab w:val="left" w:pos="10992"/>
+          <w:tab w:val="left" w:pos="11908"/>
+          <w:tab w:val="left" w:pos="12824"/>
+          <w:tab w:val="left" w:pos="13740"/>
+          <w:tab w:val="left" w:pos="14656"/>
+        </w:tabs>
+        <w:spacing w:after="0" w:line="240" w:lineRule="auto"/>
+        <w:rPr>
+          <w:rFonts w:ascii="Courier New" w:eastAsia="Times New Roman" w:hAnsi="Courier New" w:cs="Courier New"/>
+          <w:color w:val="DDDDDD"/>
+          <w:sz w:val="28"/>
+          <w:szCs w:val="20"/>
+          <w:shd w:val="clear" w:color="auto" w:fill="272822"/>
+          <w:lang w:eastAsia="es-ES"/>
+        </w:rPr>
+      </w:pPr>
+      <w:proofErr w:type="gramStart"/>
+      <w:r>
+        <w:rPr>
+          <w:rFonts w:ascii="Courier New" w:eastAsia="Times New Roman" w:hAnsi="Courier New" w:cs="Courier New"/>
+          <w:color w:val="DDDDDD"/>
+          <w:sz w:val="28"/>
+          <w:szCs w:val="20"/>
+          <w:shd w:val="clear" w:color="auto" w:fill="272822"/>
+          <w:lang w:eastAsia="es-ES"/>
+        </w:rPr>
+        <w:t>secuencia[</w:t>
+      </w:r>
+      <w:proofErr w:type="spellStart"/>
+      <w:proofErr w:type="gramEnd"/>
+      <w:r>
+        <w:rPr>
+          <w:rFonts w:ascii="Courier New" w:eastAsia="Times New Roman" w:hAnsi="Courier New" w:cs="Courier New"/>
+          <w:color w:val="A6E22E"/>
+          <w:sz w:val="28"/>
+          <w:szCs w:val="20"/>
+          <w:shd w:val="clear" w:color="auto" w:fill="272822"/>
+          <w:lang w:eastAsia="es-ES"/>
+        </w:rPr>
+        <w:t>comienzo:final:</w:t>
+      </w:r>
+      <w:r>
+        <w:rPr>
+          <w:rFonts w:ascii="Courier New" w:eastAsia="Times New Roman" w:hAnsi="Courier New" w:cs="Courier New"/>
+          <w:color w:val="DDDDDD"/>
+          <w:sz w:val="28"/>
+          <w:szCs w:val="20"/>
+          <w:shd w:val="clear" w:color="auto" w:fill="272822"/>
+          <w:lang w:eastAsia="es-ES"/>
+        </w:rPr>
+        <w:t>pasos</w:t>
+      </w:r>
+      <w:proofErr w:type="spellEnd"/>
+      <w:r>
+        <w:rPr>
+          <w:rFonts w:ascii="Courier New" w:eastAsia="Times New Roman" w:hAnsi="Courier New" w:cs="Courier New"/>
+          <w:color w:val="DDDDDD"/>
+          <w:sz w:val="28"/>
+          <w:szCs w:val="20"/>
+          <w:shd w:val="clear" w:color="auto" w:fill="272822"/>
+          <w:lang w:eastAsia="es-ES"/>
+        </w:rPr>
+        <w:t>]</w:t>
+      </w:r>
+      <w:r>
+        <w:rPr>
+          <w:rFonts w:ascii="Courier New" w:eastAsia="Times New Roman" w:hAnsi="Courier New" w:cs="Courier New"/>
+          <w:color w:val="DDDDDD"/>
+          <w:sz w:val="28"/>
+          <w:szCs w:val="20"/>
+          <w:shd w:val="clear" w:color="auto" w:fill="272822"/>
+          <w:lang w:eastAsia="es-ES"/>
+        </w:rPr>
+        <w:t xml:space="preserve"> </w:t>
+      </w:r>
+    </w:p>
+    <w:p>
+      <w:pPr>
+        <w:tabs>
+          <w:tab w:val="left" w:pos="916"/>
+          <w:tab w:val="left" w:pos="1832"/>
+          <w:tab w:val="left" w:pos="2748"/>
+          <w:tab w:val="left" w:pos="3664"/>
+          <w:tab w:val="left" w:pos="4580"/>
+          <w:tab w:val="left" w:pos="5496"/>
+          <w:tab w:val="left" w:pos="6412"/>
+          <w:tab w:val="left" w:pos="7328"/>
+          <w:tab w:val="left" w:pos="8244"/>
+          <w:tab w:val="left" w:pos="9160"/>
+          <w:tab w:val="left" w:pos="10076"/>
+          <w:tab w:val="left" w:pos="10992"/>
+          <w:tab w:val="left" w:pos="11908"/>
+          <w:tab w:val="left" w:pos="12824"/>
+          <w:tab w:val="left" w:pos="13740"/>
+          <w:tab w:val="left" w:pos="14656"/>
+        </w:tabs>
+        <w:spacing w:after="0" w:line="240" w:lineRule="auto"/>
+        <w:rPr>
+          <w:rFonts w:ascii="Courier New" w:eastAsia="Times New Roman" w:hAnsi="Courier New" w:cs="Courier New"/>
+          <w:color w:val="DDDDDD"/>
+          <w:sz w:val="28"/>
+          <w:szCs w:val="20"/>
+          <w:shd w:val="clear" w:color="auto" w:fill="272822"/>
+          <w:lang w:eastAsia="es-ES"/>
+        </w:rPr>
+      </w:pPr>
+      <w:r>
+        <w:rPr>
+          <w:rFonts w:ascii="Courier New" w:eastAsia="Times New Roman" w:hAnsi="Courier New" w:cs="Courier New"/>
+          <w:color w:val="DDDDDD"/>
+          <w:sz w:val="28"/>
+          <w:szCs w:val="20"/>
+          <w:shd w:val="clear" w:color="auto" w:fill="272822"/>
+          <w:lang w:eastAsia="es-ES"/>
+        </w:rPr>
+        <w:t>EJ:</w:t>
+      </w:r>
+    </w:p>
+    <w:p>
+      <w:pPr>
+        <w:rPr>
+          <w:b/>
+          <w:sz w:val="32"/>
+          <w:lang w:val="en-US"/>
+        </w:rPr>
+      </w:pPr>
+      <w:r>
+        <w:rPr>
+          <w:noProof/>
+          <w:lang w:eastAsia="es-ES"/>
+        </w:rPr>
+        <w:drawing>
+          <wp:inline distT="0" distB="0" distL="0" distR="0" wp14:anchorId="7D97DE64" wp14:editId="3428C6F1">
+            <wp:extent cx="4029075" cy="1857375"/>
+            <wp:effectExtent l="0" t="0" r="9525" b="9525"/>
+            <wp:docPr id="6" name="Imagen 6"/>
+            <wp:cNvGraphicFramePr>
+              <a:graphicFrameLocks xmlns:a="http://schemas.openxmlformats.org/drawingml/2006/main" noChangeAspect="1"/>
+            </wp:cNvGraphicFramePr>
+            <a:graphic xmlns:a="http://schemas.openxmlformats.org/drawingml/2006/main">
+              <a:graphicData uri="http://schemas.openxmlformats.org/drawingml/2006/picture">
+                <pic:pic xmlns:pic="http://schemas.openxmlformats.org/drawingml/2006/picture">
+                  <pic:nvPicPr>
+                    <pic:cNvPr id="1" name=""/>
+                    <pic:cNvPicPr/>
+                  </pic:nvPicPr>
+                  <pic:blipFill>
+                    <a:blip r:embed="rId12"/>
+                    <a:stretch>
+                      <a:fillRect/>
+                    </a:stretch>
+                  </pic:blipFill>
+                  <pic:spPr>
+                    <a:xfrm>
+                      <a:off x="0" y="0"/>
+                      <a:ext cx="4029075" cy="1857375"/>
+                    </a:xfrm>
+                    <a:prstGeom prst="rect">
+                      <a:avLst/>
+                    </a:prstGeom>
+                  </pic:spPr>
+                </pic:pic>
+              </a:graphicData>
+            </a:graphic>
+          </wp:inline>
+        </w:drawing>
+      </w:r>
+      <w:bookmarkStart w:id="0" w:name="_GoBack"/>
+      <w:bookmarkEnd w:id="0"/>
+    </w:p>
     <w:sectPr>
       <w:pgSz w:w="11906" w:h="16838"/>
       <w:pgMar w:top="1417" w:right="1701" w:bottom="1417" w:left="1701" w:header="708" w:footer="708" w:gutter="0"/>
@@ -1098,7 +4991,7 @@
   <w:abstractNum w:abstractNumId="0">
     <w:nsid w:val="01B64832"/>
     <w:multiLevelType w:val="hybridMultilevel"/>
-    <w:tmpl w:val="930812BA"/>
+    <w:tmpl w:val="D97263D2"/>
     <w:lvl w:ilvl="0" w:tplc="0C0A0001">
       <w:start w:val="1"/>
       <w:numFmt w:val="bullet"/>
@@ -1209,9 +5102,9 @@
     </w:lvl>
   </w:abstractNum>
   <w:abstractNum w:abstractNumId="1">
-    <w:nsid w:val="65E96BE5"/>
+    <w:nsid w:val="29A13FE0"/>
     <w:multiLevelType w:val="hybridMultilevel"/>
-    <w:tmpl w:val="FDE0336A"/>
+    <w:tmpl w:val="816C9918"/>
     <w:lvl w:ilvl="0" w:tplc="0C0A0001">
       <w:start w:val="1"/>
       <w:numFmt w:val="bullet"/>
@@ -1321,10 +5214,278 @@
       </w:rPr>
     </w:lvl>
   </w:abstractNum>
+  <w:abstractNum w:abstractNumId="2">
+    <w:nsid w:val="56036D82"/>
+    <w:multiLevelType w:val="multilevel"/>
+    <w:tmpl w:val="C9460606"/>
+    <w:lvl w:ilvl="0">
+      <w:start w:val="1"/>
+      <w:numFmt w:val="bullet"/>
+      <w:lvlText w:val=""/>
+      <w:lvlJc w:val="left"/>
+      <w:pPr>
+        <w:tabs>
+          <w:tab w:val="num" w:pos="720"/>
+        </w:tabs>
+        <w:ind w:left="720" w:hanging="360"/>
+      </w:pPr>
+      <w:rPr>
+        <w:rFonts w:ascii="Symbol" w:hAnsi="Symbol" w:hint="default"/>
+        <w:sz w:val="20"/>
+      </w:rPr>
+    </w:lvl>
+    <w:lvl w:ilvl="1" w:tentative="1">
+      <w:start w:val="1"/>
+      <w:numFmt w:val="bullet"/>
+      <w:lvlText w:val="o"/>
+      <w:lvlJc w:val="left"/>
+      <w:pPr>
+        <w:tabs>
+          <w:tab w:val="num" w:pos="1440"/>
+        </w:tabs>
+        <w:ind w:left="1440" w:hanging="360"/>
+      </w:pPr>
+      <w:rPr>
+        <w:rFonts w:ascii="Courier New" w:hAnsi="Courier New" w:hint="default"/>
+        <w:sz w:val="20"/>
+      </w:rPr>
+    </w:lvl>
+    <w:lvl w:ilvl="2" w:tentative="1">
+      <w:start w:val="1"/>
+      <w:numFmt w:val="bullet"/>
+      <w:lvlText w:val=""/>
+      <w:lvlJc w:val="left"/>
+      <w:pPr>
+        <w:tabs>
+          <w:tab w:val="num" w:pos="2160"/>
+        </w:tabs>
+        <w:ind w:left="2160" w:hanging="360"/>
+      </w:pPr>
+      <w:rPr>
+        <w:rFonts w:ascii="Wingdings" w:hAnsi="Wingdings" w:hint="default"/>
+        <w:sz w:val="20"/>
+      </w:rPr>
+    </w:lvl>
+    <w:lvl w:ilvl="3" w:tentative="1">
+      <w:start w:val="1"/>
+      <w:numFmt w:val="bullet"/>
+      <w:lvlText w:val=""/>
+      <w:lvlJc w:val="left"/>
+      <w:pPr>
+        <w:tabs>
+          <w:tab w:val="num" w:pos="2880"/>
+        </w:tabs>
+        <w:ind w:left="2880" w:hanging="360"/>
+      </w:pPr>
+      <w:rPr>
+        <w:rFonts w:ascii="Wingdings" w:hAnsi="Wingdings" w:hint="default"/>
+        <w:sz w:val="20"/>
+      </w:rPr>
+    </w:lvl>
+    <w:lvl w:ilvl="4" w:tentative="1">
+      <w:start w:val="1"/>
+      <w:numFmt w:val="bullet"/>
+      <w:lvlText w:val=""/>
+      <w:lvlJc w:val="left"/>
+      <w:pPr>
+        <w:tabs>
+          <w:tab w:val="num" w:pos="3600"/>
+        </w:tabs>
+        <w:ind w:left="3600" w:hanging="360"/>
+      </w:pPr>
+      <w:rPr>
+        <w:rFonts w:ascii="Wingdings" w:hAnsi="Wingdings" w:hint="default"/>
+        <w:sz w:val="20"/>
+      </w:rPr>
+    </w:lvl>
+    <w:lvl w:ilvl="5" w:tentative="1">
+      <w:start w:val="1"/>
+      <w:numFmt w:val="bullet"/>
+      <w:lvlText w:val=""/>
+      <w:lvlJc w:val="left"/>
+      <w:pPr>
+        <w:tabs>
+          <w:tab w:val="num" w:pos="4320"/>
+        </w:tabs>
+        <w:ind w:left="4320" w:hanging="360"/>
+      </w:pPr>
+      <w:rPr>
+        <w:rFonts w:ascii="Wingdings" w:hAnsi="Wingdings" w:hint="default"/>
+        <w:sz w:val="20"/>
+      </w:rPr>
+    </w:lvl>
+    <w:lvl w:ilvl="6" w:tentative="1">
+      <w:start w:val="1"/>
+      <w:numFmt w:val="bullet"/>
+      <w:lvlText w:val=""/>
+      <w:lvlJc w:val="left"/>
+      <w:pPr>
+        <w:tabs>
+          <w:tab w:val="num" w:pos="5040"/>
+        </w:tabs>
+        <w:ind w:left="5040" w:hanging="360"/>
+      </w:pPr>
+      <w:rPr>
+        <w:rFonts w:ascii="Wingdings" w:hAnsi="Wingdings" w:hint="default"/>
+        <w:sz w:val="20"/>
+      </w:rPr>
+    </w:lvl>
+    <w:lvl w:ilvl="7" w:tentative="1">
+      <w:start w:val="1"/>
+      <w:numFmt w:val="bullet"/>
+      <w:lvlText w:val=""/>
+      <w:lvlJc w:val="left"/>
+      <w:pPr>
+        <w:tabs>
+          <w:tab w:val="num" w:pos="5760"/>
+        </w:tabs>
+        <w:ind w:left="5760" w:hanging="360"/>
+      </w:pPr>
+      <w:rPr>
+        <w:rFonts w:ascii="Wingdings" w:hAnsi="Wingdings" w:hint="default"/>
+        <w:sz w:val="20"/>
+      </w:rPr>
+    </w:lvl>
+    <w:lvl w:ilvl="8" w:tentative="1">
+      <w:start w:val="1"/>
+      <w:numFmt w:val="bullet"/>
+      <w:lvlText w:val=""/>
+      <w:lvlJc w:val="left"/>
+      <w:pPr>
+        <w:tabs>
+          <w:tab w:val="num" w:pos="6480"/>
+        </w:tabs>
+        <w:ind w:left="6480" w:hanging="360"/>
+      </w:pPr>
+      <w:rPr>
+        <w:rFonts w:ascii="Wingdings" w:hAnsi="Wingdings" w:hint="default"/>
+        <w:sz w:val="20"/>
+      </w:rPr>
+    </w:lvl>
+  </w:abstractNum>
+  <w:abstractNum w:abstractNumId="3">
+    <w:nsid w:val="65E96BE5"/>
+    <w:multiLevelType w:val="hybridMultilevel"/>
+    <w:tmpl w:val="FDE0336A"/>
+    <w:lvl w:ilvl="0" w:tplc="0C0A0001">
+      <w:start w:val="1"/>
+      <w:numFmt w:val="bullet"/>
+      <w:lvlText w:val=""/>
+      <w:lvlJc w:val="left"/>
+      <w:pPr>
+        <w:ind w:left="720" w:hanging="360"/>
+      </w:pPr>
+      <w:rPr>
+        <w:rFonts w:ascii="Symbol" w:hAnsi="Symbol" w:hint="default"/>
+      </w:rPr>
+    </w:lvl>
+    <w:lvl w:ilvl="1" w:tplc="0C0A0003" w:tentative="1">
+      <w:start w:val="1"/>
+      <w:numFmt w:val="bullet"/>
+      <w:lvlText w:val="o"/>
+      <w:lvlJc w:val="left"/>
+      <w:pPr>
+        <w:ind w:left="1440" w:hanging="360"/>
+      </w:pPr>
+      <w:rPr>
+        <w:rFonts w:ascii="Courier New" w:hAnsi="Courier New" w:cs="Courier New" w:hint="default"/>
+      </w:rPr>
+    </w:lvl>
+    <w:lvl w:ilvl="2" w:tplc="0C0A0005" w:tentative="1">
+      <w:start w:val="1"/>
+      <w:numFmt w:val="bullet"/>
+      <w:lvlText w:val=""/>
+      <w:lvlJc w:val="left"/>
+      <w:pPr>
+        <w:ind w:left="2160" w:hanging="360"/>
+      </w:pPr>
+      <w:rPr>
+        <w:rFonts w:ascii="Wingdings" w:hAnsi="Wingdings" w:hint="default"/>
+      </w:rPr>
+    </w:lvl>
+    <w:lvl w:ilvl="3" w:tplc="0C0A0001" w:tentative="1">
+      <w:start w:val="1"/>
+      <w:numFmt w:val="bullet"/>
+      <w:lvlText w:val=""/>
+      <w:lvlJc w:val="left"/>
+      <w:pPr>
+        <w:ind w:left="2880" w:hanging="360"/>
+      </w:pPr>
+      <w:rPr>
+        <w:rFonts w:ascii="Symbol" w:hAnsi="Symbol" w:hint="default"/>
+      </w:rPr>
+    </w:lvl>
+    <w:lvl w:ilvl="4" w:tplc="0C0A0003" w:tentative="1">
+      <w:start w:val="1"/>
+      <w:numFmt w:val="bullet"/>
+      <w:lvlText w:val="o"/>
+      <w:lvlJc w:val="left"/>
+      <w:pPr>
+        <w:ind w:left="3600" w:hanging="360"/>
+      </w:pPr>
+      <w:rPr>
+        <w:rFonts w:ascii="Courier New" w:hAnsi="Courier New" w:cs="Courier New" w:hint="default"/>
+      </w:rPr>
+    </w:lvl>
+    <w:lvl w:ilvl="5" w:tplc="0C0A0005" w:tentative="1">
+      <w:start w:val="1"/>
+      <w:numFmt w:val="bullet"/>
+      <w:lvlText w:val=""/>
+      <w:lvlJc w:val="left"/>
+      <w:pPr>
+        <w:ind w:left="4320" w:hanging="360"/>
+      </w:pPr>
+      <w:rPr>
+        <w:rFonts w:ascii="Wingdings" w:hAnsi="Wingdings" w:hint="default"/>
+      </w:rPr>
+    </w:lvl>
+    <w:lvl w:ilvl="6" w:tplc="0C0A0001" w:tentative="1">
+      <w:start w:val="1"/>
+      <w:numFmt w:val="bullet"/>
+      <w:lvlText w:val=""/>
+      <w:lvlJc w:val="left"/>
+      <w:pPr>
+        <w:ind w:left="5040" w:hanging="360"/>
+      </w:pPr>
+      <w:rPr>
+        <w:rFonts w:ascii="Symbol" w:hAnsi="Symbol" w:hint="default"/>
+      </w:rPr>
+    </w:lvl>
+    <w:lvl w:ilvl="7" w:tplc="0C0A0003" w:tentative="1">
+      <w:start w:val="1"/>
+      <w:numFmt w:val="bullet"/>
+      <w:lvlText w:val="o"/>
+      <w:lvlJc w:val="left"/>
+      <w:pPr>
+        <w:ind w:left="5760" w:hanging="360"/>
+      </w:pPr>
+      <w:rPr>
+        <w:rFonts w:ascii="Courier New" w:hAnsi="Courier New" w:cs="Courier New" w:hint="default"/>
+      </w:rPr>
+    </w:lvl>
+    <w:lvl w:ilvl="8" w:tplc="0C0A0005" w:tentative="1">
+      <w:start w:val="1"/>
+      <w:numFmt w:val="bullet"/>
+      <w:lvlText w:val=""/>
+      <w:lvlJc w:val="left"/>
+      <w:pPr>
+        <w:ind w:left="6480" w:hanging="360"/>
+      </w:pPr>
+      <w:rPr>
+        <w:rFonts w:ascii="Wingdings" w:hAnsi="Wingdings" w:hint="default"/>
+      </w:rPr>
+    </w:lvl>
+  </w:abstractNum>
   <w:num w:numId="1">
     <w:abstractNumId w:val="0"/>
   </w:num>
   <w:num w:numId="2">
+    <w:abstractNumId w:val="3"/>
+  </w:num>
+  <w:num w:numId="3">
+    <w:abstractNumId w:val="2"/>
+  </w:num>
+  <w:num w:numId="4">
     <w:abstractNumId w:val="1"/>
   </w:num>
 </w:numbering>
@@ -1801,6 +5962,126 @@
       <w:contextualSpacing/>
     </w:pPr>
   </w:style>
+  <w:style w:type="character" w:styleId="CdigoHTML">
+    <w:name w:val="HTML Code"/>
+    <w:basedOn w:val="Fuentedeprrafopredeter"/>
+    <w:uiPriority w:val="99"/>
+    <w:semiHidden/>
+    <w:unhideWhenUsed/>
+    <w:rsid w:val="003A6024"/>
+    <w:rPr>
+      <w:rFonts w:ascii="Courier New" w:eastAsia="Times New Roman" w:hAnsi="Courier New" w:cs="Courier New"/>
+      <w:sz w:val="20"/>
+      <w:szCs w:val="20"/>
+    </w:rPr>
+  </w:style>
+  <w:style w:type="character" w:styleId="nfasis">
+    <w:name w:val="Emphasis"/>
+    <w:basedOn w:val="Fuentedeprrafopredeter"/>
+    <w:uiPriority w:val="20"/>
+    <w:qFormat/>
+    <w:rsid w:val="003A6024"/>
+    <w:rPr>
+      <w:i/>
+      <w:iCs/>
+    </w:rPr>
+  </w:style>
+  <w:style w:type="paragraph" w:styleId="HTMLconformatoprevio">
+    <w:name w:val="HTML Preformatted"/>
+    <w:basedOn w:val="Normal"/>
+    <w:link w:val="HTMLconformatoprevioCar"/>
+    <w:uiPriority w:val="99"/>
+    <w:semiHidden/>
+    <w:unhideWhenUsed/>
+    <w:rsid w:val="00076881"/>
+    <w:pPr>
+      <w:tabs>
+        <w:tab w:val="left" w:pos="916"/>
+        <w:tab w:val="left" w:pos="1832"/>
+        <w:tab w:val="left" w:pos="2748"/>
+        <w:tab w:val="left" w:pos="3664"/>
+        <w:tab w:val="left" w:pos="4580"/>
+        <w:tab w:val="left" w:pos="5496"/>
+        <w:tab w:val="left" w:pos="6412"/>
+        <w:tab w:val="left" w:pos="7328"/>
+        <w:tab w:val="left" w:pos="8244"/>
+        <w:tab w:val="left" w:pos="9160"/>
+        <w:tab w:val="left" w:pos="10076"/>
+        <w:tab w:val="left" w:pos="10992"/>
+        <w:tab w:val="left" w:pos="11908"/>
+        <w:tab w:val="left" w:pos="12824"/>
+        <w:tab w:val="left" w:pos="13740"/>
+        <w:tab w:val="left" w:pos="14656"/>
+      </w:tabs>
+      <w:spacing w:after="0" w:line="240" w:lineRule="auto"/>
+    </w:pPr>
+    <w:rPr>
+      <w:rFonts w:ascii="Courier New" w:eastAsia="Times New Roman" w:hAnsi="Courier New" w:cs="Courier New"/>
+      <w:sz w:val="20"/>
+      <w:szCs w:val="20"/>
+      <w:lang w:eastAsia="es-ES"/>
+    </w:rPr>
+  </w:style>
+  <w:style w:type="character" w:customStyle="1" w:styleId="HTMLconformatoprevioCar">
+    <w:name w:val="HTML con formato previo Car"/>
+    <w:basedOn w:val="Fuentedeprrafopredeter"/>
+    <w:link w:val="HTMLconformatoprevio"/>
+    <w:uiPriority w:val="99"/>
+    <w:semiHidden/>
+    <w:rsid w:val="00076881"/>
+    <w:rPr>
+      <w:rFonts w:ascii="Courier New" w:eastAsia="Times New Roman" w:hAnsi="Courier New" w:cs="Courier New"/>
+      <w:sz w:val="20"/>
+      <w:szCs w:val="20"/>
+      <w:lang w:eastAsia="es-ES"/>
+    </w:rPr>
+  </w:style>
+  <w:style w:type="character" w:customStyle="1" w:styleId="hljs-meta">
+    <w:name w:val="hljs-meta"/>
+    <w:basedOn w:val="Fuentedeprrafopredeter"/>
+    <w:rsid w:val="00076881"/>
+  </w:style>
+  <w:style w:type="character" w:customStyle="1" w:styleId="hljs-symbol">
+    <w:name w:val="hljs-symbol"/>
+    <w:basedOn w:val="Fuentedeprrafopredeter"/>
+    <w:rsid w:val="00076881"/>
+  </w:style>
+  <w:style w:type="character" w:customStyle="1" w:styleId="hljs-string">
+    <w:name w:val="hljs-string"/>
+    <w:basedOn w:val="Fuentedeprrafopredeter"/>
+    <w:rsid w:val="00076881"/>
+  </w:style>
+  <w:style w:type="character" w:customStyle="1" w:styleId="hljs-name">
+    <w:name w:val="hljs-name"/>
+    <w:basedOn w:val="Fuentedeprrafopredeter"/>
+    <w:rsid w:val="00486E01"/>
+  </w:style>
+  <w:style w:type="table" w:styleId="Tablaconcuadrcula">
+    <w:name w:val="Table Grid"/>
+    <w:basedOn w:val="Tablanormal"/>
+    <w:uiPriority w:val="39"/>
+    <w:rsid w:val="005A03D2"/>
+    <w:pPr>
+      <w:spacing w:after="0" w:line="240" w:lineRule="auto"/>
+    </w:pPr>
+    <w:tblPr>
+      <w:tblInd w:w="0" w:type="dxa"/>
+      <w:tblBorders>
+        <w:top w:val="single" w:sz="4" w:space="0" w:color="auto"/>
+        <w:left w:val="single" w:sz="4" w:space="0" w:color="auto"/>
+        <w:bottom w:val="single" w:sz="4" w:space="0" w:color="auto"/>
+        <w:right w:val="single" w:sz="4" w:space="0" w:color="auto"/>
+        <w:insideH w:val="single" w:sz="4" w:space="0" w:color="auto"/>
+        <w:insideV w:val="single" w:sz="4" w:space="0" w:color="auto"/>
+      </w:tblBorders>
+      <w:tblCellMar>
+        <w:top w:w="0" w:type="dxa"/>
+        <w:left w:w="108" w:type="dxa"/>
+        <w:bottom w:w="0" w:type="dxa"/>
+        <w:right w:w="108" w:type="dxa"/>
+      </w:tblCellMar>
+    </w:tblPr>
+  </w:style>
 </w:styles>
 </file>
 

</xml_diff>

<commit_message>
se agrega actualizacion y se agrega dicionarios y codigo id en la clase 25
</commit_message>
<xml_diff>
--- a/Funciones principales en Turtle Graphics.docx
+++ b/Funciones principales en Turtle Graphics.docx
@@ -2234,7 +2234,7 @@
           <w:color w:val="DDDDDD"/>
           <w:sz w:val="20"/>
           <w:szCs w:val="20"/>
-          <w:lang w:val="en-US" w:eastAsia="es-ES"/>
+          <w:lang w:eastAsia="es-ES"/>
         </w:rPr>
       </w:pPr>
       <w:r>
@@ -2243,7 +2243,7 @@
           <w:color w:val="75715E"/>
           <w:sz w:val="20"/>
           <w:szCs w:val="20"/>
-          <w:lang w:val="en-US" w:eastAsia="es-ES"/>
+          <w:lang w:eastAsia="es-ES"/>
         </w:rPr>
         <w:t>&gt;&gt;</w:t>
       </w:r>
@@ -2253,10 +2253,11 @@
           <w:color w:val="DDDDDD"/>
           <w:sz w:val="20"/>
           <w:szCs w:val="20"/>
-          <w:lang w:val="en-US" w:eastAsia="es-ES"/>
+          <w:lang w:eastAsia="es-ES"/>
         </w:rPr>
         <w:t xml:space="preserve">&gt; </w:t>
       </w:r>
+      <w:proofErr w:type="spellStart"/>
       <w:proofErr w:type="gramStart"/>
       <w:r>
         <w:rPr>
@@ -2264,11 +2265,22 @@
           <w:color w:val="DDDDDD"/>
           <w:sz w:val="20"/>
           <w:szCs w:val="20"/>
-          <w:lang w:val="en-US" w:eastAsia="es-ES"/>
-        </w:rPr>
-        <w:t>clear()</w:t>
-      </w:r>
+          <w:lang w:eastAsia="es-ES"/>
+        </w:rPr>
+        <w:t>clear</w:t>
+      </w:r>
+      <w:proofErr w:type="spellEnd"/>
       <w:proofErr w:type="gramEnd"/>
+      <w:r>
+        <w:rPr>
+          <w:rFonts w:ascii="Consolas" w:eastAsia="Times New Roman" w:hAnsi="Consolas" w:cs="Consolas"/>
+          <w:color w:val="DDDDDD"/>
+          <w:sz w:val="20"/>
+          <w:szCs w:val="20"/>
+          <w:lang w:eastAsia="es-ES"/>
+        </w:rPr>
+        <w:t>()</w:t>
+      </w:r>
     </w:p>
     <w:p>
       <w:pPr>
@@ -9348,17 +9360,7 @@
           <w:szCs w:val="24"/>
           <w:lang w:eastAsia="es-ES"/>
         </w:rPr>
-        <w:t>[]</w:t>
-      </w:r>
-      <w:r>
-        <w:rPr>
-          <w:rFonts w:ascii="Arial" w:eastAsia="Times New Roman" w:hAnsi="Arial" w:cs="Arial"/>
-          <w:color w:val="273B47"/>
-          <w:sz w:val="24"/>
-          <w:szCs w:val="24"/>
-          <w:lang w:eastAsia="es-ES"/>
-        </w:rPr>
-        <w:t xml:space="preserve">  </w:t>
+        <w:t xml:space="preserve">[]  </w:t>
       </w:r>
       <w:proofErr w:type="gramStart"/>
       <w:r>
@@ -9818,52 +9820,2185 @@
         </w:rPr>
         <w:t>[0, 2, 3, 4, 7, 8, 8, 9, 12, 15]</w:t>
       </w:r>
+    </w:p>
+    <w:p>
+      <w:pPr>
+        <w:rPr>
+          <w:b/>
+          <w:sz w:val="32"/>
+          <w:u w:val="single"/>
+          <w:lang w:val="en-US"/>
+        </w:rPr>
+      </w:pPr>
+      <w:r>
+        <w:rPr>
+          <w:b/>
+          <w:sz w:val="32"/>
+          <w:u w:val="single"/>
+          <w:lang w:val="en-US"/>
+        </w:rPr>
+        <w:t xml:space="preserve">&gt;&gt;&gt; </w:t>
+      </w:r>
+      <w:proofErr w:type="spellStart"/>
+      <w:r>
+        <w:rPr>
+          <w:b/>
+          <w:sz w:val="32"/>
+          <w:u w:val="single"/>
+          <w:lang w:val="en-US"/>
+        </w:rPr>
+        <w:t>random_</w:t>
+      </w:r>
+      <w:proofErr w:type="gramStart"/>
+      <w:r>
+        <w:rPr>
+          <w:b/>
+          <w:sz w:val="32"/>
+          <w:u w:val="single"/>
+          <w:lang w:val="en-US"/>
+        </w:rPr>
+        <w:t>numbers.sort</w:t>
+      </w:r>
+      <w:proofErr w:type="spellEnd"/>
+      <w:r>
+        <w:rPr>
+          <w:b/>
+          <w:sz w:val="32"/>
+          <w:u w:val="single"/>
+          <w:lang w:val="en-US"/>
+        </w:rPr>
+        <w:t>()</w:t>
+      </w:r>
+      <w:proofErr w:type="gramEnd"/>
+    </w:p>
+    <w:p>
+      <w:pPr>
+        <w:rPr>
+          <w:b/>
+          <w:sz w:val="32"/>
+          <w:u w:val="single"/>
+          <w:lang w:val="en-US"/>
+        </w:rPr>
+      </w:pPr>
+      <w:r>
+        <w:rPr>
+          <w:b/>
+          <w:sz w:val="32"/>
+          <w:u w:val="single"/>
+          <w:lang w:val="en-US"/>
+        </w:rPr>
+        <w:t xml:space="preserve">&gt;&gt;&gt; </w:t>
+      </w:r>
+      <w:proofErr w:type="spellStart"/>
+      <w:r>
+        <w:rPr>
+          <w:b/>
+          <w:sz w:val="32"/>
+          <w:u w:val="single"/>
+          <w:lang w:val="en-US"/>
+        </w:rPr>
+        <w:t>random_numbers</w:t>
+      </w:r>
+      <w:proofErr w:type="spellEnd"/>
+    </w:p>
+    <w:p>
+      <w:pPr>
+        <w:rPr>
+          <w:sz w:val="32"/>
+          <w:u w:val="single"/>
+        </w:rPr>
+      </w:pPr>
+      <w:r>
+        <w:rPr>
+          <w:sz w:val="32"/>
+          <w:u w:val="single"/>
+        </w:rPr>
+        <w:t>[0, 2, 3, 4, 7, 8, 8, 9, 12, 15]</w:t>
+      </w:r>
+    </w:p>
+    <w:p>
+      <w:pPr>
+        <w:rPr>
+          <w:b/>
+          <w:i/>
+          <w:sz w:val="32"/>
+        </w:rPr>
+      </w:pPr>
+      <w:r>
+        <w:rPr>
+          <w:b/>
+          <w:i/>
+          <w:sz w:val="32"/>
+        </w:rPr>
+        <w:t>VER TODOS LOS METODOS DE LA LIST</w:t>
+      </w:r>
+    </w:p>
+    <w:p>
+      <w:pPr>
+        <w:rPr>
+          <w:b/>
+          <w:sz w:val="32"/>
+          <w:u w:val="single"/>
+          <w:lang w:val="en-US"/>
+        </w:rPr>
+      </w:pPr>
+      <w:r>
+        <w:rPr>
+          <w:b/>
+          <w:sz w:val="32"/>
+          <w:u w:val="single"/>
+          <w:lang w:val="en-US"/>
+        </w:rPr>
+        <w:t xml:space="preserve">&gt;&gt;&gt; </w:t>
+      </w:r>
+      <w:proofErr w:type="spellStart"/>
+      <w:proofErr w:type="gramStart"/>
+      <w:r>
+        <w:rPr>
+          <w:b/>
+          <w:sz w:val="32"/>
+          <w:u w:val="single"/>
+          <w:lang w:val="en-US"/>
+        </w:rPr>
+        <w:t>dir</w:t>
+      </w:r>
+      <w:proofErr w:type="spellEnd"/>
+      <w:r>
+        <w:rPr>
+          <w:b/>
+          <w:sz w:val="32"/>
+          <w:u w:val="single"/>
+          <w:lang w:val="en-US"/>
+        </w:rPr>
+        <w:t>(</w:t>
+      </w:r>
+      <w:proofErr w:type="spellStart"/>
+      <w:proofErr w:type="gramEnd"/>
+      <w:r>
+        <w:rPr>
+          <w:b/>
+          <w:sz w:val="32"/>
+          <w:u w:val="single"/>
+          <w:lang w:val="en-US"/>
+        </w:rPr>
+        <w:t>random_numbers</w:t>
+      </w:r>
+      <w:proofErr w:type="spellEnd"/>
+      <w:r>
+        <w:rPr>
+          <w:b/>
+          <w:sz w:val="32"/>
+          <w:u w:val="single"/>
+          <w:lang w:val="en-US"/>
+        </w:rPr>
+        <w:t>)</w:t>
+      </w:r>
+    </w:p>
+    <w:p>
+      <w:pPr>
+        <w:rPr>
+          <w:sz w:val="32"/>
+          <w:u w:val="single"/>
+          <w:lang w:val="en-US"/>
+        </w:rPr>
+      </w:pPr>
+      <w:r>
+        <w:rPr>
+          <w:sz w:val="32"/>
+          <w:u w:val="single"/>
+          <w:lang w:val="en-US"/>
+        </w:rPr>
+        <w:t>['__add__', '__class__', '__contains__', '__</w:t>
+      </w:r>
+      <w:proofErr w:type="spellStart"/>
+      <w:r>
+        <w:rPr>
+          <w:sz w:val="32"/>
+          <w:u w:val="single"/>
+          <w:lang w:val="en-US"/>
+        </w:rPr>
+        <w:t>delattr</w:t>
+      </w:r>
+      <w:proofErr w:type="spellEnd"/>
+      <w:r>
+        <w:rPr>
+          <w:sz w:val="32"/>
+          <w:u w:val="single"/>
+          <w:lang w:val="en-US"/>
+        </w:rPr>
+        <w:t>__', '__</w:t>
+      </w:r>
+      <w:proofErr w:type="spellStart"/>
+      <w:r>
+        <w:rPr>
+          <w:sz w:val="32"/>
+          <w:u w:val="single"/>
+          <w:lang w:val="en-US"/>
+        </w:rPr>
+        <w:t>delitem</w:t>
+      </w:r>
+      <w:proofErr w:type="spellEnd"/>
+      <w:r>
+        <w:rPr>
+          <w:sz w:val="32"/>
+          <w:u w:val="single"/>
+          <w:lang w:val="en-US"/>
+        </w:rPr>
+        <w:t>__', '__</w:t>
+      </w:r>
+      <w:proofErr w:type="spellStart"/>
+      <w:r>
+        <w:rPr>
+          <w:sz w:val="32"/>
+          <w:u w:val="single"/>
+          <w:lang w:val="en-US"/>
+        </w:rPr>
+        <w:t>dir</w:t>
+      </w:r>
+      <w:proofErr w:type="spellEnd"/>
+      <w:r>
+        <w:rPr>
+          <w:sz w:val="32"/>
+          <w:u w:val="single"/>
+          <w:lang w:val="en-US"/>
+        </w:rPr>
+        <w:t>__', '__doc__', '__</w:t>
+      </w:r>
+      <w:proofErr w:type="spellStart"/>
+      <w:r>
+        <w:rPr>
+          <w:sz w:val="32"/>
+          <w:u w:val="single"/>
+          <w:lang w:val="en-US"/>
+        </w:rPr>
+        <w:t>eq</w:t>
+      </w:r>
+      <w:proofErr w:type="spellEnd"/>
+      <w:r>
+        <w:rPr>
+          <w:sz w:val="32"/>
+          <w:u w:val="single"/>
+          <w:lang w:val="en-US"/>
+        </w:rPr>
+        <w:t>__', '__format__', '__</w:t>
+      </w:r>
+      <w:proofErr w:type="spellStart"/>
+      <w:r>
+        <w:rPr>
+          <w:sz w:val="32"/>
+          <w:u w:val="single"/>
+          <w:lang w:val="en-US"/>
+        </w:rPr>
+        <w:t>ge</w:t>
+      </w:r>
+      <w:proofErr w:type="spellEnd"/>
+      <w:r>
+        <w:rPr>
+          <w:sz w:val="32"/>
+          <w:u w:val="single"/>
+          <w:lang w:val="en-US"/>
+        </w:rPr>
+        <w:t>__', '__</w:t>
+      </w:r>
+      <w:proofErr w:type="spellStart"/>
+      <w:r>
+        <w:rPr>
+          <w:sz w:val="32"/>
+          <w:u w:val="single"/>
+          <w:lang w:val="en-US"/>
+        </w:rPr>
+        <w:t>getattribute</w:t>
+      </w:r>
+      <w:proofErr w:type="spellEnd"/>
+      <w:r>
+        <w:rPr>
+          <w:sz w:val="32"/>
+          <w:u w:val="single"/>
+          <w:lang w:val="en-US"/>
+        </w:rPr>
+        <w:t>__', '__</w:t>
+      </w:r>
+      <w:proofErr w:type="spellStart"/>
+      <w:r>
+        <w:rPr>
+          <w:sz w:val="32"/>
+          <w:u w:val="single"/>
+          <w:lang w:val="en-US"/>
+        </w:rPr>
+        <w:t>getitem</w:t>
+      </w:r>
+      <w:proofErr w:type="spellEnd"/>
+      <w:r>
+        <w:rPr>
+          <w:sz w:val="32"/>
+          <w:u w:val="single"/>
+          <w:lang w:val="en-US"/>
+        </w:rPr>
+        <w:t>__', '__</w:t>
+      </w:r>
+      <w:proofErr w:type="spellStart"/>
+      <w:r>
+        <w:rPr>
+          <w:sz w:val="32"/>
+          <w:u w:val="single"/>
+          <w:lang w:val="en-US"/>
+        </w:rPr>
+        <w:t>gt</w:t>
+      </w:r>
+      <w:proofErr w:type="spellEnd"/>
+      <w:r>
+        <w:rPr>
+          <w:sz w:val="32"/>
+          <w:u w:val="single"/>
+          <w:lang w:val="en-US"/>
+        </w:rPr>
+        <w:t>__', '__hash__', '__</w:t>
+      </w:r>
+      <w:proofErr w:type="spellStart"/>
+      <w:r>
+        <w:rPr>
+          <w:sz w:val="32"/>
+          <w:u w:val="single"/>
+          <w:lang w:val="en-US"/>
+        </w:rPr>
+        <w:t>iadd</w:t>
+      </w:r>
+      <w:proofErr w:type="spellEnd"/>
+      <w:r>
+        <w:rPr>
+          <w:sz w:val="32"/>
+          <w:u w:val="single"/>
+          <w:lang w:val="en-US"/>
+        </w:rPr>
+        <w:t>__', '__</w:t>
+      </w:r>
+      <w:proofErr w:type="spellStart"/>
+      <w:r>
+        <w:rPr>
+          <w:sz w:val="32"/>
+          <w:u w:val="single"/>
+          <w:lang w:val="en-US"/>
+        </w:rPr>
+        <w:t>imul</w:t>
+      </w:r>
+      <w:proofErr w:type="spellEnd"/>
+      <w:r>
+        <w:rPr>
+          <w:sz w:val="32"/>
+          <w:u w:val="single"/>
+          <w:lang w:val="en-US"/>
+        </w:rPr>
+        <w:t>__', '__</w:t>
+      </w:r>
+      <w:proofErr w:type="spellStart"/>
+      <w:r>
+        <w:rPr>
+          <w:sz w:val="32"/>
+          <w:u w:val="single"/>
+          <w:lang w:val="en-US"/>
+        </w:rPr>
+        <w:t>init</w:t>
+      </w:r>
+      <w:proofErr w:type="spellEnd"/>
+      <w:r>
+        <w:rPr>
+          <w:sz w:val="32"/>
+          <w:u w:val="single"/>
+          <w:lang w:val="en-US"/>
+        </w:rPr>
+        <w:t>__', '__</w:t>
+      </w:r>
+      <w:proofErr w:type="spellStart"/>
+      <w:r>
+        <w:rPr>
+          <w:sz w:val="32"/>
+          <w:u w:val="single"/>
+          <w:lang w:val="en-US"/>
+        </w:rPr>
+        <w:t>init_subclass</w:t>
+      </w:r>
+      <w:proofErr w:type="spellEnd"/>
+      <w:r>
+        <w:rPr>
+          <w:sz w:val="32"/>
+          <w:u w:val="single"/>
+          <w:lang w:val="en-US"/>
+        </w:rPr>
+        <w:t>__', '__</w:t>
+      </w:r>
+      <w:proofErr w:type="spellStart"/>
+      <w:r>
+        <w:rPr>
+          <w:sz w:val="32"/>
+          <w:u w:val="single"/>
+          <w:lang w:val="en-US"/>
+        </w:rPr>
+        <w:t>iter</w:t>
+      </w:r>
+      <w:proofErr w:type="spellEnd"/>
+      <w:r>
+        <w:rPr>
+          <w:sz w:val="32"/>
+          <w:u w:val="single"/>
+          <w:lang w:val="en-US"/>
+        </w:rPr>
+        <w:t>__', '__le__', '__</w:t>
+      </w:r>
+      <w:proofErr w:type="spellStart"/>
+      <w:r>
+        <w:rPr>
+          <w:sz w:val="32"/>
+          <w:u w:val="single"/>
+          <w:lang w:val="en-US"/>
+        </w:rPr>
+        <w:t>len</w:t>
+      </w:r>
+      <w:proofErr w:type="spellEnd"/>
+      <w:r>
+        <w:rPr>
+          <w:sz w:val="32"/>
+          <w:u w:val="single"/>
+          <w:lang w:val="en-US"/>
+        </w:rPr>
+        <w:t>__', '__</w:t>
+      </w:r>
+      <w:proofErr w:type="spellStart"/>
+      <w:r>
+        <w:rPr>
+          <w:sz w:val="32"/>
+          <w:u w:val="single"/>
+          <w:lang w:val="en-US"/>
+        </w:rPr>
+        <w:t>lt</w:t>
+      </w:r>
+      <w:proofErr w:type="spellEnd"/>
+      <w:r>
+        <w:rPr>
+          <w:sz w:val="32"/>
+          <w:u w:val="single"/>
+          <w:lang w:val="en-US"/>
+        </w:rPr>
+        <w:t>__', '__</w:t>
+      </w:r>
+      <w:proofErr w:type="spellStart"/>
+      <w:r>
+        <w:rPr>
+          <w:sz w:val="32"/>
+          <w:u w:val="single"/>
+          <w:lang w:val="en-US"/>
+        </w:rPr>
+        <w:t>mul</w:t>
+      </w:r>
+      <w:proofErr w:type="spellEnd"/>
+      <w:r>
+        <w:rPr>
+          <w:sz w:val="32"/>
+          <w:u w:val="single"/>
+          <w:lang w:val="en-US"/>
+        </w:rPr>
+        <w:t>__', '__ne__', '__new__', '__reduce__', '__</w:t>
+      </w:r>
+      <w:proofErr w:type="spellStart"/>
+      <w:r>
+        <w:rPr>
+          <w:sz w:val="32"/>
+          <w:u w:val="single"/>
+          <w:lang w:val="en-US"/>
+        </w:rPr>
+        <w:t>reduce_ex</w:t>
+      </w:r>
+      <w:proofErr w:type="spellEnd"/>
+      <w:r>
+        <w:rPr>
+          <w:sz w:val="32"/>
+          <w:u w:val="single"/>
+          <w:lang w:val="en-US"/>
+        </w:rPr>
+        <w:t>__', '__</w:t>
+      </w:r>
+      <w:proofErr w:type="spellStart"/>
+      <w:r>
+        <w:rPr>
+          <w:sz w:val="32"/>
+          <w:u w:val="single"/>
+          <w:lang w:val="en-US"/>
+        </w:rPr>
+        <w:t>repr</w:t>
+      </w:r>
+      <w:proofErr w:type="spellEnd"/>
+      <w:r>
+        <w:rPr>
+          <w:sz w:val="32"/>
+          <w:u w:val="single"/>
+          <w:lang w:val="en-US"/>
+        </w:rPr>
+        <w:t>__', '__reversed__', '__</w:t>
+      </w:r>
+      <w:proofErr w:type="spellStart"/>
+      <w:r>
+        <w:rPr>
+          <w:sz w:val="32"/>
+          <w:u w:val="single"/>
+          <w:lang w:val="en-US"/>
+        </w:rPr>
+        <w:t>rmul</w:t>
+      </w:r>
+      <w:proofErr w:type="spellEnd"/>
+      <w:r>
+        <w:rPr>
+          <w:sz w:val="32"/>
+          <w:u w:val="single"/>
+          <w:lang w:val="en-US"/>
+        </w:rPr>
+        <w:t>__', '__</w:t>
+      </w:r>
+      <w:proofErr w:type="spellStart"/>
+      <w:r>
+        <w:rPr>
+          <w:sz w:val="32"/>
+          <w:u w:val="single"/>
+          <w:lang w:val="en-US"/>
+        </w:rPr>
+        <w:t>setattr</w:t>
+      </w:r>
+      <w:proofErr w:type="spellEnd"/>
+      <w:r>
+        <w:rPr>
+          <w:sz w:val="32"/>
+          <w:u w:val="single"/>
+          <w:lang w:val="en-US"/>
+        </w:rPr>
+        <w:t>__', '__</w:t>
+      </w:r>
+      <w:proofErr w:type="spellStart"/>
+      <w:r>
+        <w:rPr>
+          <w:sz w:val="32"/>
+          <w:u w:val="single"/>
+          <w:lang w:val="en-US"/>
+        </w:rPr>
+        <w:t>setitem</w:t>
+      </w:r>
+      <w:proofErr w:type="spellEnd"/>
+      <w:r>
+        <w:rPr>
+          <w:sz w:val="32"/>
+          <w:u w:val="single"/>
+          <w:lang w:val="en-US"/>
+        </w:rPr>
+        <w:t>__', '__</w:t>
+      </w:r>
+      <w:proofErr w:type="spellStart"/>
+      <w:r>
+        <w:rPr>
+          <w:sz w:val="32"/>
+          <w:u w:val="single"/>
+          <w:lang w:val="en-US"/>
+        </w:rPr>
+        <w:t>sizeof</w:t>
+      </w:r>
+      <w:proofErr w:type="spellEnd"/>
+      <w:r>
+        <w:rPr>
+          <w:sz w:val="32"/>
+          <w:u w:val="single"/>
+          <w:lang w:val="en-US"/>
+        </w:rPr>
+        <w:t>__', '__</w:t>
+      </w:r>
+      <w:proofErr w:type="spellStart"/>
+      <w:r>
+        <w:rPr>
+          <w:sz w:val="32"/>
+          <w:u w:val="single"/>
+          <w:lang w:val="en-US"/>
+        </w:rPr>
+        <w:t>str</w:t>
+      </w:r>
+      <w:proofErr w:type="spellEnd"/>
+      <w:r>
+        <w:rPr>
+          <w:sz w:val="32"/>
+          <w:u w:val="single"/>
+          <w:lang w:val="en-US"/>
+        </w:rPr>
+        <w:t>__', '__</w:t>
+      </w:r>
+      <w:proofErr w:type="spellStart"/>
+      <w:r>
+        <w:rPr>
+          <w:sz w:val="32"/>
+          <w:u w:val="single"/>
+          <w:lang w:val="en-US"/>
+        </w:rPr>
+        <w:t>subclasshook</w:t>
+      </w:r>
+      <w:proofErr w:type="spellEnd"/>
+      <w:r>
+        <w:rPr>
+          <w:sz w:val="32"/>
+          <w:u w:val="single"/>
+          <w:lang w:val="en-US"/>
+        </w:rPr>
+        <w:t>__', 'append', 'clear', 'copy', 'count', 'extend', 'index', 'insert', 'pop', 'remove', 'reverse', 'sort']</w:t>
+      </w:r>
+    </w:p>
+    <w:p>
+      <w:pPr>
+        <w:rPr>
+          <w:sz w:val="32"/>
+          <w:u w:val="single"/>
+          <w:lang w:val="en-US"/>
+        </w:rPr>
+      </w:pPr>
+      <w:proofErr w:type="spellStart"/>
+      <w:proofErr w:type="gramStart"/>
+      <w:r>
+        <w:rPr>
+          <w:sz w:val="32"/>
+          <w:u w:val="single"/>
+          <w:lang w:val="en-US"/>
+        </w:rPr>
+        <w:t>list.clear</w:t>
+      </w:r>
+      <w:proofErr w:type="spellEnd"/>
+      <w:r>
+        <w:rPr>
+          <w:sz w:val="32"/>
+          <w:u w:val="single"/>
+          <w:lang w:val="en-US"/>
+        </w:rPr>
+        <w:t>()</w:t>
+      </w:r>
+      <w:proofErr w:type="gramEnd"/>
+    </w:p>
+    <w:p>
+      <w:pPr>
+        <w:rPr>
+          <w:sz w:val="32"/>
+          <w:u w:val="single"/>
+          <w:lang w:val="en-US"/>
+        </w:rPr>
+      </w:pPr>
+      <w:r>
+        <w:rPr>
+          <w:sz w:val="32"/>
+          <w:u w:val="single"/>
+          <w:lang w:val="en-US"/>
+        </w:rPr>
+        <w:t>&gt;&gt;&gt;</w:t>
+      </w:r>
+      <w:r>
+        <w:rPr>
+          <w:lang w:val="en-US"/>
+        </w:rPr>
+        <w:t xml:space="preserve"> </w:t>
+      </w:r>
+      <w:proofErr w:type="spellStart"/>
+      <w:r>
+        <w:rPr>
+          <w:sz w:val="32"/>
+          <w:u w:val="single"/>
+          <w:lang w:val="en-US"/>
+        </w:rPr>
+        <w:t>my_list</w:t>
+      </w:r>
+      <w:proofErr w:type="spellEnd"/>
+      <w:r>
+        <w:rPr>
+          <w:sz w:val="32"/>
+          <w:u w:val="single"/>
+          <w:lang w:val="en-US"/>
+        </w:rPr>
+        <w:t xml:space="preserve"> = </w:t>
+      </w:r>
+      <w:proofErr w:type="gramStart"/>
+      <w:r>
+        <w:rPr>
+          <w:sz w:val="32"/>
+          <w:u w:val="single"/>
+          <w:lang w:val="en-US"/>
+        </w:rPr>
+        <w:t>list(</w:t>
+      </w:r>
+      <w:proofErr w:type="gramEnd"/>
+      <w:r>
+        <w:rPr>
+          <w:sz w:val="32"/>
+          <w:u w:val="single"/>
+          <w:lang w:val="en-US"/>
+        </w:rPr>
+        <w:t>range(20))</w:t>
+      </w:r>
+    </w:p>
+    <w:p>
+      <w:pPr>
+        <w:rPr>
+          <w:sz w:val="32"/>
+          <w:u w:val="single"/>
+          <w:lang w:val="en-US"/>
+        </w:rPr>
+      </w:pPr>
+    </w:p>
+    <w:p>
+      <w:pPr>
+        <w:rPr>
+          <w:sz w:val="32"/>
+          <w:u w:val="single"/>
+          <w:lang w:val="en-US"/>
+        </w:rPr>
+      </w:pPr>
+      <w:proofErr w:type="spellStart"/>
+      <w:r>
+        <w:rPr>
+          <w:sz w:val="32"/>
+          <w:u w:val="single"/>
+          <w:lang w:val="en-US"/>
+        </w:rPr>
+        <w:t>my_</w:t>
+      </w:r>
+      <w:proofErr w:type="gramStart"/>
+      <w:r>
+        <w:rPr>
+          <w:sz w:val="32"/>
+          <w:u w:val="single"/>
+          <w:lang w:val="en-US"/>
+        </w:rPr>
+        <w:t>list.insert</w:t>
+      </w:r>
+      <w:proofErr w:type="spellEnd"/>
+      <w:r>
+        <w:rPr>
+          <w:sz w:val="32"/>
+          <w:u w:val="single"/>
+          <w:lang w:val="en-US"/>
+        </w:rPr>
+        <w:t>(</w:t>
+      </w:r>
+      <w:proofErr w:type="gramEnd"/>
+      <w:r>
+        <w:rPr>
+          <w:sz w:val="32"/>
+          <w:u w:val="single"/>
+          <w:lang w:val="en-US"/>
+        </w:rPr>
+        <w:t>2, 30)</w:t>
+      </w:r>
+    </w:p>
+    <w:p>
+      <w:pPr>
+        <w:rPr>
+          <w:sz w:val="32"/>
+          <w:u w:val="single"/>
+          <w:lang w:val="en-US"/>
+        </w:rPr>
+      </w:pPr>
+      <w:proofErr w:type="gramStart"/>
+      <w:r>
+        <w:rPr>
+          <w:sz w:val="32"/>
+          <w:u w:val="single"/>
+          <w:lang w:val="en-US"/>
+        </w:rPr>
+        <w:t>print(</w:t>
+      </w:r>
+      <w:proofErr w:type="gramEnd"/>
+      <w:r>
+        <w:rPr>
+          <w:sz w:val="32"/>
+          <w:u w:val="single"/>
+          <w:lang w:val="en-US"/>
+        </w:rPr>
+        <w:t xml:space="preserve">"new list:", </w:t>
+      </w:r>
+      <w:proofErr w:type="spellStart"/>
+      <w:r>
+        <w:rPr>
+          <w:sz w:val="32"/>
+          <w:u w:val="single"/>
+          <w:lang w:val="en-US"/>
+        </w:rPr>
+        <w:t>my_list</w:t>
+      </w:r>
+      <w:proofErr w:type="spellEnd"/>
+      <w:r>
+        <w:rPr>
+          <w:sz w:val="32"/>
+          <w:u w:val="single"/>
+          <w:lang w:val="en-US"/>
+        </w:rPr>
+        <w:t>)</w:t>
+      </w:r>
+    </w:p>
+    <w:p>
+      <w:pPr>
+        <w:rPr>
+          <w:sz w:val="32"/>
+          <w:u w:val="single"/>
+          <w:lang w:val="en-US"/>
+        </w:rPr>
+      </w:pPr>
+      <w:proofErr w:type="spellStart"/>
+      <w:proofErr w:type="gramStart"/>
+      <w:r>
+        <w:rPr>
+          <w:sz w:val="32"/>
+          <w:u w:val="single"/>
+          <w:lang w:val="en-US"/>
+        </w:rPr>
+        <w:t>newlist</w:t>
+      </w:r>
+      <w:proofErr w:type="spellEnd"/>
+      <w:proofErr w:type="gramEnd"/>
+      <w:r>
+        <w:rPr>
+          <w:sz w:val="32"/>
+          <w:u w:val="single"/>
+          <w:lang w:val="en-US"/>
+        </w:rPr>
+        <w:t>: [0, 1, 30, 2, 3, 4, 5, 6, 7, 8, 9, 10, 11, 12, 13, 14, 15, 16, 17, 18, 19]</w:t>
+      </w:r>
+    </w:p>
+    <w:p>
+      <w:pPr>
+        <w:rPr>
+          <w:sz w:val="32"/>
+          <w:u w:val="single"/>
+          <w:lang w:val="en-US"/>
+        </w:rPr>
+      </w:pPr>
       <w:bookmarkStart w:id="0" w:name="_GoBack"/>
       <w:bookmarkEnd w:id="0"/>
     </w:p>
     <w:p>
       <w:pPr>
-        <w:rPr>
-          <w:b/>
-          <w:sz w:val="32"/>
-          <w:u w:val="single"/>
-          <w:lang w:val="en-US"/>
-        </w:rPr>
-      </w:pPr>
-      <w:r>
-        <w:rPr>
-          <w:b/>
-          <w:sz w:val="32"/>
-          <w:u w:val="single"/>
-          <w:lang w:val="en-US"/>
+        <w:spacing w:line="240" w:lineRule="auto"/>
+        <w:rPr>
+          <w:rFonts w:ascii="cooper_hewittmedium" w:eastAsia="Times New Roman" w:hAnsi="cooper_hewittmedium" w:cs="Times New Roman"/>
+          <w:b/>
+          <w:bCs/>
+          <w:color w:val="000000"/>
+          <w:spacing w:val="-2"/>
+          <w:sz w:val="36"/>
+          <w:szCs w:val="36"/>
+          <w:lang w:eastAsia="es-ES"/>
+        </w:rPr>
+      </w:pPr>
+      <w:r>
+        <w:rPr>
+          <w:rFonts w:ascii="cooper_hewittmedium" w:eastAsia="Times New Roman" w:hAnsi="cooper_hewittmedium" w:cs="Times New Roman"/>
+          <w:b/>
+          <w:bCs/>
+          <w:color w:val="000000"/>
+          <w:spacing w:val="-2"/>
+          <w:sz w:val="36"/>
+          <w:szCs w:val="36"/>
+          <w:highlight w:val="yellow"/>
+          <w:lang w:eastAsia="es-ES"/>
+        </w:rPr>
+        <w:t>Diccionarios</w:t>
+      </w:r>
+    </w:p>
+    <w:p>
+      <w:pPr>
+        <w:spacing w:after="0" w:line="240" w:lineRule="auto"/>
+        <w:rPr>
+          <w:rFonts w:ascii="Arial" w:eastAsia="Times New Roman" w:hAnsi="Arial" w:cs="Arial"/>
+          <w:color w:val="273B47"/>
+          <w:sz w:val="24"/>
+          <w:szCs w:val="24"/>
+          <w:lang w:eastAsia="es-ES"/>
+        </w:rPr>
+      </w:pPr>
+      <w:r>
+        <w:rPr>
+          <w:rFonts w:ascii="Arial" w:eastAsia="Times New Roman" w:hAnsi="Arial" w:cs="Arial"/>
+          <w:color w:val="273B47"/>
+          <w:sz w:val="24"/>
+          <w:szCs w:val="24"/>
+          <w:lang w:eastAsia="es-ES"/>
+        </w:rPr>
+        <w:t xml:space="preserve">Los diccionarios se conocen con diferentes nombres a lo largo de los lenguajes de programación como </w:t>
+      </w:r>
+      <w:proofErr w:type="spellStart"/>
+      <w:r>
+        <w:rPr>
+          <w:rFonts w:ascii="Arial" w:eastAsia="Times New Roman" w:hAnsi="Arial" w:cs="Arial"/>
+          <w:color w:val="273B47"/>
+          <w:sz w:val="24"/>
+          <w:szCs w:val="24"/>
+          <w:lang w:eastAsia="es-ES"/>
+        </w:rPr>
+        <w:t>HashMaps</w:t>
+      </w:r>
+      <w:proofErr w:type="spellEnd"/>
+      <w:r>
+        <w:rPr>
+          <w:rFonts w:ascii="Arial" w:eastAsia="Times New Roman" w:hAnsi="Arial" w:cs="Arial"/>
+          <w:color w:val="273B47"/>
+          <w:sz w:val="24"/>
+          <w:szCs w:val="24"/>
+          <w:lang w:eastAsia="es-ES"/>
+        </w:rPr>
+        <w:t xml:space="preserve">, Mapas, Objetos, etc. En </w:t>
+      </w:r>
+      <w:proofErr w:type="spellStart"/>
+      <w:r>
+        <w:rPr>
+          <w:rFonts w:ascii="Arial" w:eastAsia="Times New Roman" w:hAnsi="Arial" w:cs="Arial"/>
+          <w:color w:val="273B47"/>
+          <w:sz w:val="24"/>
+          <w:szCs w:val="24"/>
+          <w:lang w:eastAsia="es-ES"/>
+        </w:rPr>
+        <w:t>Python</w:t>
+      </w:r>
+      <w:proofErr w:type="spellEnd"/>
+      <w:r>
+        <w:rPr>
+          <w:rFonts w:ascii="Arial" w:eastAsia="Times New Roman" w:hAnsi="Arial" w:cs="Arial"/>
+          <w:color w:val="273B47"/>
+          <w:sz w:val="24"/>
+          <w:szCs w:val="24"/>
+          <w:lang w:eastAsia="es-ES"/>
+        </w:rPr>
+        <w:t xml:space="preserve"> se conocen como </w:t>
+      </w:r>
+      <w:r>
+        <w:rPr>
+          <w:rFonts w:ascii="Arial" w:eastAsia="Times New Roman" w:hAnsi="Arial" w:cs="Arial"/>
+          <w:b/>
+          <w:bCs/>
+          <w:color w:val="273B47"/>
+          <w:sz w:val="24"/>
+          <w:szCs w:val="24"/>
+          <w:lang w:eastAsia="es-ES"/>
+        </w:rPr>
+        <w:t>Diccionarios</w:t>
+      </w:r>
+      <w:r>
+        <w:rPr>
+          <w:rFonts w:ascii="Arial" w:eastAsia="Times New Roman" w:hAnsi="Arial" w:cs="Arial"/>
+          <w:color w:val="273B47"/>
+          <w:sz w:val="24"/>
+          <w:szCs w:val="24"/>
+          <w:lang w:eastAsia="es-ES"/>
+        </w:rPr>
+        <w:t>.</w:t>
+      </w:r>
+    </w:p>
+    <w:p>
+      <w:pPr>
+        <w:spacing w:after="0" w:line="240" w:lineRule="auto"/>
+        <w:rPr>
+          <w:rFonts w:ascii="Arial" w:eastAsia="Times New Roman" w:hAnsi="Arial" w:cs="Arial"/>
+          <w:color w:val="273B47"/>
+          <w:sz w:val="24"/>
+          <w:szCs w:val="24"/>
+          <w:lang w:eastAsia="es-ES"/>
+        </w:rPr>
+      </w:pPr>
+      <w:r>
+        <w:rPr>
+          <w:rFonts w:ascii="Arial" w:eastAsia="Times New Roman" w:hAnsi="Arial" w:cs="Arial"/>
+          <w:color w:val="273B47"/>
+          <w:sz w:val="24"/>
+          <w:szCs w:val="24"/>
+          <w:lang w:eastAsia="es-ES"/>
+        </w:rPr>
+        <w:t xml:space="preserve">Un diccionario es similar a una lista sabiendo que podemos acceder a través de un </w:t>
+      </w:r>
+      <w:proofErr w:type="spellStart"/>
+      <w:r>
+        <w:rPr>
+          <w:rFonts w:ascii="Arial" w:eastAsia="Times New Roman" w:hAnsi="Arial" w:cs="Arial"/>
+          <w:color w:val="273B47"/>
+          <w:sz w:val="24"/>
+          <w:szCs w:val="24"/>
+          <w:lang w:eastAsia="es-ES"/>
+        </w:rPr>
+        <w:t>indice</w:t>
+      </w:r>
+      <w:proofErr w:type="spellEnd"/>
+      <w:r>
+        <w:rPr>
+          <w:rFonts w:ascii="Arial" w:eastAsia="Times New Roman" w:hAnsi="Arial" w:cs="Arial"/>
+          <w:color w:val="273B47"/>
+          <w:sz w:val="24"/>
+          <w:szCs w:val="24"/>
+          <w:lang w:eastAsia="es-ES"/>
+        </w:rPr>
+        <w:t>, pero en el caso de las listas este índice debe ser un número entero. Con los diccionarios puede ser cualquier objeto, normalmente los verán con </w:t>
+      </w:r>
+      <w:proofErr w:type="spellStart"/>
+      <w:r>
+        <w:rPr>
+          <w:rFonts w:ascii="Arial" w:eastAsia="Times New Roman" w:hAnsi="Arial" w:cs="Arial"/>
+          <w:b/>
+          <w:bCs/>
+          <w:color w:val="273B47"/>
+          <w:sz w:val="24"/>
+          <w:szCs w:val="24"/>
+          <w:lang w:eastAsia="es-ES"/>
+        </w:rPr>
+        <w:t>strings</w:t>
+      </w:r>
+      <w:proofErr w:type="spellEnd"/>
+      <w:r>
+        <w:rPr>
+          <w:rFonts w:ascii="Arial" w:eastAsia="Times New Roman" w:hAnsi="Arial" w:cs="Arial"/>
+          <w:color w:val="273B47"/>
+          <w:sz w:val="24"/>
+          <w:szCs w:val="24"/>
+          <w:lang w:eastAsia="es-ES"/>
+        </w:rPr>
+        <w:t xml:space="preserve"> para ser más </w:t>
+      </w:r>
+      <w:proofErr w:type="spellStart"/>
+      <w:r>
+        <w:rPr>
+          <w:rFonts w:ascii="Arial" w:eastAsia="Times New Roman" w:hAnsi="Arial" w:cs="Arial"/>
+          <w:color w:val="273B47"/>
+          <w:sz w:val="24"/>
+          <w:szCs w:val="24"/>
+          <w:lang w:eastAsia="es-ES"/>
+        </w:rPr>
+        <w:t>explicitos</w:t>
+      </w:r>
+      <w:proofErr w:type="spellEnd"/>
+      <w:r>
+        <w:rPr>
+          <w:rFonts w:ascii="Arial" w:eastAsia="Times New Roman" w:hAnsi="Arial" w:cs="Arial"/>
+          <w:color w:val="273B47"/>
+          <w:sz w:val="24"/>
+          <w:szCs w:val="24"/>
+          <w:lang w:eastAsia="es-ES"/>
+        </w:rPr>
+        <w:t>, pero funcionan con muchos tipos de llaves…</w:t>
+      </w:r>
+    </w:p>
+    <w:p>
+      <w:pPr>
+        <w:spacing w:after="0" w:line="240" w:lineRule="auto"/>
+        <w:rPr>
+          <w:rFonts w:ascii="Arial" w:eastAsia="Times New Roman" w:hAnsi="Arial" w:cs="Arial"/>
+          <w:color w:val="273B47"/>
+          <w:sz w:val="24"/>
+          <w:szCs w:val="24"/>
+          <w:lang w:eastAsia="es-ES"/>
+        </w:rPr>
+      </w:pPr>
+      <w:r>
+        <w:rPr>
+          <w:rFonts w:ascii="Arial" w:eastAsia="Times New Roman" w:hAnsi="Arial" w:cs="Arial"/>
+          <w:color w:val="273B47"/>
+          <w:sz w:val="24"/>
+          <w:szCs w:val="24"/>
+          <w:lang w:eastAsia="es-ES"/>
+        </w:rPr>
+        <w:t xml:space="preserve">Un diccionario es una asociación entre </w:t>
+      </w:r>
+      <w:proofErr w:type="gramStart"/>
+      <w:r>
+        <w:rPr>
+          <w:rFonts w:ascii="Arial" w:eastAsia="Times New Roman" w:hAnsi="Arial" w:cs="Arial"/>
+          <w:color w:val="273B47"/>
+          <w:sz w:val="24"/>
+          <w:szCs w:val="24"/>
+          <w:lang w:eastAsia="es-ES"/>
+        </w:rPr>
+        <w:t>llaves(</w:t>
+      </w:r>
+      <w:proofErr w:type="spellStart"/>
+      <w:proofErr w:type="gramEnd"/>
+      <w:r>
+        <w:rPr>
+          <w:rFonts w:ascii="Arial" w:eastAsia="Times New Roman" w:hAnsi="Arial" w:cs="Arial"/>
+          <w:b/>
+          <w:bCs/>
+          <w:color w:val="273B47"/>
+          <w:sz w:val="24"/>
+          <w:szCs w:val="24"/>
+          <w:lang w:eastAsia="es-ES"/>
+        </w:rPr>
+        <w:t>keys</w:t>
+      </w:r>
+      <w:proofErr w:type="spellEnd"/>
+      <w:r>
+        <w:rPr>
+          <w:rFonts w:ascii="Arial" w:eastAsia="Times New Roman" w:hAnsi="Arial" w:cs="Arial"/>
+          <w:color w:val="273B47"/>
+          <w:sz w:val="24"/>
+          <w:szCs w:val="24"/>
+          <w:lang w:eastAsia="es-ES"/>
+        </w:rPr>
+        <w:t>) y valores(</w:t>
+      </w:r>
+      <w:proofErr w:type="spellStart"/>
+      <w:r>
+        <w:rPr>
+          <w:rFonts w:ascii="Arial" w:eastAsia="Times New Roman" w:hAnsi="Arial" w:cs="Arial"/>
+          <w:b/>
+          <w:bCs/>
+          <w:color w:val="273B47"/>
+          <w:sz w:val="24"/>
+          <w:szCs w:val="24"/>
+          <w:lang w:eastAsia="es-ES"/>
+        </w:rPr>
+        <w:t>values</w:t>
+      </w:r>
+      <w:proofErr w:type="spellEnd"/>
+      <w:r>
+        <w:rPr>
+          <w:rFonts w:ascii="Arial" w:eastAsia="Times New Roman" w:hAnsi="Arial" w:cs="Arial"/>
+          <w:color w:val="273B47"/>
+          <w:sz w:val="24"/>
+          <w:szCs w:val="24"/>
+          <w:lang w:eastAsia="es-ES"/>
+        </w:rPr>
+        <w:t xml:space="preserve">) y la referencia en </w:t>
+      </w:r>
+      <w:proofErr w:type="spellStart"/>
+      <w:r>
+        <w:rPr>
+          <w:rFonts w:ascii="Arial" w:eastAsia="Times New Roman" w:hAnsi="Arial" w:cs="Arial"/>
+          <w:color w:val="273B47"/>
+          <w:sz w:val="24"/>
+          <w:szCs w:val="24"/>
+          <w:lang w:eastAsia="es-ES"/>
+        </w:rPr>
+        <w:t>Python</w:t>
+      </w:r>
+      <w:proofErr w:type="spellEnd"/>
+      <w:r>
+        <w:rPr>
+          <w:rFonts w:ascii="Arial" w:eastAsia="Times New Roman" w:hAnsi="Arial" w:cs="Arial"/>
+          <w:color w:val="273B47"/>
+          <w:sz w:val="24"/>
+          <w:szCs w:val="24"/>
+          <w:lang w:eastAsia="es-ES"/>
+        </w:rPr>
+        <w:t xml:space="preserve"> es muy precisa. Si abres un diccionario verás muchas palabras y cada palabra tiene su definición.</w:t>
+      </w:r>
+    </w:p>
+    <w:p>
+      <w:pPr>
+        <w:spacing w:after="0" w:line="240" w:lineRule="auto"/>
+        <w:rPr>
+          <w:rFonts w:ascii="Arial" w:eastAsia="Times New Roman" w:hAnsi="Arial" w:cs="Arial"/>
+          <w:color w:val="273B47"/>
+          <w:sz w:val="24"/>
+          <w:szCs w:val="24"/>
+          <w:lang w:eastAsia="es-ES"/>
+        </w:rPr>
+      </w:pPr>
+      <w:r>
+        <w:rPr>
+          <w:rFonts w:ascii="Arial" w:eastAsia="Times New Roman" w:hAnsi="Arial" w:cs="Arial"/>
+          <w:color w:val="273B47"/>
+          <w:sz w:val="24"/>
+          <w:szCs w:val="24"/>
+          <w:lang w:eastAsia="es-ES"/>
+        </w:rPr>
+        <w:t>Para iniciar un diccionario se usa </w:t>
+      </w:r>
+      <w:r>
+        <w:rPr>
+          <w:rFonts w:ascii="Courier New" w:eastAsia="Times New Roman" w:hAnsi="Courier New" w:cs="Courier New"/>
+          <w:color w:val="273B47"/>
+          <w:sz w:val="20"/>
+          <w:szCs w:val="20"/>
+          <w:lang w:eastAsia="es-ES"/>
+        </w:rPr>
+        <w:t>{}</w:t>
+      </w:r>
+      <w:r>
+        <w:rPr>
+          <w:rFonts w:ascii="Arial" w:eastAsia="Times New Roman" w:hAnsi="Arial" w:cs="Arial"/>
+          <w:color w:val="273B47"/>
+          <w:sz w:val="24"/>
+          <w:szCs w:val="24"/>
+          <w:lang w:eastAsia="es-ES"/>
+        </w:rPr>
+        <w:t> o con la función </w:t>
+      </w:r>
+      <w:proofErr w:type="spellStart"/>
+      <w:r>
+        <w:rPr>
+          <w:rFonts w:ascii="Courier New" w:eastAsia="Times New Roman" w:hAnsi="Courier New" w:cs="Courier New"/>
+          <w:color w:val="273B47"/>
+          <w:sz w:val="20"/>
+          <w:szCs w:val="20"/>
+          <w:lang w:eastAsia="es-ES"/>
+        </w:rPr>
+        <w:t>dict</w:t>
+      </w:r>
+      <w:proofErr w:type="spellEnd"/>
+    </w:p>
+    <w:p>
+      <w:pPr>
+        <w:spacing w:after="0" w:line="240" w:lineRule="auto"/>
+        <w:rPr>
+          <w:rFonts w:ascii="Arial" w:eastAsia="Times New Roman" w:hAnsi="Arial" w:cs="Arial"/>
+          <w:color w:val="273B47"/>
+          <w:sz w:val="24"/>
+          <w:szCs w:val="24"/>
+          <w:lang w:eastAsia="es-ES"/>
+        </w:rPr>
+      </w:pPr>
+      <w:r>
+        <w:rPr>
+          <w:rFonts w:ascii="Arial" w:eastAsia="Times New Roman" w:hAnsi="Arial" w:cs="Arial"/>
+          <w:color w:val="273B47"/>
+          <w:sz w:val="24"/>
+          <w:szCs w:val="24"/>
+          <w:lang w:eastAsia="es-ES"/>
+        </w:rPr>
+        <w:t>Estos también tienen varios métodos. Siempre puedes usar la función </w:t>
+      </w:r>
+      <w:proofErr w:type="spellStart"/>
+      <w:r>
+        <w:rPr>
+          <w:rFonts w:ascii="Courier New" w:eastAsia="Times New Roman" w:hAnsi="Courier New" w:cs="Courier New"/>
+          <w:color w:val="273B47"/>
+          <w:sz w:val="20"/>
+          <w:szCs w:val="20"/>
+          <w:lang w:eastAsia="es-ES"/>
+        </w:rPr>
+        <w:t>dir</w:t>
+      </w:r>
+      <w:proofErr w:type="spellEnd"/>
+      <w:r>
+        <w:rPr>
+          <w:rFonts w:ascii="Arial" w:eastAsia="Times New Roman" w:hAnsi="Arial" w:cs="Arial"/>
+          <w:color w:val="273B47"/>
+          <w:sz w:val="24"/>
+          <w:szCs w:val="24"/>
+          <w:lang w:eastAsia="es-ES"/>
+        </w:rPr>
+        <w:t> para saber todos los métodos que puedes usar con un objeto.</w:t>
+      </w:r>
+    </w:p>
+    <w:p>
+      <w:pPr>
+        <w:spacing w:before="113" w:after="113" w:line="240" w:lineRule="auto"/>
+        <w:rPr>
+          <w:rFonts w:ascii="Arial" w:eastAsia="Times New Roman" w:hAnsi="Arial" w:cs="Arial"/>
+          <w:color w:val="273B47"/>
+          <w:sz w:val="24"/>
+          <w:szCs w:val="24"/>
+          <w:lang w:eastAsia="es-ES"/>
+        </w:rPr>
+      </w:pPr>
+      <w:r>
+        <w:rPr>
+          <w:rFonts w:ascii="Arial" w:eastAsia="Times New Roman" w:hAnsi="Arial" w:cs="Arial"/>
+          <w:color w:val="273B47"/>
+          <w:sz w:val="24"/>
+          <w:szCs w:val="24"/>
+          <w:lang w:eastAsia="es-ES"/>
+        </w:rPr>
+        <w:t>Si queremos ciclar a lo largo de un diccionario tenemos las opciones:</w:t>
+      </w:r>
+    </w:p>
+    <w:p>
+      <w:pPr>
+        <w:spacing w:after="0" w:line="240" w:lineRule="auto"/>
+        <w:rPr>
+          <w:rFonts w:ascii="Arial" w:eastAsia="Times New Roman" w:hAnsi="Arial" w:cs="Arial"/>
+          <w:color w:val="273B47"/>
+          <w:sz w:val="24"/>
+          <w:szCs w:val="24"/>
+          <w:lang w:eastAsia="es-ES"/>
+        </w:rPr>
+      </w:pPr>
+      <w:proofErr w:type="spellStart"/>
+      <w:proofErr w:type="gramStart"/>
+      <w:r>
+        <w:rPr>
+          <w:rFonts w:ascii="Courier New" w:eastAsia="Times New Roman" w:hAnsi="Courier New" w:cs="Courier New"/>
+          <w:b/>
+          <w:bCs/>
+          <w:color w:val="273B47"/>
+          <w:sz w:val="20"/>
+          <w:szCs w:val="20"/>
+          <w:lang w:eastAsia="es-ES"/>
+        </w:rPr>
+        <w:t>keys</w:t>
+      </w:r>
+      <w:proofErr w:type="spellEnd"/>
+      <w:proofErr w:type="gramEnd"/>
+      <w:r>
+        <w:rPr>
+          <w:rFonts w:ascii="Arial" w:eastAsia="Times New Roman" w:hAnsi="Arial" w:cs="Arial"/>
+          <w:color w:val="273B47"/>
+          <w:sz w:val="24"/>
+          <w:szCs w:val="24"/>
+          <w:lang w:eastAsia="es-ES"/>
+        </w:rPr>
+        <w:t>: nos imprime una lista de las llaves</w:t>
+      </w:r>
+      <w:r>
+        <w:rPr>
+          <w:rFonts w:ascii="Arial" w:eastAsia="Times New Roman" w:hAnsi="Arial" w:cs="Arial"/>
+          <w:color w:val="273B47"/>
+          <w:sz w:val="24"/>
+          <w:szCs w:val="24"/>
+          <w:lang w:eastAsia="es-ES"/>
+        </w:rPr>
+        <w:br/>
+      </w:r>
+      <w:proofErr w:type="spellStart"/>
+      <w:r>
+        <w:rPr>
+          <w:rFonts w:ascii="Courier New" w:eastAsia="Times New Roman" w:hAnsi="Courier New" w:cs="Courier New"/>
+          <w:b/>
+          <w:bCs/>
+          <w:color w:val="273B47"/>
+          <w:sz w:val="20"/>
+          <w:szCs w:val="20"/>
+          <w:lang w:eastAsia="es-ES"/>
+        </w:rPr>
+        <w:t>values</w:t>
+      </w:r>
+      <w:proofErr w:type="spellEnd"/>
+      <w:r>
+        <w:rPr>
+          <w:rFonts w:ascii="Arial" w:eastAsia="Times New Roman" w:hAnsi="Arial" w:cs="Arial"/>
+          <w:color w:val="273B47"/>
+          <w:sz w:val="24"/>
+          <w:szCs w:val="24"/>
+          <w:lang w:eastAsia="es-ES"/>
+        </w:rPr>
+        <w:t> nos imprime una lista de los valores</w:t>
+      </w:r>
+      <w:r>
+        <w:rPr>
+          <w:rFonts w:ascii="Arial" w:eastAsia="Times New Roman" w:hAnsi="Arial" w:cs="Arial"/>
+          <w:color w:val="273B47"/>
+          <w:sz w:val="24"/>
+          <w:szCs w:val="24"/>
+          <w:lang w:eastAsia="es-ES"/>
+        </w:rPr>
+        <w:br/>
+      </w:r>
+      <w:proofErr w:type="spellStart"/>
+      <w:r>
+        <w:rPr>
+          <w:rFonts w:ascii="Courier New" w:eastAsia="Times New Roman" w:hAnsi="Courier New" w:cs="Courier New"/>
+          <w:b/>
+          <w:bCs/>
+          <w:color w:val="273B47"/>
+          <w:sz w:val="20"/>
+          <w:szCs w:val="20"/>
+          <w:lang w:eastAsia="es-ES"/>
+        </w:rPr>
+        <w:t>items</w:t>
+      </w:r>
+      <w:proofErr w:type="spellEnd"/>
+      <w:r>
+        <w:rPr>
+          <w:rFonts w:ascii="Arial" w:eastAsia="Times New Roman" w:hAnsi="Arial" w:cs="Arial"/>
+          <w:color w:val="273B47"/>
+          <w:sz w:val="24"/>
+          <w:szCs w:val="24"/>
+          <w:lang w:eastAsia="es-ES"/>
+        </w:rPr>
+        <w:t xml:space="preserve">. </w:t>
+      </w:r>
+      <w:proofErr w:type="gramStart"/>
+      <w:r>
+        <w:rPr>
+          <w:rFonts w:ascii="Arial" w:eastAsia="Times New Roman" w:hAnsi="Arial" w:cs="Arial"/>
+          <w:color w:val="273B47"/>
+          <w:sz w:val="24"/>
+          <w:szCs w:val="24"/>
+          <w:lang w:eastAsia="es-ES"/>
+        </w:rPr>
+        <w:t>nos</w:t>
+      </w:r>
+      <w:proofErr w:type="gramEnd"/>
+      <w:r>
+        <w:rPr>
+          <w:rFonts w:ascii="Arial" w:eastAsia="Times New Roman" w:hAnsi="Arial" w:cs="Arial"/>
+          <w:color w:val="273B47"/>
+          <w:sz w:val="24"/>
+          <w:szCs w:val="24"/>
+          <w:lang w:eastAsia="es-ES"/>
+        </w:rPr>
+        <w:t xml:space="preserve"> manda una lista de </w:t>
+      </w:r>
+      <w:proofErr w:type="spellStart"/>
+      <w:r>
+        <w:rPr>
+          <w:rFonts w:ascii="Arial" w:eastAsia="Times New Roman" w:hAnsi="Arial" w:cs="Arial"/>
+          <w:color w:val="273B47"/>
+          <w:sz w:val="24"/>
+          <w:szCs w:val="24"/>
+          <w:lang w:eastAsia="es-ES"/>
+        </w:rPr>
+        <w:t>tuplas</w:t>
+      </w:r>
+      <w:proofErr w:type="spellEnd"/>
+      <w:r>
+        <w:rPr>
+          <w:rFonts w:ascii="Arial" w:eastAsia="Times New Roman" w:hAnsi="Arial" w:cs="Arial"/>
+          <w:color w:val="273B47"/>
+          <w:sz w:val="24"/>
+          <w:szCs w:val="24"/>
+          <w:lang w:eastAsia="es-ES"/>
+        </w:rPr>
+        <w:t xml:space="preserve"> de los valores</w:t>
+      </w:r>
+    </w:p>
+    <w:p>
+      <w:pPr>
+        <w:rPr>
+          <w:sz w:val="32"/>
+          <w:u w:val="single"/>
+        </w:rPr>
+      </w:pPr>
+      <w:proofErr w:type="gramStart"/>
+      <w:r>
+        <w:rPr>
+          <w:sz w:val="32"/>
+          <w:u w:val="single"/>
+        </w:rPr>
+        <w:t>EJ :</w:t>
+      </w:r>
+      <w:proofErr w:type="gramEnd"/>
+    </w:p>
+    <w:p>
+      <w:pPr>
+        <w:rPr>
+          <w:sz w:val="32"/>
+          <w:u w:val="single"/>
+        </w:rPr>
+      </w:pPr>
+      <w:proofErr w:type="gramStart"/>
+      <w:r>
+        <w:rPr>
+          <w:sz w:val="32"/>
+          <w:u w:val="single"/>
+        </w:rPr>
+        <w:t>rae</w:t>
+      </w:r>
+      <w:proofErr w:type="gramEnd"/>
+      <w:r>
+        <w:rPr>
+          <w:sz w:val="32"/>
+          <w:u w:val="single"/>
+        </w:rPr>
+        <w:t xml:space="preserve"> = {}</w:t>
+      </w:r>
+    </w:p>
+    <w:p>
+      <w:pPr>
+        <w:rPr>
+          <w:sz w:val="32"/>
+          <w:u w:val="single"/>
+        </w:rPr>
+      </w:pPr>
+      <w:r>
+        <w:rPr>
+          <w:sz w:val="32"/>
+          <w:u w:val="single"/>
         </w:rPr>
         <w:t xml:space="preserve">&gt;&gt;&gt; </w:t>
       </w:r>
-      <w:proofErr w:type="spellStart"/>
-      <w:r>
-        <w:rPr>
-          <w:b/>
-          <w:sz w:val="32"/>
-          <w:u w:val="single"/>
-          <w:lang w:val="en-US"/>
-        </w:rPr>
-        <w:t>random_</w:t>
-      </w:r>
       <w:proofErr w:type="gramStart"/>
       <w:r>
         <w:rPr>
-          <w:b/>
-          <w:sz w:val="32"/>
-          <w:u w:val="single"/>
-          <w:lang w:val="en-US"/>
-        </w:rPr>
-        <w:t>numbers.sort</w:t>
-      </w:r>
-      <w:proofErr w:type="spellEnd"/>
-      <w:r>
-        <w:rPr>
-          <w:b/>
-          <w:sz w:val="32"/>
+          <w:sz w:val="32"/>
+          <w:u w:val="single"/>
+        </w:rPr>
+        <w:t>rae[</w:t>
+      </w:r>
+      <w:proofErr w:type="gramEnd"/>
+      <w:r>
+        <w:rPr>
+          <w:sz w:val="32"/>
+          <w:u w:val="single"/>
+        </w:rPr>
+        <w:t xml:space="preserve">'pizza'] = 'la comida </w:t>
+      </w:r>
+      <w:proofErr w:type="spellStart"/>
+      <w:r>
+        <w:rPr>
+          <w:sz w:val="32"/>
+          <w:u w:val="single"/>
+        </w:rPr>
+        <w:t>mas</w:t>
+      </w:r>
+      <w:proofErr w:type="spellEnd"/>
+      <w:r>
+        <w:rPr>
+          <w:sz w:val="32"/>
+          <w:u w:val="single"/>
+        </w:rPr>
+        <w:t xml:space="preserve"> rica del mundo'</w:t>
+      </w:r>
+    </w:p>
+    <w:p>
+      <w:pPr>
+        <w:rPr>
+          <w:sz w:val="32"/>
+          <w:u w:val="single"/>
+        </w:rPr>
+      </w:pPr>
+      <w:r>
+        <w:rPr>
+          <w:sz w:val="32"/>
+          <w:u w:val="single"/>
+        </w:rPr>
+        <w:t>&gt;&gt;&gt; rae</w:t>
+      </w:r>
+    </w:p>
+    <w:p>
+      <w:pPr>
+        <w:rPr>
+          <w:sz w:val="32"/>
+          <w:u w:val="single"/>
+        </w:rPr>
+      </w:pPr>
+      <w:r>
+        <w:rPr>
+          <w:sz w:val="32"/>
+          <w:u w:val="single"/>
+        </w:rPr>
+        <w:lastRenderedPageBreak/>
+        <w:t xml:space="preserve">{'pizza': 'la comida </w:t>
+      </w:r>
+      <w:proofErr w:type="spellStart"/>
+      <w:r>
+        <w:rPr>
+          <w:sz w:val="32"/>
+          <w:u w:val="single"/>
+        </w:rPr>
+        <w:t>mas</w:t>
+      </w:r>
+      <w:proofErr w:type="spellEnd"/>
+      <w:r>
+        <w:rPr>
+          <w:sz w:val="32"/>
+          <w:u w:val="single"/>
+        </w:rPr>
+        <w:t xml:space="preserve"> rica del mundo'}</w:t>
+      </w:r>
+    </w:p>
+    <w:p>
+      <w:pPr>
+        <w:rPr>
+          <w:sz w:val="32"/>
+          <w:u w:val="single"/>
+        </w:rPr>
+      </w:pPr>
+      <w:r>
+        <w:rPr>
+          <w:sz w:val="32"/>
+          <w:u w:val="single"/>
+        </w:rPr>
+        <w:t xml:space="preserve">&gt;&gt;&gt; </w:t>
+      </w:r>
+      <w:proofErr w:type="gramStart"/>
+      <w:r>
+        <w:rPr>
+          <w:sz w:val="32"/>
+          <w:u w:val="single"/>
+        </w:rPr>
+        <w:t>rae[</w:t>
+      </w:r>
+      <w:proofErr w:type="gramEnd"/>
+      <w:r>
+        <w:rPr>
+          <w:sz w:val="32"/>
+          <w:u w:val="single"/>
+        </w:rPr>
+        <w:t xml:space="preserve">'pasta'] = 'la comida </w:t>
+      </w:r>
+      <w:proofErr w:type="spellStart"/>
+      <w:r>
+        <w:rPr>
+          <w:sz w:val="32"/>
+          <w:u w:val="single"/>
+        </w:rPr>
+        <w:t>mas</w:t>
+      </w:r>
+      <w:proofErr w:type="spellEnd"/>
+      <w:r>
+        <w:rPr>
+          <w:sz w:val="32"/>
+          <w:u w:val="single"/>
+        </w:rPr>
+        <w:t xml:space="preserve"> sabrosa de </w:t>
+      </w:r>
+      <w:proofErr w:type="spellStart"/>
+      <w:r>
+        <w:rPr>
+          <w:sz w:val="32"/>
+          <w:u w:val="single"/>
+        </w:rPr>
+        <w:t>italia</w:t>
+      </w:r>
+      <w:proofErr w:type="spellEnd"/>
+      <w:r>
+        <w:rPr>
+          <w:sz w:val="32"/>
+          <w:u w:val="single"/>
+        </w:rPr>
+        <w:t>'</w:t>
+      </w:r>
+    </w:p>
+    <w:p>
+      <w:pPr>
+        <w:rPr>
+          <w:sz w:val="32"/>
+          <w:u w:val="single"/>
+        </w:rPr>
+      </w:pPr>
+      <w:r>
+        <w:rPr>
+          <w:sz w:val="32"/>
+          <w:u w:val="single"/>
+        </w:rPr>
+        <w:t>&gt;&gt;&gt; rae</w:t>
+      </w:r>
+    </w:p>
+    <w:p>
+      <w:pPr>
+        <w:rPr>
+          <w:sz w:val="32"/>
+          <w:u w:val="single"/>
+        </w:rPr>
+      </w:pPr>
+      <w:r>
+        <w:rPr>
+          <w:sz w:val="32"/>
+          <w:u w:val="single"/>
+        </w:rPr>
+        <w:t xml:space="preserve">{'pizza': 'la comida </w:t>
+      </w:r>
+      <w:proofErr w:type="spellStart"/>
+      <w:r>
+        <w:rPr>
+          <w:sz w:val="32"/>
+          <w:u w:val="single"/>
+        </w:rPr>
+        <w:t>mas</w:t>
+      </w:r>
+      <w:proofErr w:type="spellEnd"/>
+      <w:r>
+        <w:rPr>
+          <w:sz w:val="32"/>
+          <w:u w:val="single"/>
+        </w:rPr>
+        <w:t xml:space="preserve"> rica del mundo', 'pasta': 'la comida </w:t>
+      </w:r>
+      <w:proofErr w:type="spellStart"/>
+      <w:r>
+        <w:rPr>
+          <w:sz w:val="32"/>
+          <w:u w:val="single"/>
+        </w:rPr>
+        <w:t>mas</w:t>
+      </w:r>
+      <w:proofErr w:type="spellEnd"/>
+      <w:r>
+        <w:rPr>
+          <w:sz w:val="32"/>
+          <w:u w:val="single"/>
+        </w:rPr>
+        <w:t xml:space="preserve"> sabrosa de </w:t>
+      </w:r>
+      <w:proofErr w:type="spellStart"/>
+      <w:r>
+        <w:rPr>
+          <w:sz w:val="32"/>
+          <w:u w:val="single"/>
+        </w:rPr>
+        <w:t>italia</w:t>
+      </w:r>
+      <w:proofErr w:type="spellEnd"/>
+      <w:r>
+        <w:rPr>
+          <w:sz w:val="32"/>
+          <w:u w:val="single"/>
+        </w:rPr>
+        <w:t>'}</w:t>
+      </w:r>
+    </w:p>
+    <w:p>
+      <w:pPr>
+        <w:rPr>
+          <w:sz w:val="28"/>
+          <w:u w:val="single"/>
+        </w:rPr>
+      </w:pPr>
+      <w:r>
+        <w:rPr>
+          <w:sz w:val="28"/>
+          <w:u w:val="single"/>
+        </w:rPr>
+        <w:t xml:space="preserve">&gt;&gt;&gt; </w:t>
+      </w:r>
+      <w:proofErr w:type="gramStart"/>
+      <w:r>
+        <w:rPr>
+          <w:sz w:val="28"/>
+          <w:u w:val="single"/>
+        </w:rPr>
+        <w:t>rae[</w:t>
+      </w:r>
+      <w:proofErr w:type="gramEnd"/>
+      <w:r>
+        <w:rPr>
+          <w:sz w:val="28"/>
+          <w:u w:val="single"/>
+        </w:rPr>
+        <w:t>'pizza']</w:t>
+      </w:r>
+    </w:p>
+    <w:p>
+      <w:pPr>
+        <w:rPr>
+          <w:sz w:val="28"/>
+          <w:u w:val="single"/>
+        </w:rPr>
+      </w:pPr>
+      <w:r>
+        <w:rPr>
+          <w:sz w:val="28"/>
+          <w:u w:val="single"/>
+        </w:rPr>
+        <w:t xml:space="preserve">'la comida </w:t>
+      </w:r>
+      <w:proofErr w:type="spellStart"/>
+      <w:r>
+        <w:rPr>
+          <w:sz w:val="28"/>
+          <w:u w:val="single"/>
+        </w:rPr>
+        <w:t>mas</w:t>
+      </w:r>
+      <w:proofErr w:type="spellEnd"/>
+      <w:r>
+        <w:rPr>
+          <w:sz w:val="28"/>
+          <w:u w:val="single"/>
+        </w:rPr>
+        <w:t xml:space="preserve"> rica del mundo'</w:t>
+      </w:r>
+    </w:p>
+    <w:p>
+      <w:pPr>
+        <w:rPr>
+          <w:sz w:val="28"/>
+          <w:u w:val="single"/>
+        </w:rPr>
+      </w:pPr>
+      <w:r>
+        <w:rPr>
+          <w:sz w:val="28"/>
+          <w:u w:val="single"/>
+        </w:rPr>
+        <w:t xml:space="preserve">&gt;&gt;&gt; </w:t>
+      </w:r>
+      <w:proofErr w:type="gramStart"/>
+      <w:r>
+        <w:rPr>
+          <w:sz w:val="28"/>
+          <w:u w:val="single"/>
+        </w:rPr>
+        <w:t>rae[</w:t>
+      </w:r>
+      <w:proofErr w:type="gramEnd"/>
+      <w:r>
+        <w:rPr>
+          <w:sz w:val="28"/>
+          <w:u w:val="single"/>
+        </w:rPr>
+        <w:t>'pasta']</w:t>
+      </w:r>
+    </w:p>
+    <w:p>
+      <w:pPr>
+        <w:rPr>
+          <w:sz w:val="28"/>
+          <w:u w:val="single"/>
+        </w:rPr>
+      </w:pPr>
+      <w:r>
+        <w:rPr>
+          <w:sz w:val="28"/>
+          <w:u w:val="single"/>
+        </w:rPr>
+        <w:t xml:space="preserve">'la comida </w:t>
+      </w:r>
+      <w:proofErr w:type="spellStart"/>
+      <w:r>
+        <w:rPr>
+          <w:sz w:val="28"/>
+          <w:u w:val="single"/>
+        </w:rPr>
+        <w:t>mas</w:t>
+      </w:r>
+      <w:proofErr w:type="spellEnd"/>
+      <w:r>
+        <w:rPr>
+          <w:sz w:val="28"/>
+          <w:u w:val="single"/>
+        </w:rPr>
+        <w:t xml:space="preserve"> sabrosa de </w:t>
+      </w:r>
+      <w:proofErr w:type="spellStart"/>
+      <w:r>
+        <w:rPr>
+          <w:sz w:val="28"/>
+          <w:u w:val="single"/>
+        </w:rPr>
+        <w:t>italia</w:t>
+      </w:r>
+      <w:proofErr w:type="spellEnd"/>
+      <w:r>
+        <w:rPr>
+          <w:sz w:val="28"/>
+          <w:u w:val="single"/>
+        </w:rPr>
+        <w:t>'</w:t>
+      </w:r>
+    </w:p>
+    <w:p>
+      <w:pPr>
+        <w:rPr>
+          <w:b/>
+          <w:i/>
+          <w:sz w:val="28"/>
+          <w:u w:val="single"/>
+        </w:rPr>
+      </w:pPr>
+      <w:r>
+        <w:rPr>
+          <w:b/>
+          <w:i/>
+          <w:sz w:val="28"/>
+          <w:u w:val="single"/>
+        </w:rPr>
+        <w:t>ERROR:</w:t>
+      </w:r>
+    </w:p>
+    <w:p>
+      <w:pPr>
+        <w:rPr>
+          <w:sz w:val="28"/>
+          <w:u w:val="single"/>
+          <w:lang w:val="en-US"/>
+        </w:rPr>
+      </w:pPr>
+      <w:r>
+        <w:rPr>
+          <w:sz w:val="28"/>
+          <w:u w:val="single"/>
+          <w:lang w:val="en-US"/>
+        </w:rPr>
+        <w:t xml:space="preserve">&gt;&gt;&gt;&gt;&gt;&gt; a = </w:t>
+      </w:r>
+      <w:proofErr w:type="spellStart"/>
+      <w:proofErr w:type="gramStart"/>
+      <w:r>
+        <w:rPr>
+          <w:sz w:val="28"/>
+          <w:u w:val="single"/>
+          <w:lang w:val="en-US"/>
+        </w:rPr>
+        <w:t>rae.get</w:t>
+      </w:r>
+      <w:proofErr w:type="spellEnd"/>
+      <w:r>
+        <w:rPr>
+          <w:sz w:val="28"/>
+          <w:u w:val="single"/>
+          <w:lang w:val="en-US"/>
+        </w:rPr>
+        <w:t>(</w:t>
+      </w:r>
+      <w:proofErr w:type="gramEnd"/>
+      <w:r>
+        <w:rPr>
+          <w:sz w:val="28"/>
+          <w:u w:val="single"/>
+          <w:lang w:val="en-US"/>
+        </w:rPr>
+        <w:t>'</w:t>
+      </w:r>
+      <w:proofErr w:type="spellStart"/>
+      <w:r>
+        <w:rPr>
+          <w:sz w:val="28"/>
+          <w:u w:val="single"/>
+          <w:lang w:val="en-US"/>
+        </w:rPr>
+        <w:t>helado</w:t>
+      </w:r>
+      <w:proofErr w:type="spellEnd"/>
+      <w:r>
+        <w:rPr>
+          <w:sz w:val="28"/>
+          <w:u w:val="single"/>
+          <w:lang w:val="en-US"/>
+        </w:rPr>
+        <w:t>', None)</w:t>
+      </w:r>
+    </w:p>
+    <w:p>
+      <w:pPr>
+        <w:rPr>
+          <w:sz w:val="28"/>
+          <w:u w:val="single"/>
+        </w:rPr>
+      </w:pPr>
+      <w:r>
+        <w:rPr>
+          <w:sz w:val="28"/>
+          <w:u w:val="single"/>
+        </w:rPr>
+        <w:t xml:space="preserve">&gt;&gt;&gt; </w:t>
+      </w:r>
+      <w:proofErr w:type="spellStart"/>
+      <w:proofErr w:type="gramStart"/>
+      <w:r>
+        <w:rPr>
+          <w:sz w:val="28"/>
+          <w:u w:val="single"/>
+        </w:rPr>
+        <w:t>print</w:t>
+      </w:r>
+      <w:proofErr w:type="spellEnd"/>
+      <w:r>
+        <w:rPr>
+          <w:sz w:val="28"/>
+          <w:u w:val="single"/>
+        </w:rPr>
+        <w:t>(</w:t>
+      </w:r>
+      <w:proofErr w:type="gramEnd"/>
+      <w:r>
+        <w:rPr>
+          <w:sz w:val="28"/>
+          <w:u w:val="single"/>
+        </w:rPr>
+        <w:t>a)</w:t>
+      </w:r>
+      <w:r>
+        <w:rPr>
+          <w:sz w:val="28"/>
+          <w:u w:val="single"/>
+        </w:rPr>
+        <w:t xml:space="preserve"> =   </w:t>
+      </w:r>
+      <w:proofErr w:type="spellStart"/>
+      <w:r>
+        <w:rPr>
+          <w:sz w:val="28"/>
+          <w:u w:val="single"/>
+        </w:rPr>
+        <w:t>None</w:t>
+      </w:r>
+      <w:proofErr w:type="spellEnd"/>
+    </w:p>
+    <w:p>
+      <w:pPr>
+        <w:rPr>
+          <w:sz w:val="28"/>
+          <w:u w:val="single"/>
+          <w:lang w:val="en-US"/>
+        </w:rPr>
+      </w:pPr>
+      <w:r>
+        <w:rPr>
+          <w:sz w:val="28"/>
+          <w:u w:val="single"/>
+          <w:lang w:val="en-US"/>
+        </w:rPr>
+        <w:t xml:space="preserve">&gt;&gt;&gt; a = </w:t>
+      </w:r>
+      <w:proofErr w:type="spellStart"/>
+      <w:proofErr w:type="gramStart"/>
+      <w:r>
+        <w:rPr>
+          <w:sz w:val="28"/>
+          <w:u w:val="single"/>
+          <w:lang w:val="en-US"/>
+        </w:rPr>
+        <w:t>rae.get</w:t>
+      </w:r>
+      <w:proofErr w:type="spellEnd"/>
+      <w:r>
+        <w:rPr>
+          <w:sz w:val="28"/>
+          <w:u w:val="single"/>
+          <w:lang w:val="en-US"/>
+        </w:rPr>
+        <w:t>(</w:t>
+      </w:r>
+      <w:proofErr w:type="gramEnd"/>
+      <w:r>
+        <w:rPr>
+          <w:sz w:val="28"/>
+          <w:u w:val="single"/>
+          <w:lang w:val="en-US"/>
+        </w:rPr>
+        <w:t>'pizza', None)</w:t>
+      </w:r>
+    </w:p>
+    <w:p>
+      <w:pPr>
+        <w:rPr>
+          <w:sz w:val="28"/>
+          <w:u w:val="single"/>
+        </w:rPr>
+      </w:pPr>
+      <w:r>
+        <w:rPr>
+          <w:sz w:val="28"/>
+          <w:u w:val="single"/>
+        </w:rPr>
+        <w:t xml:space="preserve">&gt;&gt;&gt; </w:t>
+      </w:r>
+      <w:proofErr w:type="spellStart"/>
+      <w:proofErr w:type="gramStart"/>
+      <w:r>
+        <w:rPr>
+          <w:sz w:val="28"/>
+          <w:u w:val="single"/>
+        </w:rPr>
+        <w:t>print</w:t>
+      </w:r>
+      <w:proofErr w:type="spellEnd"/>
+      <w:r>
+        <w:rPr>
+          <w:sz w:val="28"/>
+          <w:u w:val="single"/>
+        </w:rPr>
+        <w:t>(</w:t>
+      </w:r>
+      <w:proofErr w:type="gramEnd"/>
+      <w:r>
+        <w:rPr>
+          <w:sz w:val="28"/>
+          <w:u w:val="single"/>
+        </w:rPr>
+        <w:t xml:space="preserve">a) =  la comida </w:t>
+      </w:r>
+      <w:proofErr w:type="spellStart"/>
+      <w:r>
+        <w:rPr>
+          <w:sz w:val="28"/>
+          <w:u w:val="single"/>
+        </w:rPr>
+        <w:t>mas</w:t>
+      </w:r>
+      <w:proofErr w:type="spellEnd"/>
+      <w:r>
+        <w:rPr>
+          <w:sz w:val="28"/>
+          <w:u w:val="single"/>
+        </w:rPr>
+        <w:t xml:space="preserve"> rica del mundo</w:t>
+      </w:r>
+    </w:p>
+    <w:p>
+      <w:pPr>
+        <w:rPr>
+          <w:sz w:val="28"/>
+          <w:u w:val="single"/>
+          <w:lang w:val="en-US"/>
+        </w:rPr>
+      </w:pPr>
+      <w:r>
+        <w:rPr>
+          <w:sz w:val="28"/>
+          <w:u w:val="single"/>
+          <w:lang w:val="en-US"/>
+        </w:rPr>
+        <w:t xml:space="preserve">&gt;&gt;&gt; </w:t>
+      </w:r>
+      <w:proofErr w:type="spellStart"/>
+      <w:proofErr w:type="gramStart"/>
+      <w:r>
+        <w:rPr>
+          <w:sz w:val="28"/>
+          <w:u w:val="single"/>
+          <w:lang w:val="en-US"/>
+        </w:rPr>
+        <w:t>rae.keys</w:t>
+      </w:r>
+      <w:proofErr w:type="spellEnd"/>
+      <w:r>
+        <w:rPr>
+          <w:sz w:val="28"/>
+          <w:u w:val="single"/>
+          <w:lang w:val="en-US"/>
+        </w:rPr>
+        <w:t>(</w:t>
+      </w:r>
+      <w:proofErr w:type="gramEnd"/>
+      <w:r>
+        <w:rPr>
+          <w:sz w:val="28"/>
+          <w:u w:val="single"/>
+          <w:lang w:val="en-US"/>
+        </w:rPr>
+        <w:t xml:space="preserve">) = </w:t>
+      </w:r>
+      <w:proofErr w:type="spellStart"/>
+      <w:r>
+        <w:rPr>
+          <w:sz w:val="28"/>
+          <w:u w:val="single"/>
+          <w:lang w:val="en-US"/>
+        </w:rPr>
+        <w:t>dict_keys</w:t>
+      </w:r>
+      <w:proofErr w:type="spellEnd"/>
+      <w:r>
+        <w:rPr>
+          <w:sz w:val="28"/>
+          <w:u w:val="single"/>
+          <w:lang w:val="en-US"/>
+        </w:rPr>
+        <w:t>(['pizza', 'pasta'])</w:t>
+      </w:r>
+    </w:p>
+    <w:p>
+      <w:pPr>
+        <w:rPr>
+          <w:sz w:val="28"/>
+          <w:u w:val="single"/>
+          <w:lang w:val="en-US"/>
+        </w:rPr>
+      </w:pPr>
+      <w:r>
+        <w:rPr>
+          <w:sz w:val="28"/>
+          <w:u w:val="single"/>
+          <w:lang w:val="en-US"/>
+        </w:rPr>
+        <w:t xml:space="preserve">&gt;&gt;&gt; </w:t>
+      </w:r>
+      <w:proofErr w:type="spellStart"/>
+      <w:proofErr w:type="gramStart"/>
+      <w:r>
+        <w:rPr>
+          <w:sz w:val="28"/>
+          <w:u w:val="single"/>
+          <w:lang w:val="en-US"/>
+        </w:rPr>
+        <w:t>rae.values</w:t>
+      </w:r>
+      <w:proofErr w:type="spellEnd"/>
+      <w:r>
+        <w:rPr>
+          <w:sz w:val="28"/>
           <w:u w:val="single"/>
           <w:lang w:val="en-US"/>
         </w:rPr>
@@ -9874,148 +12009,885 @@
     <w:p>
       <w:pPr>
         <w:rPr>
-          <w:b/>
-          <w:sz w:val="32"/>
-          <w:u w:val="single"/>
-          <w:lang w:val="en-US"/>
-        </w:rPr>
-      </w:pPr>
-      <w:r>
-        <w:rPr>
-          <w:b/>
-          <w:sz w:val="32"/>
-          <w:u w:val="single"/>
-          <w:lang w:val="en-US"/>
+          <w:sz w:val="28"/>
+          <w:u w:val="single"/>
+        </w:rPr>
+      </w:pPr>
+      <w:proofErr w:type="spellStart"/>
+      <w:r>
+        <w:rPr>
+          <w:sz w:val="28"/>
+          <w:u w:val="single"/>
+        </w:rPr>
+        <w:t>dict_</w:t>
+      </w:r>
+      <w:proofErr w:type="gramStart"/>
+      <w:r>
+        <w:rPr>
+          <w:sz w:val="28"/>
+          <w:u w:val="single"/>
+        </w:rPr>
+        <w:t>values</w:t>
+      </w:r>
+      <w:proofErr w:type="spellEnd"/>
+      <w:r>
+        <w:rPr>
+          <w:sz w:val="28"/>
+          <w:u w:val="single"/>
+        </w:rPr>
+        <w:t>(</w:t>
+      </w:r>
+      <w:proofErr w:type="gramEnd"/>
+      <w:r>
+        <w:rPr>
+          <w:sz w:val="28"/>
+          <w:u w:val="single"/>
+        </w:rPr>
+        <w:t xml:space="preserve">['la comida </w:t>
+      </w:r>
+      <w:proofErr w:type="spellStart"/>
+      <w:r>
+        <w:rPr>
+          <w:sz w:val="28"/>
+          <w:u w:val="single"/>
+        </w:rPr>
+        <w:t>mas</w:t>
+      </w:r>
+      <w:proofErr w:type="spellEnd"/>
+      <w:r>
+        <w:rPr>
+          <w:sz w:val="28"/>
+          <w:u w:val="single"/>
+        </w:rPr>
+        <w:t xml:space="preserve"> rica del mundo', 'la comida </w:t>
+      </w:r>
+      <w:proofErr w:type="spellStart"/>
+      <w:r>
+        <w:rPr>
+          <w:sz w:val="28"/>
+          <w:u w:val="single"/>
+        </w:rPr>
+        <w:t>mas</w:t>
+      </w:r>
+      <w:proofErr w:type="spellEnd"/>
+      <w:r>
+        <w:rPr>
+          <w:sz w:val="28"/>
+          <w:u w:val="single"/>
+        </w:rPr>
+        <w:t xml:space="preserve"> sabrosa de </w:t>
+      </w:r>
+      <w:proofErr w:type="spellStart"/>
+      <w:r>
+        <w:rPr>
+          <w:sz w:val="28"/>
+          <w:u w:val="single"/>
+        </w:rPr>
+        <w:t>italia</w:t>
+      </w:r>
+      <w:proofErr w:type="spellEnd"/>
+      <w:r>
+        <w:rPr>
+          <w:sz w:val="28"/>
+          <w:u w:val="single"/>
+        </w:rPr>
+        <w:t>'])</w:t>
+      </w:r>
+    </w:p>
+    <w:p>
+      <w:pPr>
+        <w:rPr>
+          <w:sz w:val="28"/>
+          <w:u w:val="single"/>
+        </w:rPr>
+      </w:pPr>
+      <w:r>
+        <w:rPr>
+          <w:sz w:val="28"/>
+          <w:u w:val="single"/>
         </w:rPr>
         <w:t xml:space="preserve">&gt;&gt;&gt; </w:t>
       </w:r>
       <w:proofErr w:type="spellStart"/>
-      <w:r>
-        <w:rPr>
-          <w:b/>
-          <w:sz w:val="32"/>
-          <w:u w:val="single"/>
-          <w:lang w:val="en-US"/>
-        </w:rPr>
-        <w:t>random_numbers</w:t>
-      </w:r>
-      <w:proofErr w:type="spellEnd"/>
-    </w:p>
-    <w:p>
-      <w:pPr>
-        <w:rPr>
-          <w:sz w:val="32"/>
-          <w:u w:val="single"/>
-          <w:lang w:val="en-US"/>
-        </w:rPr>
-      </w:pPr>
-      <w:r>
-        <w:rPr>
-          <w:sz w:val="32"/>
-          <w:u w:val="single"/>
-          <w:lang w:val="en-US"/>
-        </w:rPr>
-        <w:t>[0, 2, 3, 4, 7, 8, 8, 9, 12, 15]</w:t>
-      </w:r>
-    </w:p>
-    <w:p>
-      <w:pPr>
-        <w:rPr>
-          <w:b/>
-          <w:i/>
-          <w:sz w:val="32"/>
-        </w:rPr>
-      </w:pPr>
-      <w:r>
-        <w:rPr>
-          <w:b/>
-          <w:i/>
-          <w:sz w:val="32"/>
-        </w:rPr>
-        <w:t>VER TODOS LOS METODOS DE LA LIST</w:t>
-      </w:r>
-    </w:p>
-    <w:p>
-      <w:pPr>
-        <w:rPr>
-          <w:b/>
-          <w:sz w:val="32"/>
-          <w:u w:val="single"/>
-          <w:lang w:val="en-US"/>
-        </w:rPr>
-      </w:pPr>
-      <w:r>
-        <w:rPr>
-          <w:b/>
-          <w:sz w:val="32"/>
+      <w:proofErr w:type="gramStart"/>
+      <w:r>
+        <w:rPr>
+          <w:sz w:val="28"/>
+          <w:u w:val="single"/>
+        </w:rPr>
+        <w:t>rae.items</w:t>
+      </w:r>
+      <w:proofErr w:type="spellEnd"/>
+      <w:r>
+        <w:rPr>
+          <w:sz w:val="28"/>
+          <w:u w:val="single"/>
+        </w:rPr>
+        <w:t>()</w:t>
+      </w:r>
+      <w:proofErr w:type="gramEnd"/>
+    </w:p>
+    <w:p>
+      <w:pPr>
+        <w:rPr>
+          <w:color w:val="FF0000"/>
+          <w:sz w:val="28"/>
+          <w:u w:val="single"/>
+        </w:rPr>
+      </w:pPr>
+      <w:proofErr w:type="spellStart"/>
+      <w:r>
+        <w:rPr>
+          <w:sz w:val="28"/>
+          <w:u w:val="single"/>
+        </w:rPr>
+        <w:t>dict_</w:t>
+      </w:r>
+      <w:proofErr w:type="gramStart"/>
+      <w:r>
+        <w:rPr>
+          <w:sz w:val="28"/>
+          <w:u w:val="single"/>
+        </w:rPr>
+        <w:t>items</w:t>
+      </w:r>
+      <w:proofErr w:type="spellEnd"/>
+      <w:r>
+        <w:rPr>
+          <w:sz w:val="28"/>
+          <w:u w:val="single"/>
+        </w:rPr>
+        <w:t>(</w:t>
+      </w:r>
+      <w:proofErr w:type="gramEnd"/>
+      <w:r>
+        <w:rPr>
+          <w:sz w:val="28"/>
+          <w:u w:val="single"/>
+        </w:rPr>
+        <w:t xml:space="preserve">[('pizza', 'la comida </w:t>
+      </w:r>
+      <w:proofErr w:type="spellStart"/>
+      <w:r>
+        <w:rPr>
+          <w:sz w:val="28"/>
+          <w:u w:val="single"/>
+        </w:rPr>
+        <w:t>mas</w:t>
+      </w:r>
+      <w:proofErr w:type="spellEnd"/>
+      <w:r>
+        <w:rPr>
+          <w:sz w:val="28"/>
+          <w:u w:val="single"/>
+        </w:rPr>
+        <w:t xml:space="preserve"> rica del mundo'), ('pasta', 'la comida </w:t>
+      </w:r>
+      <w:proofErr w:type="spellStart"/>
+      <w:r>
+        <w:rPr>
+          <w:sz w:val="28"/>
+          <w:u w:val="single"/>
+        </w:rPr>
+        <w:t>mas</w:t>
+      </w:r>
+      <w:proofErr w:type="spellEnd"/>
+      <w:r>
+        <w:rPr>
+          <w:sz w:val="28"/>
+          <w:u w:val="single"/>
+        </w:rPr>
+        <w:t xml:space="preserve"> sabrosa de </w:t>
+      </w:r>
+      <w:proofErr w:type="spellStart"/>
+      <w:r>
+        <w:rPr>
+          <w:sz w:val="28"/>
+          <w:u w:val="single"/>
+        </w:rPr>
+        <w:t>italia</w:t>
+      </w:r>
+      <w:proofErr w:type="spellEnd"/>
+      <w:r>
+        <w:rPr>
+          <w:sz w:val="28"/>
+          <w:u w:val="single"/>
+        </w:rPr>
+        <w:t>')])</w:t>
+      </w:r>
+      <w:r>
+        <w:rPr>
+          <w:sz w:val="28"/>
+          <w:u w:val="single"/>
+        </w:rPr>
+        <w:t xml:space="preserve">  </w:t>
+      </w:r>
+      <w:r>
+        <w:rPr>
+          <w:color w:val="FF0000"/>
+          <w:sz w:val="28"/>
+          <w:u w:val="single"/>
+        </w:rPr>
+        <w:t xml:space="preserve">se hace una </w:t>
+      </w:r>
+      <w:proofErr w:type="spellStart"/>
+      <w:r>
+        <w:rPr>
+          <w:color w:val="FF0000"/>
+          <w:sz w:val="28"/>
+          <w:u w:val="single"/>
+        </w:rPr>
+        <w:t>tupla</w:t>
+      </w:r>
+      <w:proofErr w:type="spellEnd"/>
+    </w:p>
+    <w:p>
+      <w:pPr>
+        <w:rPr>
+          <w:sz w:val="28"/>
+          <w:u w:val="single"/>
+          <w:lang w:val="en-US"/>
+        </w:rPr>
+      </w:pPr>
+      <w:r>
+        <w:rPr>
+          <w:sz w:val="28"/>
           <w:u w:val="single"/>
           <w:lang w:val="en-US"/>
         </w:rPr>
         <w:t xml:space="preserve">&gt;&gt;&gt; </w:t>
       </w:r>
-      <w:proofErr w:type="spellStart"/>
       <w:proofErr w:type="gramStart"/>
       <w:r>
         <w:rPr>
-          <w:b/>
-          <w:sz w:val="32"/>
-          <w:u w:val="single"/>
-          <w:lang w:val="en-US"/>
+          <w:sz w:val="28"/>
+          <w:u w:val="single"/>
+          <w:lang w:val="en-US"/>
+        </w:rPr>
+        <w:t>for</w:t>
+      </w:r>
+      <w:proofErr w:type="gramEnd"/>
+      <w:r>
+        <w:rPr>
+          <w:sz w:val="28"/>
+          <w:u w:val="single"/>
+          <w:lang w:val="en-US"/>
+        </w:rPr>
+        <w:t xml:space="preserve"> key in </w:t>
+      </w:r>
+      <w:proofErr w:type="spellStart"/>
+      <w:r>
+        <w:rPr>
+          <w:sz w:val="28"/>
+          <w:u w:val="single"/>
+          <w:lang w:val="en-US"/>
+        </w:rPr>
+        <w:t>rae.keys</w:t>
+      </w:r>
+      <w:proofErr w:type="spellEnd"/>
+      <w:r>
+        <w:rPr>
+          <w:sz w:val="28"/>
+          <w:u w:val="single"/>
+          <w:lang w:val="en-US"/>
+        </w:rPr>
+        <w:t>():</w:t>
+      </w:r>
+    </w:p>
+    <w:p>
+      <w:pPr>
+        <w:rPr>
+          <w:sz w:val="28"/>
+          <w:u w:val="single"/>
+        </w:rPr>
+      </w:pPr>
+      <w:r>
+        <w:rPr>
+          <w:sz w:val="28"/>
+          <w:u w:val="single"/>
+        </w:rPr>
+        <w:t xml:space="preserve">...     </w:t>
+      </w:r>
+      <w:proofErr w:type="spellStart"/>
+      <w:proofErr w:type="gramStart"/>
+      <w:r>
+        <w:rPr>
+          <w:sz w:val="28"/>
+          <w:u w:val="single"/>
+        </w:rPr>
+        <w:t>print</w:t>
+      </w:r>
+      <w:proofErr w:type="spellEnd"/>
+      <w:r>
+        <w:rPr>
+          <w:sz w:val="28"/>
+          <w:u w:val="single"/>
+        </w:rPr>
+        <w:t>(</w:t>
+      </w:r>
+      <w:proofErr w:type="spellStart"/>
+      <w:proofErr w:type="gramEnd"/>
+      <w:r>
+        <w:rPr>
+          <w:sz w:val="28"/>
+          <w:u w:val="single"/>
+        </w:rPr>
+        <w:t>key</w:t>
+      </w:r>
+      <w:proofErr w:type="spellEnd"/>
+      <w:r>
+        <w:rPr>
+          <w:sz w:val="28"/>
+          <w:u w:val="single"/>
+        </w:rPr>
+        <w:t>)</w:t>
+      </w:r>
+    </w:p>
+    <w:p>
+      <w:pPr>
+        <w:rPr>
+          <w:sz w:val="28"/>
+          <w:u w:val="single"/>
+        </w:rPr>
+      </w:pPr>
+      <w:proofErr w:type="gramStart"/>
+      <w:r>
+        <w:rPr>
+          <w:sz w:val="28"/>
+          <w:u w:val="single"/>
+        </w:rPr>
+        <w:t>pizza</w:t>
+      </w:r>
+      <w:proofErr w:type="gramEnd"/>
+    </w:p>
+    <w:p>
+      <w:pPr>
+        <w:rPr>
+          <w:sz w:val="28"/>
+          <w:u w:val="single"/>
+        </w:rPr>
+      </w:pPr>
+      <w:proofErr w:type="gramStart"/>
+      <w:r>
+        <w:rPr>
+          <w:sz w:val="28"/>
+          <w:u w:val="single"/>
+        </w:rPr>
+        <w:t>pasta</w:t>
+      </w:r>
+      <w:proofErr w:type="gramEnd"/>
+    </w:p>
+    <w:p>
+      <w:pPr>
+        <w:rPr>
+          <w:sz w:val="28"/>
+          <w:u w:val="single"/>
+          <w:lang w:val="en-US"/>
+        </w:rPr>
+      </w:pPr>
+      <w:r>
+        <w:rPr>
+          <w:sz w:val="28"/>
+          <w:u w:val="single"/>
+          <w:lang w:val="en-US"/>
+        </w:rPr>
+        <w:t xml:space="preserve">&gt;&gt;&gt; </w:t>
+      </w:r>
+      <w:proofErr w:type="gramStart"/>
+      <w:r>
+        <w:rPr>
+          <w:sz w:val="28"/>
+          <w:u w:val="single"/>
+          <w:lang w:val="en-US"/>
+        </w:rPr>
+        <w:t>for</w:t>
+      </w:r>
+      <w:proofErr w:type="gramEnd"/>
+      <w:r>
+        <w:rPr>
+          <w:sz w:val="28"/>
+          <w:u w:val="single"/>
+          <w:lang w:val="en-US"/>
+        </w:rPr>
+        <w:t xml:space="preserve"> key in </w:t>
+      </w:r>
+      <w:proofErr w:type="spellStart"/>
+      <w:r>
+        <w:rPr>
+          <w:sz w:val="28"/>
+          <w:u w:val="single"/>
+          <w:lang w:val="en-US"/>
+        </w:rPr>
+        <w:t>rae.values</w:t>
+      </w:r>
+      <w:proofErr w:type="spellEnd"/>
+      <w:r>
+        <w:rPr>
+          <w:sz w:val="28"/>
+          <w:u w:val="single"/>
+          <w:lang w:val="en-US"/>
+        </w:rPr>
+        <w:t>():</w:t>
+      </w:r>
+    </w:p>
+    <w:p>
+      <w:pPr>
+        <w:rPr>
+          <w:sz w:val="28"/>
+          <w:u w:val="single"/>
+        </w:rPr>
+      </w:pPr>
+      <w:r>
+        <w:rPr>
+          <w:sz w:val="28"/>
+          <w:u w:val="single"/>
+        </w:rPr>
+        <w:lastRenderedPageBreak/>
+        <w:t xml:space="preserve">...     </w:t>
+      </w:r>
+      <w:proofErr w:type="spellStart"/>
+      <w:proofErr w:type="gramStart"/>
+      <w:r>
+        <w:rPr>
+          <w:sz w:val="28"/>
+          <w:u w:val="single"/>
+        </w:rPr>
+        <w:t>print</w:t>
+      </w:r>
+      <w:proofErr w:type="spellEnd"/>
+      <w:r>
+        <w:rPr>
+          <w:sz w:val="28"/>
+          <w:u w:val="single"/>
+        </w:rPr>
+        <w:t>(</w:t>
+      </w:r>
+      <w:proofErr w:type="spellStart"/>
+      <w:proofErr w:type="gramEnd"/>
+      <w:r>
+        <w:rPr>
+          <w:sz w:val="28"/>
+          <w:u w:val="single"/>
+        </w:rPr>
+        <w:t>key</w:t>
+      </w:r>
+      <w:proofErr w:type="spellEnd"/>
+      <w:r>
+        <w:rPr>
+          <w:sz w:val="28"/>
+          <w:u w:val="single"/>
+        </w:rPr>
+        <w:t xml:space="preserve">)  </w:t>
+      </w:r>
+    </w:p>
+    <w:p>
+      <w:pPr>
+        <w:rPr>
+          <w:sz w:val="28"/>
+          <w:u w:val="single"/>
+        </w:rPr>
+      </w:pPr>
+      <w:proofErr w:type="gramStart"/>
+      <w:r>
+        <w:rPr>
+          <w:sz w:val="28"/>
+          <w:u w:val="single"/>
+        </w:rPr>
+        <w:t>la</w:t>
+      </w:r>
+      <w:proofErr w:type="gramEnd"/>
+      <w:r>
+        <w:rPr>
+          <w:sz w:val="28"/>
+          <w:u w:val="single"/>
+        </w:rPr>
+        <w:t xml:space="preserve"> comida </w:t>
+      </w:r>
+      <w:proofErr w:type="spellStart"/>
+      <w:r>
+        <w:rPr>
+          <w:sz w:val="28"/>
+          <w:u w:val="single"/>
+        </w:rPr>
+        <w:t>mas</w:t>
+      </w:r>
+      <w:proofErr w:type="spellEnd"/>
+      <w:r>
+        <w:rPr>
+          <w:sz w:val="28"/>
+          <w:u w:val="single"/>
+        </w:rPr>
+        <w:t xml:space="preserve"> rica del mundo</w:t>
+      </w:r>
+    </w:p>
+    <w:p>
+      <w:pPr>
+        <w:rPr>
+          <w:sz w:val="28"/>
+          <w:u w:val="single"/>
+        </w:rPr>
+      </w:pPr>
+      <w:proofErr w:type="gramStart"/>
+      <w:r>
+        <w:rPr>
+          <w:sz w:val="28"/>
+          <w:u w:val="single"/>
+        </w:rPr>
+        <w:t>la</w:t>
+      </w:r>
+      <w:proofErr w:type="gramEnd"/>
+      <w:r>
+        <w:rPr>
+          <w:sz w:val="28"/>
+          <w:u w:val="single"/>
+        </w:rPr>
+        <w:t xml:space="preserve"> comida </w:t>
+      </w:r>
+      <w:proofErr w:type="spellStart"/>
+      <w:r>
+        <w:rPr>
+          <w:sz w:val="28"/>
+          <w:u w:val="single"/>
+        </w:rPr>
+        <w:t>mas</w:t>
+      </w:r>
+      <w:proofErr w:type="spellEnd"/>
+      <w:r>
+        <w:rPr>
+          <w:sz w:val="28"/>
+          <w:u w:val="single"/>
+        </w:rPr>
+        <w:t xml:space="preserve"> sabrosa de </w:t>
+      </w:r>
+      <w:r>
+        <w:rPr>
+          <w:sz w:val="28"/>
+          <w:u w:val="single"/>
+        </w:rPr>
+        <w:t>Italia</w:t>
+      </w:r>
+    </w:p>
+    <w:p>
+      <w:pPr>
+        <w:rPr>
+          <w:b/>
+          <w:sz w:val="28"/>
+          <w:u w:val="single"/>
+          <w:lang w:val="en-US"/>
+        </w:rPr>
+      </w:pPr>
+      <w:r>
+        <w:rPr>
+          <w:b/>
+          <w:sz w:val="28"/>
+          <w:highlight w:val="yellow"/>
+          <w:u w:val="single"/>
+          <w:lang w:val="en-US"/>
+        </w:rPr>
+        <w:t xml:space="preserve">&gt;&gt;&gt; </w:t>
+      </w:r>
+      <w:proofErr w:type="gramStart"/>
+      <w:r>
+        <w:rPr>
+          <w:b/>
+          <w:sz w:val="28"/>
+          <w:highlight w:val="yellow"/>
+          <w:u w:val="single"/>
+          <w:lang w:val="en-US"/>
+        </w:rPr>
+        <w:t>for</w:t>
+      </w:r>
+      <w:proofErr w:type="gramEnd"/>
+      <w:r>
+        <w:rPr>
+          <w:b/>
+          <w:sz w:val="28"/>
+          <w:highlight w:val="yellow"/>
+          <w:u w:val="single"/>
+          <w:lang w:val="en-US"/>
+        </w:rPr>
+        <w:t xml:space="preserve"> key, value in </w:t>
+      </w:r>
+      <w:proofErr w:type="spellStart"/>
+      <w:r>
+        <w:rPr>
+          <w:b/>
+          <w:sz w:val="28"/>
+          <w:highlight w:val="yellow"/>
+          <w:u w:val="single"/>
+          <w:lang w:val="en-US"/>
+        </w:rPr>
+        <w:t>rae.items</w:t>
+      </w:r>
+      <w:proofErr w:type="spellEnd"/>
+      <w:r>
+        <w:rPr>
+          <w:b/>
+          <w:sz w:val="28"/>
+          <w:highlight w:val="yellow"/>
+          <w:u w:val="single"/>
+          <w:lang w:val="en-US"/>
+        </w:rPr>
+        <w:t>():</w:t>
+      </w:r>
+    </w:p>
+    <w:p>
+      <w:pPr>
+        <w:rPr>
+          <w:sz w:val="28"/>
+          <w:u w:val="single"/>
+        </w:rPr>
+      </w:pPr>
+      <w:r>
+        <w:rPr>
+          <w:sz w:val="28"/>
+          <w:u w:val="single"/>
+        </w:rPr>
+        <w:t xml:space="preserve">...     </w:t>
+      </w:r>
+      <w:proofErr w:type="spellStart"/>
+      <w:proofErr w:type="gramStart"/>
+      <w:r>
+        <w:rPr>
+          <w:sz w:val="28"/>
+          <w:u w:val="single"/>
+        </w:rPr>
+        <w:t>print</w:t>
+      </w:r>
+      <w:proofErr w:type="spellEnd"/>
+      <w:r>
+        <w:rPr>
+          <w:sz w:val="28"/>
+          <w:u w:val="single"/>
+        </w:rPr>
+        <w:t>(</w:t>
+      </w:r>
+      <w:proofErr w:type="spellStart"/>
+      <w:proofErr w:type="gramEnd"/>
+      <w:r>
+        <w:rPr>
+          <w:sz w:val="28"/>
+          <w:u w:val="single"/>
+        </w:rPr>
+        <w:t>key</w:t>
+      </w:r>
+      <w:proofErr w:type="spellEnd"/>
+      <w:r>
+        <w:rPr>
+          <w:sz w:val="28"/>
+          <w:u w:val="single"/>
+        </w:rPr>
+        <w:t xml:space="preserve">, </w:t>
+      </w:r>
+      <w:proofErr w:type="spellStart"/>
+      <w:r>
+        <w:rPr>
+          <w:sz w:val="28"/>
+          <w:u w:val="single"/>
+        </w:rPr>
+        <w:t>value</w:t>
+      </w:r>
+      <w:proofErr w:type="spellEnd"/>
+      <w:r>
+        <w:rPr>
+          <w:sz w:val="28"/>
+          <w:u w:val="single"/>
+        </w:rPr>
+        <w:t>)...</w:t>
+      </w:r>
+    </w:p>
+    <w:p>
+      <w:pPr>
+        <w:rPr>
+          <w:sz w:val="28"/>
+          <w:u w:val="single"/>
+        </w:rPr>
+      </w:pPr>
+      <w:proofErr w:type="gramStart"/>
+      <w:r>
+        <w:rPr>
+          <w:sz w:val="28"/>
+          <w:u w:val="single"/>
+        </w:rPr>
+        <w:t>pizza</w:t>
+      </w:r>
+      <w:proofErr w:type="gramEnd"/>
+      <w:r>
+        <w:rPr>
+          <w:sz w:val="28"/>
+          <w:u w:val="single"/>
+        </w:rPr>
+        <w:t xml:space="preserve"> la comida </w:t>
+      </w:r>
+      <w:proofErr w:type="spellStart"/>
+      <w:r>
+        <w:rPr>
+          <w:sz w:val="28"/>
+          <w:u w:val="single"/>
+        </w:rPr>
+        <w:t>mas</w:t>
+      </w:r>
+      <w:proofErr w:type="spellEnd"/>
+      <w:r>
+        <w:rPr>
+          <w:sz w:val="28"/>
+          <w:u w:val="single"/>
+        </w:rPr>
+        <w:t xml:space="preserve"> rica del mundo</w:t>
+      </w:r>
+    </w:p>
+    <w:p>
+      <w:pPr>
+        <w:rPr>
+          <w:sz w:val="28"/>
+          <w:u w:val="single"/>
+        </w:rPr>
+      </w:pPr>
+      <w:proofErr w:type="gramStart"/>
+      <w:r>
+        <w:rPr>
+          <w:sz w:val="28"/>
+          <w:u w:val="single"/>
+        </w:rPr>
+        <w:t>pasta</w:t>
+      </w:r>
+      <w:proofErr w:type="gramEnd"/>
+      <w:r>
+        <w:rPr>
+          <w:sz w:val="28"/>
+          <w:u w:val="single"/>
+        </w:rPr>
+        <w:t xml:space="preserve"> la comida </w:t>
+      </w:r>
+      <w:proofErr w:type="spellStart"/>
+      <w:r>
+        <w:rPr>
+          <w:sz w:val="28"/>
+          <w:u w:val="single"/>
+        </w:rPr>
+        <w:t>mas</w:t>
+      </w:r>
+      <w:proofErr w:type="spellEnd"/>
+      <w:r>
+        <w:rPr>
+          <w:sz w:val="28"/>
+          <w:u w:val="single"/>
+        </w:rPr>
+        <w:t xml:space="preserve"> sabrosa de </w:t>
+      </w:r>
+      <w:r>
+        <w:rPr>
+          <w:sz w:val="28"/>
+          <w:u w:val="single"/>
+        </w:rPr>
+        <w:t>Italia</w:t>
+      </w:r>
+    </w:p>
+    <w:p>
+      <w:pPr>
+        <w:rPr>
+          <w:b/>
+          <w:sz w:val="28"/>
+          <w:u w:val="single"/>
+        </w:rPr>
+      </w:pPr>
+      <w:proofErr w:type="gramStart"/>
+      <w:r>
+        <w:rPr>
+          <w:b/>
+          <w:sz w:val="28"/>
+          <w:u w:val="single"/>
+        </w:rPr>
+        <w:t>todas</w:t>
+      </w:r>
+      <w:proofErr w:type="gramEnd"/>
+      <w:r>
+        <w:rPr>
+          <w:b/>
+          <w:sz w:val="28"/>
+          <w:u w:val="single"/>
+        </w:rPr>
+        <w:t xml:space="preserve"> las </w:t>
+      </w:r>
+      <w:proofErr w:type="spellStart"/>
+      <w:r>
+        <w:rPr>
+          <w:b/>
+          <w:sz w:val="28"/>
+          <w:u w:val="single"/>
+        </w:rPr>
+        <w:t>funcions</w:t>
+      </w:r>
+      <w:proofErr w:type="spellEnd"/>
+      <w:r>
+        <w:rPr>
+          <w:b/>
+          <w:sz w:val="28"/>
+          <w:u w:val="single"/>
+        </w:rPr>
+        <w:t xml:space="preserve">: </w:t>
+      </w:r>
+    </w:p>
+    <w:p>
+      <w:pPr>
+        <w:rPr>
+          <w:sz w:val="28"/>
+          <w:u w:val="single"/>
+        </w:rPr>
+      </w:pPr>
+      <w:r>
+        <w:rPr>
+          <w:sz w:val="28"/>
+          <w:u w:val="single"/>
+        </w:rPr>
+        <w:t xml:space="preserve">&gt;&gt;&gt; </w:t>
+      </w:r>
+      <w:proofErr w:type="spellStart"/>
+      <w:proofErr w:type="gramStart"/>
+      <w:r>
+        <w:rPr>
+          <w:sz w:val="28"/>
+          <w:u w:val="single"/>
         </w:rPr>
         <w:t>dir</w:t>
       </w:r>
       <w:proofErr w:type="spellEnd"/>
       <w:r>
         <w:rPr>
-          <w:b/>
-          <w:sz w:val="32"/>
-          <w:u w:val="single"/>
-          <w:lang w:val="en-US"/>
+          <w:sz w:val="28"/>
+          <w:u w:val="single"/>
         </w:rPr>
         <w:t>(</w:t>
       </w:r>
-      <w:proofErr w:type="spellStart"/>
       <w:proofErr w:type="gramEnd"/>
       <w:r>
         <w:rPr>
-          <w:b/>
-          <w:sz w:val="32"/>
-          <w:u w:val="single"/>
-          <w:lang w:val="en-US"/>
-        </w:rPr>
-        <w:t>random_numbers</w:t>
-      </w:r>
-      <w:proofErr w:type="spellEnd"/>
-      <w:r>
-        <w:rPr>
-          <w:b/>
-          <w:sz w:val="32"/>
-          <w:u w:val="single"/>
-          <w:lang w:val="en-US"/>
-        </w:rPr>
-        <w:t>)</w:t>
-      </w:r>
-    </w:p>
-    <w:p>
-      <w:pPr>
-        <w:rPr>
-          <w:sz w:val="32"/>
-          <w:u w:val="single"/>
-          <w:lang w:val="en-US"/>
-        </w:rPr>
-      </w:pPr>
-      <w:r>
-        <w:rPr>
-          <w:sz w:val="32"/>
-          <w:u w:val="single"/>
-          <w:lang w:val="en-US"/>
-        </w:rPr>
-        <w:t>['__add__', '__class__', '__contains__', '__</w:t>
-      </w:r>
-      <w:proofErr w:type="spellStart"/>
-      <w:r>
-        <w:rPr>
-          <w:sz w:val="32"/>
+          <w:sz w:val="28"/>
+          <w:u w:val="single"/>
+        </w:rPr>
+        <w:t>rae)</w:t>
+      </w:r>
+    </w:p>
+    <w:p>
+      <w:pPr>
+        <w:rPr>
+          <w:sz w:val="28"/>
+          <w:u w:val="single"/>
+          <w:lang w:val="en-US"/>
+        </w:rPr>
+      </w:pPr>
+      <w:r>
+        <w:rPr>
+          <w:sz w:val="28"/>
+          <w:u w:val="single"/>
+          <w:lang w:val="en-US"/>
+        </w:rPr>
+        <w:t>['__class__', '__contains__', '__</w:t>
+      </w:r>
+      <w:proofErr w:type="spellStart"/>
+      <w:r>
+        <w:rPr>
+          <w:sz w:val="28"/>
           <w:u w:val="single"/>
           <w:lang w:val="en-US"/>
         </w:rPr>
@@ -10024,7 +12896,7 @@
       <w:proofErr w:type="spellEnd"/>
       <w:r>
         <w:rPr>
-          <w:sz w:val="32"/>
+          <w:sz w:val="28"/>
           <w:u w:val="single"/>
           <w:lang w:val="en-US"/>
         </w:rPr>
@@ -10033,7 +12905,7 @@
       <w:proofErr w:type="spellStart"/>
       <w:r>
         <w:rPr>
-          <w:sz w:val="32"/>
+          <w:sz w:val="28"/>
           <w:u w:val="single"/>
           <w:lang w:val="en-US"/>
         </w:rPr>
@@ -10042,7 +12914,7 @@
       <w:proofErr w:type="spellEnd"/>
       <w:r>
         <w:rPr>
-          <w:sz w:val="32"/>
+          <w:sz w:val="28"/>
           <w:u w:val="single"/>
           <w:lang w:val="en-US"/>
         </w:rPr>
@@ -10051,7 +12923,7 @@
       <w:proofErr w:type="spellStart"/>
       <w:r>
         <w:rPr>
-          <w:sz w:val="32"/>
+          <w:sz w:val="28"/>
           <w:u w:val="single"/>
           <w:lang w:val="en-US"/>
         </w:rPr>
@@ -10060,7 +12932,7 @@
       <w:proofErr w:type="spellEnd"/>
       <w:r>
         <w:rPr>
-          <w:sz w:val="32"/>
+          <w:sz w:val="28"/>
           <w:u w:val="single"/>
           <w:lang w:val="en-US"/>
         </w:rPr>
@@ -10069,7 +12941,7 @@
       <w:proofErr w:type="spellStart"/>
       <w:r>
         <w:rPr>
-          <w:sz w:val="32"/>
+          <w:sz w:val="28"/>
           <w:u w:val="single"/>
           <w:lang w:val="en-US"/>
         </w:rPr>
@@ -10078,7 +12950,7 @@
       <w:proofErr w:type="spellEnd"/>
       <w:r>
         <w:rPr>
-          <w:sz w:val="32"/>
+          <w:sz w:val="28"/>
           <w:u w:val="single"/>
           <w:lang w:val="en-US"/>
         </w:rPr>
@@ -10087,7 +12959,7 @@
       <w:proofErr w:type="spellStart"/>
       <w:r>
         <w:rPr>
-          <w:sz w:val="32"/>
+          <w:sz w:val="28"/>
           <w:u w:val="single"/>
           <w:lang w:val="en-US"/>
         </w:rPr>
@@ -10096,7 +12968,7 @@
       <w:proofErr w:type="spellEnd"/>
       <w:r>
         <w:rPr>
-          <w:sz w:val="32"/>
+          <w:sz w:val="28"/>
           <w:u w:val="single"/>
           <w:lang w:val="en-US"/>
         </w:rPr>
@@ -10105,7 +12977,7 @@
       <w:proofErr w:type="spellStart"/>
       <w:r>
         <w:rPr>
-          <w:sz w:val="32"/>
+          <w:sz w:val="28"/>
           <w:u w:val="single"/>
           <w:lang w:val="en-US"/>
         </w:rPr>
@@ -10114,7 +12986,7 @@
       <w:proofErr w:type="spellEnd"/>
       <w:r>
         <w:rPr>
-          <w:sz w:val="32"/>
+          <w:sz w:val="28"/>
           <w:u w:val="single"/>
           <w:lang w:val="en-US"/>
         </w:rPr>
@@ -10123,7 +12995,7 @@
       <w:proofErr w:type="spellStart"/>
       <w:r>
         <w:rPr>
-          <w:sz w:val="32"/>
+          <w:sz w:val="28"/>
           <w:u w:val="single"/>
           <w:lang w:val="en-US"/>
         </w:rPr>
@@ -10132,7 +13004,7 @@
       <w:proofErr w:type="spellEnd"/>
       <w:r>
         <w:rPr>
-          <w:sz w:val="32"/>
+          <w:sz w:val="28"/>
           <w:u w:val="single"/>
           <w:lang w:val="en-US"/>
         </w:rPr>
@@ -10141,7 +13013,7 @@
       <w:proofErr w:type="spellStart"/>
       <w:r>
         <w:rPr>
-          <w:sz w:val="32"/>
+          <w:sz w:val="28"/>
           <w:u w:val="single"/>
           <w:lang w:val="en-US"/>
         </w:rPr>
@@ -10150,7 +13022,7 @@
       <w:proofErr w:type="spellEnd"/>
       <w:r>
         <w:rPr>
-          <w:sz w:val="32"/>
+          <w:sz w:val="28"/>
           <w:u w:val="single"/>
           <w:lang w:val="en-US"/>
         </w:rPr>
@@ -10159,16 +13031,16 @@
       <w:proofErr w:type="spellStart"/>
       <w:r>
         <w:rPr>
-          <w:sz w:val="32"/>
-          <w:u w:val="single"/>
-          <w:lang w:val="en-US"/>
-        </w:rPr>
-        <w:t>iadd</w:t>
-      </w:r>
-      <w:proofErr w:type="spellEnd"/>
-      <w:r>
-        <w:rPr>
-          <w:sz w:val="32"/>
+          <w:sz w:val="28"/>
+          <w:u w:val="single"/>
+          <w:lang w:val="en-US"/>
+        </w:rPr>
+        <w:t>init</w:t>
+      </w:r>
+      <w:proofErr w:type="spellEnd"/>
+      <w:r>
+        <w:rPr>
+          <w:sz w:val="28"/>
           <w:u w:val="single"/>
           <w:lang w:val="en-US"/>
         </w:rPr>
@@ -10177,16 +13049,16 @@
       <w:proofErr w:type="spellStart"/>
       <w:r>
         <w:rPr>
-          <w:sz w:val="32"/>
-          <w:u w:val="single"/>
-          <w:lang w:val="en-US"/>
-        </w:rPr>
-        <w:t>imul</w:t>
-      </w:r>
-      <w:proofErr w:type="spellEnd"/>
-      <w:r>
-        <w:rPr>
-          <w:sz w:val="32"/>
+          <w:sz w:val="28"/>
+          <w:u w:val="single"/>
+          <w:lang w:val="en-US"/>
+        </w:rPr>
+        <w:t>init_subclass</w:t>
+      </w:r>
+      <w:proofErr w:type="spellEnd"/>
+      <w:r>
+        <w:rPr>
+          <w:sz w:val="28"/>
           <w:u w:val="single"/>
           <w:lang w:val="en-US"/>
         </w:rPr>
@@ -10195,16 +13067,34 @@
       <w:proofErr w:type="spellStart"/>
       <w:r>
         <w:rPr>
-          <w:sz w:val="32"/>
-          <w:u w:val="single"/>
-          <w:lang w:val="en-US"/>
-        </w:rPr>
-        <w:t>init</w:t>
-      </w:r>
-      <w:proofErr w:type="spellEnd"/>
-      <w:r>
-        <w:rPr>
-          <w:sz w:val="32"/>
+          <w:sz w:val="28"/>
+          <w:u w:val="single"/>
+          <w:lang w:val="en-US"/>
+        </w:rPr>
+        <w:t>iter</w:t>
+      </w:r>
+      <w:proofErr w:type="spellEnd"/>
+      <w:r>
+        <w:rPr>
+          <w:sz w:val="28"/>
+          <w:u w:val="single"/>
+          <w:lang w:val="en-US"/>
+        </w:rPr>
+        <w:t>__', '__le__', '__</w:t>
+      </w:r>
+      <w:proofErr w:type="spellStart"/>
+      <w:r>
+        <w:rPr>
+          <w:sz w:val="28"/>
+          <w:u w:val="single"/>
+          <w:lang w:val="en-US"/>
+        </w:rPr>
+        <w:t>len</w:t>
+      </w:r>
+      <w:proofErr w:type="spellEnd"/>
+      <w:r>
+        <w:rPr>
+          <w:sz w:val="28"/>
           <w:u w:val="single"/>
           <w:lang w:val="en-US"/>
         </w:rPr>
@@ -10213,16 +13103,34 @@
       <w:proofErr w:type="spellStart"/>
       <w:r>
         <w:rPr>
-          <w:sz w:val="32"/>
-          <w:u w:val="single"/>
-          <w:lang w:val="en-US"/>
-        </w:rPr>
-        <w:t>init_subclass</w:t>
-      </w:r>
-      <w:proofErr w:type="spellEnd"/>
-      <w:r>
-        <w:rPr>
-          <w:sz w:val="32"/>
+          <w:sz w:val="28"/>
+          <w:u w:val="single"/>
+          <w:lang w:val="en-US"/>
+        </w:rPr>
+        <w:t>lt</w:t>
+      </w:r>
+      <w:proofErr w:type="spellEnd"/>
+      <w:r>
+        <w:rPr>
+          <w:sz w:val="28"/>
+          <w:u w:val="single"/>
+          <w:lang w:val="en-US"/>
+        </w:rPr>
+        <w:t>__', '__ne__', '__new__', '__reduce__', '__</w:t>
+      </w:r>
+      <w:proofErr w:type="spellStart"/>
+      <w:r>
+        <w:rPr>
+          <w:sz w:val="28"/>
+          <w:u w:val="single"/>
+          <w:lang w:val="en-US"/>
+        </w:rPr>
+        <w:t>reduce_ex</w:t>
+      </w:r>
+      <w:proofErr w:type="spellEnd"/>
+      <w:r>
+        <w:rPr>
+          <w:sz w:val="28"/>
           <w:u w:val="single"/>
           <w:lang w:val="en-US"/>
         </w:rPr>
@@ -10231,34 +13139,16 @@
       <w:proofErr w:type="spellStart"/>
       <w:r>
         <w:rPr>
-          <w:sz w:val="32"/>
-          <w:u w:val="single"/>
-          <w:lang w:val="en-US"/>
-        </w:rPr>
-        <w:t>iter</w:t>
-      </w:r>
-      <w:proofErr w:type="spellEnd"/>
-      <w:r>
-        <w:rPr>
-          <w:sz w:val="32"/>
-          <w:u w:val="single"/>
-          <w:lang w:val="en-US"/>
-        </w:rPr>
-        <w:t>__', '__le__', '__</w:t>
-      </w:r>
-      <w:proofErr w:type="spellStart"/>
-      <w:r>
-        <w:rPr>
-          <w:sz w:val="32"/>
-          <w:u w:val="single"/>
-          <w:lang w:val="en-US"/>
-        </w:rPr>
-        <w:t>len</w:t>
-      </w:r>
-      <w:proofErr w:type="spellEnd"/>
-      <w:r>
-        <w:rPr>
-          <w:sz w:val="32"/>
+          <w:sz w:val="28"/>
+          <w:u w:val="single"/>
+          <w:lang w:val="en-US"/>
+        </w:rPr>
+        <w:t>repr</w:t>
+      </w:r>
+      <w:proofErr w:type="spellEnd"/>
+      <w:r>
+        <w:rPr>
+          <w:sz w:val="28"/>
           <w:u w:val="single"/>
           <w:lang w:val="en-US"/>
         </w:rPr>
@@ -10267,16 +13157,16 @@
       <w:proofErr w:type="spellStart"/>
       <w:r>
         <w:rPr>
-          <w:sz w:val="32"/>
-          <w:u w:val="single"/>
-          <w:lang w:val="en-US"/>
-        </w:rPr>
-        <w:t>lt</w:t>
-      </w:r>
-      <w:proofErr w:type="spellEnd"/>
-      <w:r>
-        <w:rPr>
-          <w:sz w:val="32"/>
+          <w:sz w:val="28"/>
+          <w:u w:val="single"/>
+          <w:lang w:val="en-US"/>
+        </w:rPr>
+        <w:t>setattr</w:t>
+      </w:r>
+      <w:proofErr w:type="spellEnd"/>
+      <w:r>
+        <w:rPr>
+          <w:sz w:val="28"/>
           <w:u w:val="single"/>
           <w:lang w:val="en-US"/>
         </w:rPr>
@@ -10285,34 +13175,16 @@
       <w:proofErr w:type="spellStart"/>
       <w:r>
         <w:rPr>
-          <w:sz w:val="32"/>
-          <w:u w:val="single"/>
-          <w:lang w:val="en-US"/>
-        </w:rPr>
-        <w:t>mul</w:t>
-      </w:r>
-      <w:proofErr w:type="spellEnd"/>
-      <w:r>
-        <w:rPr>
-          <w:sz w:val="32"/>
-          <w:u w:val="single"/>
-          <w:lang w:val="en-US"/>
-        </w:rPr>
-        <w:t>__', '__ne__', '__new__', '__reduce__', '__</w:t>
-      </w:r>
-      <w:proofErr w:type="spellStart"/>
-      <w:r>
-        <w:rPr>
-          <w:sz w:val="32"/>
-          <w:u w:val="single"/>
-          <w:lang w:val="en-US"/>
-        </w:rPr>
-        <w:t>reduce_ex</w:t>
-      </w:r>
-      <w:proofErr w:type="spellEnd"/>
-      <w:r>
-        <w:rPr>
-          <w:sz w:val="32"/>
+          <w:sz w:val="28"/>
+          <w:u w:val="single"/>
+          <w:lang w:val="en-US"/>
+        </w:rPr>
+        <w:t>setitem</w:t>
+      </w:r>
+      <w:proofErr w:type="spellEnd"/>
+      <w:r>
+        <w:rPr>
+          <w:sz w:val="28"/>
           <w:u w:val="single"/>
           <w:lang w:val="en-US"/>
         </w:rPr>
@@ -10321,34 +13193,16 @@
       <w:proofErr w:type="spellStart"/>
       <w:r>
         <w:rPr>
-          <w:sz w:val="32"/>
-          <w:u w:val="single"/>
-          <w:lang w:val="en-US"/>
-        </w:rPr>
-        <w:t>repr</w:t>
-      </w:r>
-      <w:proofErr w:type="spellEnd"/>
-      <w:r>
-        <w:rPr>
-          <w:sz w:val="32"/>
-          <w:u w:val="single"/>
-          <w:lang w:val="en-US"/>
-        </w:rPr>
-        <w:t>__', '__reversed__', '__</w:t>
-      </w:r>
-      <w:proofErr w:type="spellStart"/>
-      <w:r>
-        <w:rPr>
-          <w:sz w:val="32"/>
-          <w:u w:val="single"/>
-          <w:lang w:val="en-US"/>
-        </w:rPr>
-        <w:t>rmul</w:t>
-      </w:r>
-      <w:proofErr w:type="spellEnd"/>
-      <w:r>
-        <w:rPr>
-          <w:sz w:val="32"/>
+          <w:sz w:val="28"/>
+          <w:u w:val="single"/>
+          <w:lang w:val="en-US"/>
+        </w:rPr>
+        <w:t>sizeof</w:t>
+      </w:r>
+      <w:proofErr w:type="spellEnd"/>
+      <w:r>
+        <w:rPr>
+          <w:sz w:val="28"/>
           <w:u w:val="single"/>
           <w:lang w:val="en-US"/>
         </w:rPr>
@@ -10357,16 +13211,16 @@
       <w:proofErr w:type="spellStart"/>
       <w:r>
         <w:rPr>
-          <w:sz w:val="32"/>
-          <w:u w:val="single"/>
-          <w:lang w:val="en-US"/>
-        </w:rPr>
-        <w:t>setattr</w:t>
-      </w:r>
-      <w:proofErr w:type="spellEnd"/>
-      <w:r>
-        <w:rPr>
-          <w:sz w:val="32"/>
+          <w:sz w:val="28"/>
+          <w:u w:val="single"/>
+          <w:lang w:val="en-US"/>
+        </w:rPr>
+        <w:t>str</w:t>
+      </w:r>
+      <w:proofErr w:type="spellEnd"/>
+      <w:r>
+        <w:rPr>
+          <w:sz w:val="28"/>
           <w:u w:val="single"/>
           <w:lang w:val="en-US"/>
         </w:rPr>
@@ -10375,61 +13229,7 @@
       <w:proofErr w:type="spellStart"/>
       <w:r>
         <w:rPr>
-          <w:sz w:val="32"/>
-          <w:u w:val="single"/>
-          <w:lang w:val="en-US"/>
-        </w:rPr>
-        <w:t>setitem</w:t>
-      </w:r>
-      <w:proofErr w:type="spellEnd"/>
-      <w:r>
-        <w:rPr>
-          <w:sz w:val="32"/>
-          <w:u w:val="single"/>
-          <w:lang w:val="en-US"/>
-        </w:rPr>
-        <w:t>__', '__</w:t>
-      </w:r>
-      <w:proofErr w:type="spellStart"/>
-      <w:r>
-        <w:rPr>
-          <w:sz w:val="32"/>
-          <w:u w:val="single"/>
-          <w:lang w:val="en-US"/>
-        </w:rPr>
-        <w:t>sizeof</w:t>
-      </w:r>
-      <w:proofErr w:type="spellEnd"/>
-      <w:r>
-        <w:rPr>
-          <w:sz w:val="32"/>
-          <w:u w:val="single"/>
-          <w:lang w:val="en-US"/>
-        </w:rPr>
-        <w:t>__', '__</w:t>
-      </w:r>
-      <w:proofErr w:type="spellStart"/>
-      <w:r>
-        <w:rPr>
-          <w:sz w:val="32"/>
-          <w:u w:val="single"/>
-          <w:lang w:val="en-US"/>
-        </w:rPr>
-        <w:t>str</w:t>
-      </w:r>
-      <w:proofErr w:type="spellEnd"/>
-      <w:r>
-        <w:rPr>
-          <w:sz w:val="32"/>
-          <w:u w:val="single"/>
-          <w:lang w:val="en-US"/>
-        </w:rPr>
-        <w:t>__', '__</w:t>
-      </w:r>
-      <w:proofErr w:type="spellStart"/>
-      <w:r>
-        <w:rPr>
-          <w:sz w:val="32"/>
+          <w:sz w:val="28"/>
           <w:u w:val="single"/>
           <w:lang w:val="en-US"/>
         </w:rPr>
@@ -10438,228 +13238,75 @@
       <w:proofErr w:type="spellEnd"/>
       <w:r>
         <w:rPr>
-          <w:sz w:val="32"/>
-          <w:u w:val="single"/>
-          <w:lang w:val="en-US"/>
-        </w:rPr>
-        <w:t>__', 'append', 'clear', 'copy', 'count', 'extend', 'index', 'insert', 'pop', 'remove', 'reverse', 'sort']</w:t>
-      </w:r>
-    </w:p>
-    <w:p>
-      <w:pPr>
-        <w:rPr>
-          <w:sz w:val="32"/>
-          <w:u w:val="single"/>
-          <w:lang w:val="en-US"/>
-        </w:rPr>
-      </w:pPr>
-      <w:proofErr w:type="spellStart"/>
-      <w:proofErr w:type="gramStart"/>
-      <w:r>
-        <w:rPr>
-          <w:sz w:val="32"/>
-          <w:u w:val="single"/>
-          <w:lang w:val="en-US"/>
-        </w:rPr>
-        <w:t>list.clear</w:t>
-      </w:r>
-      <w:proofErr w:type="spellEnd"/>
-      <w:r>
-        <w:rPr>
-          <w:sz w:val="32"/>
-          <w:u w:val="single"/>
-          <w:lang w:val="en-US"/>
-        </w:rPr>
-        <w:t>()</w:t>
-      </w:r>
-      <w:proofErr w:type="gramEnd"/>
-    </w:p>
-    <w:p>
-      <w:pPr>
-        <w:rPr>
-          <w:sz w:val="32"/>
-          <w:u w:val="single"/>
-          <w:lang w:val="en-US"/>
-        </w:rPr>
-      </w:pPr>
-      <w:r>
-        <w:rPr>
-          <w:sz w:val="32"/>
-          <w:u w:val="single"/>
-          <w:lang w:val="en-US"/>
-        </w:rPr>
-        <w:t>&gt;&gt;&gt;</w:t>
-      </w:r>
-      <w:r>
-        <w:rPr>
-          <w:lang w:val="en-US"/>
-        </w:rPr>
-        <w:t xml:space="preserve"> </w:t>
-      </w:r>
-      <w:proofErr w:type="spellStart"/>
-      <w:r>
-        <w:rPr>
-          <w:sz w:val="32"/>
-          <w:u w:val="single"/>
-          <w:lang w:val="en-US"/>
-        </w:rPr>
-        <w:t>my_list</w:t>
-      </w:r>
-      <w:proofErr w:type="spellEnd"/>
-      <w:r>
-        <w:rPr>
-          <w:sz w:val="32"/>
-          <w:u w:val="single"/>
-          <w:lang w:val="en-US"/>
-        </w:rPr>
-        <w:t xml:space="preserve"> = </w:t>
-      </w:r>
-      <w:proofErr w:type="gramStart"/>
-      <w:r>
-        <w:rPr>
-          <w:sz w:val="32"/>
-          <w:u w:val="single"/>
-          <w:lang w:val="en-US"/>
-        </w:rPr>
-        <w:t>list(</w:t>
-      </w:r>
-      <w:proofErr w:type="gramEnd"/>
-      <w:r>
-        <w:rPr>
-          <w:sz w:val="32"/>
-          <w:u w:val="single"/>
-          <w:lang w:val="en-US"/>
-        </w:rPr>
-        <w:t>range(20))</w:t>
-      </w:r>
-    </w:p>
-    <w:p>
-      <w:pPr>
-        <w:rPr>
-          <w:sz w:val="32"/>
-          <w:u w:val="single"/>
-          <w:lang w:val="en-US"/>
-        </w:rPr>
-      </w:pPr>
-    </w:p>
-    <w:p>
-      <w:pPr>
-        <w:rPr>
-          <w:sz w:val="32"/>
-          <w:u w:val="single"/>
-          <w:lang w:val="en-US"/>
-        </w:rPr>
-      </w:pPr>
-      <w:proofErr w:type="spellStart"/>
-      <w:r>
-        <w:rPr>
-          <w:sz w:val="32"/>
-          <w:u w:val="single"/>
-          <w:lang w:val="en-US"/>
-        </w:rPr>
-        <w:t>my_</w:t>
-      </w:r>
-      <w:proofErr w:type="gramStart"/>
-      <w:r>
-        <w:rPr>
-          <w:sz w:val="32"/>
-          <w:u w:val="single"/>
-          <w:lang w:val="en-US"/>
-        </w:rPr>
-        <w:t>list.insert</w:t>
-      </w:r>
-      <w:proofErr w:type="spellEnd"/>
-      <w:r>
-        <w:rPr>
-          <w:sz w:val="32"/>
-          <w:u w:val="single"/>
-          <w:lang w:val="en-US"/>
-        </w:rPr>
-        <w:t>(</w:t>
-      </w:r>
-      <w:proofErr w:type="gramEnd"/>
-      <w:r>
-        <w:rPr>
-          <w:sz w:val="32"/>
-          <w:u w:val="single"/>
-          <w:lang w:val="en-US"/>
-        </w:rPr>
-        <w:t>2, 30)</w:t>
-      </w:r>
-    </w:p>
-    <w:p>
-      <w:pPr>
-        <w:rPr>
-          <w:sz w:val="32"/>
-          <w:u w:val="single"/>
-          <w:lang w:val="en-US"/>
-        </w:rPr>
-      </w:pPr>
-      <w:proofErr w:type="gramStart"/>
-      <w:r>
-        <w:rPr>
-          <w:sz w:val="32"/>
-          <w:u w:val="single"/>
-          <w:lang w:val="en-US"/>
-        </w:rPr>
-        <w:t>print(</w:t>
-      </w:r>
-      <w:proofErr w:type="gramEnd"/>
-      <w:r>
-        <w:rPr>
-          <w:sz w:val="32"/>
-          <w:u w:val="single"/>
-          <w:lang w:val="en-US"/>
-        </w:rPr>
-        <w:t xml:space="preserve">"new list:", </w:t>
-      </w:r>
-      <w:proofErr w:type="spellStart"/>
-      <w:r>
-        <w:rPr>
-          <w:sz w:val="32"/>
-          <w:u w:val="single"/>
-          <w:lang w:val="en-US"/>
-        </w:rPr>
-        <w:t>my_list</w:t>
-      </w:r>
-      <w:proofErr w:type="spellEnd"/>
-      <w:r>
-        <w:rPr>
-          <w:sz w:val="32"/>
-          <w:u w:val="single"/>
-          <w:lang w:val="en-US"/>
-        </w:rPr>
-        <w:t>)</w:t>
-      </w:r>
-    </w:p>
-    <w:p>
-      <w:pPr>
-        <w:rPr>
-          <w:sz w:val="32"/>
-          <w:u w:val="single"/>
-          <w:lang w:val="en-US"/>
-        </w:rPr>
-      </w:pPr>
-      <w:proofErr w:type="spellStart"/>
-      <w:proofErr w:type="gramStart"/>
-      <w:r>
-        <w:rPr>
-          <w:sz w:val="32"/>
-          <w:u w:val="single"/>
-          <w:lang w:val="en-US"/>
-        </w:rPr>
-        <w:t>newlist</w:t>
-      </w:r>
-      <w:proofErr w:type="spellEnd"/>
-      <w:proofErr w:type="gramEnd"/>
-      <w:r>
-        <w:rPr>
-          <w:sz w:val="32"/>
-          <w:u w:val="single"/>
-          <w:lang w:val="en-US"/>
-        </w:rPr>
-        <w:t>: [0, 1, 30, 2, 3, 4, 5, 6, 7, 8, 9, 10, 11, 12, 13, 14, 15, 16, 17, 18, 19]</w:t>
-      </w:r>
+          <w:sz w:val="28"/>
+          <w:u w:val="single"/>
+          <w:lang w:val="en-US"/>
+        </w:rPr>
+        <w:t>__', 'clear', 'copy', '</w:t>
+      </w:r>
+      <w:proofErr w:type="spellStart"/>
+      <w:r>
+        <w:rPr>
+          <w:sz w:val="28"/>
+          <w:u w:val="single"/>
+          <w:lang w:val="en-US"/>
+        </w:rPr>
+        <w:t>fromkeys</w:t>
+      </w:r>
+      <w:proofErr w:type="spellEnd"/>
+      <w:r>
+        <w:rPr>
+          <w:sz w:val="28"/>
+          <w:u w:val="single"/>
+          <w:lang w:val="en-US"/>
+        </w:rPr>
+        <w:t>', 'get', 'items', 'keys', 'pop', '</w:t>
+      </w:r>
+      <w:proofErr w:type="spellStart"/>
+      <w:r>
+        <w:rPr>
+          <w:sz w:val="28"/>
+          <w:u w:val="single"/>
+          <w:lang w:val="en-US"/>
+        </w:rPr>
+        <w:t>popitem</w:t>
+      </w:r>
+      <w:proofErr w:type="spellEnd"/>
+      <w:r>
+        <w:rPr>
+          <w:sz w:val="28"/>
+          <w:u w:val="single"/>
+          <w:lang w:val="en-US"/>
+        </w:rPr>
+        <w:t>', '</w:t>
+      </w:r>
+      <w:proofErr w:type="spellStart"/>
+      <w:r>
+        <w:rPr>
+          <w:sz w:val="28"/>
+          <w:u w:val="single"/>
+          <w:lang w:val="en-US"/>
+        </w:rPr>
+        <w:t>setdefault</w:t>
+      </w:r>
+      <w:proofErr w:type="spellEnd"/>
+      <w:r>
+        <w:rPr>
+          <w:sz w:val="28"/>
+          <w:u w:val="single"/>
+          <w:lang w:val="en-US"/>
+        </w:rPr>
+        <w:t>', 'update', 'values']</w:t>
+      </w:r>
+    </w:p>
+    <w:p>
+      <w:pPr>
+        <w:rPr>
+          <w:sz w:val="32"/>
+          <w:u w:val="single"/>
+          <w:lang w:val="en-US"/>
+        </w:rPr>
+      </w:pPr>
     </w:p>
     <w:sectPr>
       <w:pgSz w:w="11906" w:h="16838"/>

</xml_diff>